<commit_message>
update widget revisi menambahkan beberapa definisi widget dari joox.com, mulai dari no.12 sampai 24
</commit_message>
<xml_diff>
--- a/widget revisi.docx
+++ b/widget revisi.docx
@@ -10,7 +10,7 @@
         <mc:AlternateContent>
           <mc:Choice Requires="wps">
             <w:drawing>
-              <wp:anchor distT="0" distB="0" distL="114300" distR="114300" simplePos="0" relativeHeight="251831296" behindDoc="0" locked="0" layoutInCell="1" allowOverlap="1" wp14:anchorId="19F9D54A" wp14:editId="207838A0">
+              <wp:anchor distT="0" distB="0" distL="114300" distR="114300" simplePos="0" relativeHeight="251831296" behindDoc="0" locked="0" layoutInCell="1" allowOverlap="1" wp14:anchorId="6267DE19" wp14:editId="45C061EA">
                 <wp:simplePos x="0" y="0"/>
                 <wp:positionH relativeFrom="leftMargin">
                   <wp:posOffset>5852160</wp:posOffset>
@@ -84,7 +84,7 @@
           </mc:Choice>
           <mc:Fallback>
             <w:pict>
-              <v:roundrect w14:anchorId="19F9D54A" id="Rounded Rectangle 90" o:spid="_x0000_s1026" style="position:absolute;margin-left:460.8pt;margin-top:-27.65pt;width:29.95pt;height:28.2pt;z-index:251831296;visibility:visible;mso-wrap-style:square;mso-width-percent:0;mso-height-percent:0;mso-wrap-distance-left:9pt;mso-wrap-distance-top:0;mso-wrap-distance-right:9pt;mso-wrap-distance-bottom:0;mso-position-horizontal:absolute;mso-position-horizontal-relative:left-margin-area;mso-position-vertical:absolute;mso-position-vertical-relative:text;mso-width-percent:0;mso-height-percent:0;mso-width-relative:margin;mso-height-relative:margin;v-text-anchor:middle" arcsize="10923f" o:gfxdata="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" fillcolor="#5b9bd5 [3204]" strokecolor="#1f4d78 [1604]" strokeweight="1pt">
+              <v:roundrect w14:anchorId="6267DE19" id="Rounded Rectangle 90" o:spid="_x0000_s1026" style="position:absolute;margin-left:460.8pt;margin-top:-27.65pt;width:29.95pt;height:28.2pt;z-index:251831296;visibility:visible;mso-wrap-style:square;mso-width-percent:0;mso-height-percent:0;mso-wrap-distance-left:9pt;mso-wrap-distance-top:0;mso-wrap-distance-right:9pt;mso-wrap-distance-bottom:0;mso-position-horizontal:absolute;mso-position-horizontal-relative:left-margin-area;mso-position-vertical:absolute;mso-position-vertical-relative:text;mso-width-percent:0;mso-height-percent:0;mso-width-relative:margin;mso-height-relative:margin;v-text-anchor:middle" arcsize="10923f" o:gfxdata="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" fillcolor="#5b9bd5 [3204]" strokecolor="#1f4d78 [1604]" strokeweight="1pt">
                 <v:stroke joinstyle="miter"/>
                 <v:textbox>
                   <w:txbxContent>
@@ -111,7 +111,7 @@
         <mc:AlternateContent>
           <mc:Choice Requires="wps">
             <w:drawing>
-              <wp:anchor distT="0" distB="0" distL="114300" distR="114300" simplePos="0" relativeHeight="251829248" behindDoc="0" locked="0" layoutInCell="1" allowOverlap="1" wp14:anchorId="4188AB7D" wp14:editId="3327BAC5">
+              <wp:anchor distT="0" distB="0" distL="114300" distR="114300" simplePos="0" relativeHeight="251829248" behindDoc="0" locked="0" layoutInCell="1" allowOverlap="1" wp14:anchorId="00791904" wp14:editId="40C15B1C">
                 <wp:simplePos x="0" y="0"/>
                 <wp:positionH relativeFrom="leftMargin">
                   <wp:posOffset>5346878</wp:posOffset>
@@ -160,10 +160,7 @@
                               <w:jc w:val="center"/>
                             </w:pPr>
                             <w:r>
-                              <w:t>2</w:t>
-                            </w:r>
-                            <w:r>
-                              <w:t>5</w:t>
+                              <w:t>25</w:t>
                             </w:r>
                           </w:p>
                         </w:txbxContent>
@@ -218,7 +215,7 @@
         <mc:AlternateContent>
           <mc:Choice Requires="wps">
             <w:drawing>
-              <wp:anchor distT="0" distB="0" distL="114300" distR="114300" simplePos="0" relativeHeight="251827200" behindDoc="0" locked="0" layoutInCell="1" allowOverlap="1" wp14:anchorId="1634E1AC" wp14:editId="05C24F9E">
+              <wp:anchor distT="0" distB="0" distL="114300" distR="114300" simplePos="0" relativeHeight="251827200" behindDoc="0" locked="0" layoutInCell="1" allowOverlap="1" wp14:anchorId="54D124E7" wp14:editId="76818E27">
                 <wp:simplePos x="0" y="0"/>
                 <wp:positionH relativeFrom="leftMargin">
                   <wp:posOffset>4703673</wp:posOffset>
@@ -319,7 +316,7 @@
         <mc:AlternateContent>
           <mc:Choice Requires="wps">
             <w:drawing>
-              <wp:anchor distT="0" distB="0" distL="114300" distR="114300" simplePos="0" relativeHeight="251821056" behindDoc="0" locked="0" layoutInCell="1" allowOverlap="1" wp14:anchorId="57AE337E" wp14:editId="50FA5A70">
+              <wp:anchor distT="0" distB="0" distL="114300" distR="114300" simplePos="0" relativeHeight="251821056" behindDoc="0" locked="0" layoutInCell="1" allowOverlap="1" wp14:anchorId="63375F02" wp14:editId="5E44BED8">
                 <wp:simplePos x="0" y="0"/>
                 <wp:positionH relativeFrom="margin">
                   <wp:posOffset>3906317</wp:posOffset>
@@ -396,7 +393,7 @@
         <mc:AlternateContent>
           <mc:Choice Requires="wps">
             <w:drawing>
-              <wp:anchor distT="0" distB="0" distL="114300" distR="114300" simplePos="0" relativeHeight="251825152" behindDoc="0" locked="0" layoutInCell="1" allowOverlap="1" wp14:anchorId="2F6C6995" wp14:editId="6D1B4C5F">
+              <wp:anchor distT="0" distB="0" distL="114300" distR="114300" simplePos="0" relativeHeight="251825152" behindDoc="0" locked="0" layoutInCell="1" allowOverlap="1" wp14:anchorId="0E5A4C9F" wp14:editId="393A35AC">
                 <wp:simplePos x="0" y="0"/>
                 <wp:positionH relativeFrom="margin">
                   <wp:posOffset>5135270</wp:posOffset>
@@ -469,7 +466,7 @@
         <mc:AlternateContent>
           <mc:Choice Requires="wps">
             <w:drawing>
-              <wp:anchor distT="0" distB="0" distL="114300" distR="114300" simplePos="0" relativeHeight="251823104" behindDoc="0" locked="0" layoutInCell="1" allowOverlap="1" wp14:anchorId="4B4DD125" wp14:editId="035D635E">
+              <wp:anchor distT="0" distB="0" distL="114300" distR="114300" simplePos="0" relativeHeight="251823104" behindDoc="0" locked="0" layoutInCell="1" allowOverlap="1" wp14:anchorId="0929CD06" wp14:editId="23AB01E0">
                 <wp:simplePos x="0" y="0"/>
                 <wp:positionH relativeFrom="margin">
                   <wp:posOffset>4747564</wp:posOffset>
@@ -542,7 +539,7 @@
         <mc:AlternateContent>
           <mc:Choice Requires="wps">
             <w:drawing>
-              <wp:anchor distT="0" distB="0" distL="114300" distR="114300" simplePos="0" relativeHeight="251819008" behindDoc="0" locked="0" layoutInCell="1" allowOverlap="1" wp14:anchorId="30B9C858" wp14:editId="62479E79">
+              <wp:anchor distT="0" distB="0" distL="114300" distR="114300" simplePos="0" relativeHeight="251819008" behindDoc="0" locked="0" layoutInCell="1" allowOverlap="1" wp14:anchorId="7273A5AB" wp14:editId="59A79345">
                 <wp:simplePos x="0" y="0"/>
                 <wp:positionH relativeFrom="column">
                   <wp:posOffset>6552946</wp:posOffset>
@@ -591,10 +588,7 @@
                               <w:jc w:val="center"/>
                             </w:pPr>
                             <w:r>
-                              <w:t>2</w:t>
-                            </w:r>
-                            <w:r>
-                              <w:t>3</w:t>
+                              <w:t>23</w:t>
                             </w:r>
                           </w:p>
                         </w:txbxContent>
@@ -647,7 +641,7 @@
         <mc:AlternateContent>
           <mc:Choice Requires="wps">
             <w:drawing>
-              <wp:anchor distT="0" distB="0" distL="114300" distR="114300" simplePos="0" relativeHeight="251816960" behindDoc="0" locked="0" layoutInCell="1" allowOverlap="1" wp14:anchorId="7097853C" wp14:editId="7FDF439B">
+              <wp:anchor distT="0" distB="0" distL="114300" distR="114300" simplePos="0" relativeHeight="251816960" behindDoc="0" locked="0" layoutInCell="1" allowOverlap="1" wp14:anchorId="0CC9AB8A" wp14:editId="2FC68F12">
                 <wp:simplePos x="0" y="0"/>
                 <wp:positionH relativeFrom="rightMargin">
                   <wp:posOffset>705917</wp:posOffset>
@@ -720,7 +714,7 @@
         <mc:AlternateContent>
           <mc:Choice Requires="wps">
             <w:drawing>
-              <wp:anchor distT="0" distB="0" distL="114300" distR="114300" simplePos="0" relativeHeight="251814912" behindDoc="0" locked="0" layoutInCell="1" allowOverlap="1" wp14:anchorId="33319868" wp14:editId="10B09471">
+              <wp:anchor distT="0" distB="0" distL="114300" distR="114300" simplePos="0" relativeHeight="251814912" behindDoc="0" locked="0" layoutInCell="1" allowOverlap="1" wp14:anchorId="6F6B7962" wp14:editId="091C8843">
                 <wp:simplePos x="0" y="0"/>
                 <wp:positionH relativeFrom="column">
                   <wp:posOffset>6362903</wp:posOffset>
@@ -769,10 +763,7 @@
                               <w:jc w:val="center"/>
                             </w:pPr>
                             <w:r>
-                              <w:t>2</w:t>
-                            </w:r>
-                            <w:r>
-                              <w:t>2</w:t>
+                              <w:t>22</w:t>
                             </w:r>
                           </w:p>
                         </w:txbxContent>
@@ -825,7 +816,7 @@
         <mc:AlternateContent>
           <mc:Choice Requires="wps">
             <w:drawing>
-              <wp:anchor distT="0" distB="0" distL="114300" distR="114300" simplePos="0" relativeHeight="251812864" behindDoc="0" locked="0" layoutInCell="1" allowOverlap="1" wp14:anchorId="613B718A" wp14:editId="407FA7B4">
+              <wp:anchor distT="0" distB="0" distL="114300" distR="114300" simplePos="0" relativeHeight="251812864" behindDoc="0" locked="0" layoutInCell="1" allowOverlap="1" wp14:anchorId="26A415EF" wp14:editId="7FEA3003">
                 <wp:simplePos x="0" y="0"/>
                 <wp:positionH relativeFrom="column">
                   <wp:posOffset>5654650</wp:posOffset>
@@ -897,7 +888,7 @@
         <mc:AlternateContent>
           <mc:Choice Requires="wps">
             <w:drawing>
-              <wp:anchor distT="0" distB="0" distL="114300" distR="114300" simplePos="0" relativeHeight="251810816" behindDoc="0" locked="0" layoutInCell="1" allowOverlap="1" wp14:anchorId="7C5185CB" wp14:editId="5E86C20B">
+              <wp:anchor distT="0" distB="0" distL="114300" distR="114300" simplePos="0" relativeHeight="251810816" behindDoc="0" locked="0" layoutInCell="1" allowOverlap="1" wp14:anchorId="5640DA26" wp14:editId="10FDD5C6">
                 <wp:simplePos x="0" y="0"/>
                 <wp:positionH relativeFrom="column">
                   <wp:posOffset>5623611</wp:posOffset>
@@ -969,7 +960,7 @@
         <mc:AlternateContent>
           <mc:Choice Requires="wps">
             <w:drawing>
-              <wp:anchor distT="0" distB="0" distL="114300" distR="114300" simplePos="0" relativeHeight="251808768" behindDoc="0" locked="0" layoutInCell="1" allowOverlap="1" wp14:anchorId="72CEFF3A" wp14:editId="0A224F1B">
+              <wp:anchor distT="0" distB="0" distL="114300" distR="114300" simplePos="0" relativeHeight="251808768" behindDoc="0" locked="0" layoutInCell="1" allowOverlap="1" wp14:anchorId="74FECAF8" wp14:editId="6DBD7537">
                 <wp:simplePos x="0" y="0"/>
                 <wp:positionH relativeFrom="column">
                   <wp:posOffset>5908167</wp:posOffset>
@@ -1018,10 +1009,7 @@
                               <w:jc w:val="center"/>
                             </w:pPr>
                             <w:r>
-                              <w:t>2</w:t>
-                            </w:r>
-                            <w:r>
-                              <w:t>1</w:t>
+                              <w:t>21</w:t>
                             </w:r>
                           </w:p>
                         </w:txbxContent>
@@ -1074,7 +1062,7 @@
         <mc:AlternateContent>
           <mc:Choice Requires="wps">
             <w:drawing>
-              <wp:anchor distT="0" distB="0" distL="114300" distR="114300" simplePos="0" relativeHeight="251790336" behindDoc="0" locked="0" layoutInCell="1" allowOverlap="1" wp14:anchorId="61417C2C" wp14:editId="28459B1F">
+              <wp:anchor distT="0" distB="0" distL="114300" distR="114300" simplePos="0" relativeHeight="251790336" behindDoc="0" locked="0" layoutInCell="1" allowOverlap="1" wp14:anchorId="1846B931" wp14:editId="6C3B4A2A">
                 <wp:simplePos x="0" y="0"/>
                 <wp:positionH relativeFrom="column">
                   <wp:posOffset>5427878</wp:posOffset>
@@ -1173,7 +1161,7 @@
         <mc:AlternateContent>
           <mc:Choice Requires="wps">
             <w:drawing>
-              <wp:anchor distT="0" distB="0" distL="114300" distR="114300" simplePos="0" relativeHeight="251788288" behindDoc="0" locked="0" layoutInCell="1" allowOverlap="1" wp14:anchorId="115CC6C3" wp14:editId="2F41D9CB">
+              <wp:anchor distT="0" distB="0" distL="114300" distR="114300" simplePos="0" relativeHeight="251788288" behindDoc="0" locked="0" layoutInCell="1" allowOverlap="1" wp14:anchorId="39992465" wp14:editId="43160956">
                 <wp:simplePos x="0" y="0"/>
                 <wp:positionH relativeFrom="column">
                   <wp:posOffset>5069434</wp:posOffset>
@@ -1284,7 +1272,7 @@
         <mc:AlternateContent>
           <mc:Choice Requires="wps">
             <w:drawing>
-              <wp:anchor distT="0" distB="0" distL="114300" distR="114300" simplePos="0" relativeHeight="251786240" behindDoc="0" locked="0" layoutInCell="1" allowOverlap="1" wp14:anchorId="0C4D0802" wp14:editId="0238DE3E">
+              <wp:anchor distT="0" distB="0" distL="114300" distR="114300" simplePos="0" relativeHeight="251786240" behindDoc="0" locked="0" layoutInCell="1" allowOverlap="1" wp14:anchorId="3F710F7E" wp14:editId="6F6C3A26">
                 <wp:simplePos x="0" y="0"/>
                 <wp:positionH relativeFrom="column">
                   <wp:posOffset>4732934</wp:posOffset>
@@ -1383,7 +1371,7 @@
         <mc:AlternateContent>
           <mc:Choice Requires="wps">
             <w:drawing>
-              <wp:anchor distT="0" distB="0" distL="114300" distR="114300" simplePos="0" relativeHeight="251784192" behindDoc="0" locked="0" layoutInCell="1" allowOverlap="1" wp14:anchorId="5AB295C3" wp14:editId="10283E40">
+              <wp:anchor distT="0" distB="0" distL="114300" distR="114300" simplePos="0" relativeHeight="251784192" behindDoc="0" locked="0" layoutInCell="1" allowOverlap="1" wp14:anchorId="25FFBACB" wp14:editId="5EADC24E">
                 <wp:simplePos x="0" y="0"/>
                 <wp:positionH relativeFrom="column">
                   <wp:posOffset>4352544</wp:posOffset>
@@ -1482,7 +1470,7 @@
         <mc:AlternateContent>
           <mc:Choice Requires="wps">
             <w:drawing>
-              <wp:anchor distT="0" distB="0" distL="114300" distR="114300" simplePos="0" relativeHeight="251776000" behindDoc="0" locked="0" layoutInCell="1" allowOverlap="1" wp14:anchorId="72E8D0A6" wp14:editId="6899615F">
+              <wp:anchor distT="0" distB="0" distL="114300" distR="114300" simplePos="0" relativeHeight="251776000" behindDoc="0" locked="0" layoutInCell="1" allowOverlap="1" wp14:anchorId="4B040BE4" wp14:editId="754916B2">
                 <wp:simplePos x="0" y="0"/>
                 <wp:positionH relativeFrom="column">
                   <wp:posOffset>3869741</wp:posOffset>
@@ -1581,7 +1569,7 @@
         <mc:AlternateContent>
           <mc:Choice Requires="wps">
             <w:drawing>
-              <wp:anchor distT="0" distB="0" distL="114300" distR="114300" simplePos="0" relativeHeight="251796480" behindDoc="0" locked="0" layoutInCell="1" allowOverlap="1" wp14:anchorId="5F395718" wp14:editId="35CF2EE7">
+              <wp:anchor distT="0" distB="0" distL="114300" distR="114300" simplePos="0" relativeHeight="251796480" behindDoc="0" locked="0" layoutInCell="1" allowOverlap="1" wp14:anchorId="0FF8A7F3" wp14:editId="514FBD5D">
                 <wp:simplePos x="0" y="0"/>
                 <wp:positionH relativeFrom="column">
                   <wp:posOffset>1470355</wp:posOffset>
@@ -1653,7 +1641,7 @@
         <mc:AlternateContent>
           <mc:Choice Requires="wps">
             <w:drawing>
-              <wp:anchor distT="0" distB="0" distL="114300" distR="114300" simplePos="0" relativeHeight="251782144" behindDoc="0" locked="0" layoutInCell="1" allowOverlap="1" wp14:anchorId="68471F12" wp14:editId="0B7FD680">
+              <wp:anchor distT="0" distB="0" distL="114300" distR="114300" simplePos="0" relativeHeight="251782144" behindDoc="0" locked="0" layoutInCell="1" allowOverlap="1" wp14:anchorId="7B207970" wp14:editId="27DFCA08">
                 <wp:simplePos x="0" y="0"/>
                 <wp:positionH relativeFrom="column">
                   <wp:posOffset>1513561</wp:posOffset>
@@ -1764,7 +1752,7 @@
         <mc:AlternateContent>
           <mc:Choice Requires="wps">
             <w:drawing>
-              <wp:anchor distT="0" distB="0" distL="114300" distR="114300" simplePos="0" relativeHeight="251780096" behindDoc="0" locked="0" layoutInCell="1" allowOverlap="1" wp14:anchorId="4254A1A0" wp14:editId="43C948A6">
+              <wp:anchor distT="0" distB="0" distL="114300" distR="114300" simplePos="0" relativeHeight="251780096" behindDoc="0" locked="0" layoutInCell="1" allowOverlap="1" wp14:anchorId="4F5650A0" wp14:editId="3D5FDB0C">
                 <wp:simplePos x="0" y="0"/>
                 <wp:positionH relativeFrom="column">
                   <wp:posOffset>1038758</wp:posOffset>
@@ -1875,7 +1863,7 @@
         <mc:AlternateContent>
           <mc:Choice Requires="wps">
             <w:drawing>
-              <wp:anchor distT="0" distB="0" distL="114300" distR="114300" simplePos="0" relativeHeight="251773952" behindDoc="0" locked="0" layoutInCell="1" allowOverlap="1" wp14:anchorId="1BF4D3C3" wp14:editId="1A6C8FF2">
+              <wp:anchor distT="0" distB="0" distL="114300" distR="114300" simplePos="0" relativeHeight="251773952" behindDoc="0" locked="0" layoutInCell="1" allowOverlap="1" wp14:anchorId="21633BCB" wp14:editId="76F9ABD1">
                 <wp:simplePos x="0" y="0"/>
                 <wp:positionH relativeFrom="column">
                   <wp:posOffset>-256032</wp:posOffset>
@@ -1986,7 +1974,7 @@
         <mc:AlternateContent>
           <mc:Choice Requires="wps">
             <w:drawing>
-              <wp:anchor distT="0" distB="0" distL="114300" distR="114300" simplePos="0" relativeHeight="251778048" behindDoc="0" locked="0" layoutInCell="1" allowOverlap="1" wp14:anchorId="51DB01EB" wp14:editId="59E56764">
+              <wp:anchor distT="0" distB="0" distL="114300" distR="114300" simplePos="0" relativeHeight="251778048" behindDoc="0" locked="0" layoutInCell="1" allowOverlap="1" wp14:anchorId="63415F4B" wp14:editId="5DF1AF83">
                 <wp:simplePos x="0" y="0"/>
                 <wp:positionH relativeFrom="column">
                   <wp:posOffset>651053</wp:posOffset>
@@ -2097,7 +2085,7 @@
         <mc:AlternateContent>
           <mc:Choice Requires="wps">
             <w:drawing>
-              <wp:anchor distT="0" distB="0" distL="114300" distR="114300" simplePos="0" relativeHeight="251806720" behindDoc="0" locked="0" layoutInCell="1" allowOverlap="1" wp14:anchorId="50BC4B0F" wp14:editId="62984F38">
+              <wp:anchor distT="0" distB="0" distL="114300" distR="114300" simplePos="0" relativeHeight="251806720" behindDoc="0" locked="0" layoutInCell="1" allowOverlap="1" wp14:anchorId="1BE72AAE" wp14:editId="0E5D12E1">
                 <wp:simplePos x="0" y="0"/>
                 <wp:positionH relativeFrom="column">
                   <wp:posOffset>5258105</wp:posOffset>
@@ -2173,7 +2161,7 @@
         <mc:AlternateContent>
           <mc:Choice Requires="wps">
             <w:drawing>
-              <wp:anchor distT="0" distB="0" distL="114300" distR="114300" simplePos="0" relativeHeight="251804672" behindDoc="0" locked="0" layoutInCell="1" allowOverlap="1" wp14:anchorId="08241035" wp14:editId="6A8E7434">
+              <wp:anchor distT="0" distB="0" distL="114300" distR="114300" simplePos="0" relativeHeight="251804672" behindDoc="0" locked="0" layoutInCell="1" allowOverlap="1" wp14:anchorId="23AA0806" wp14:editId="4D029031">
                 <wp:simplePos x="0" y="0"/>
                 <wp:positionH relativeFrom="column">
                   <wp:posOffset>4929175</wp:posOffset>
@@ -2245,7 +2233,7 @@
         <mc:AlternateContent>
           <mc:Choice Requires="wps">
             <w:drawing>
-              <wp:anchor distT="0" distB="0" distL="114300" distR="114300" simplePos="0" relativeHeight="251802624" behindDoc="0" locked="0" layoutInCell="1" allowOverlap="1" wp14:anchorId="760CDC82" wp14:editId="66745D76">
+              <wp:anchor distT="0" distB="0" distL="114300" distR="114300" simplePos="0" relativeHeight="251802624" behindDoc="0" locked="0" layoutInCell="1" allowOverlap="1" wp14:anchorId="7662829C" wp14:editId="3C39A092">
                 <wp:simplePos x="0" y="0"/>
                 <wp:positionH relativeFrom="column">
                   <wp:posOffset>4601262</wp:posOffset>
@@ -2317,7 +2305,7 @@
         <mc:AlternateContent>
           <mc:Choice Requires="wps">
             <w:drawing>
-              <wp:anchor distT="0" distB="0" distL="114300" distR="114300" simplePos="0" relativeHeight="251800576" behindDoc="0" locked="0" layoutInCell="1" allowOverlap="1" wp14:anchorId="193269FC" wp14:editId="3E18B486">
+              <wp:anchor distT="0" distB="0" distL="114300" distR="114300" simplePos="0" relativeHeight="251800576" behindDoc="0" locked="0" layoutInCell="1" allowOverlap="1" wp14:anchorId="09D1CB4C" wp14:editId="5070D64F">
                 <wp:simplePos x="0" y="0"/>
                 <wp:positionH relativeFrom="column">
                   <wp:posOffset>4045307</wp:posOffset>
@@ -2389,7 +2377,7 @@
         <mc:AlternateContent>
           <mc:Choice Requires="wps">
             <w:drawing>
-              <wp:anchor distT="0" distB="0" distL="114300" distR="114300" simplePos="0" relativeHeight="251798528" behindDoc="0" locked="0" layoutInCell="1" allowOverlap="1" wp14:anchorId="54D25990" wp14:editId="24C2BDD5">
+              <wp:anchor distT="0" distB="0" distL="114300" distR="114300" simplePos="0" relativeHeight="251798528" behindDoc="0" locked="0" layoutInCell="1" allowOverlap="1" wp14:anchorId="13DA7B47" wp14:editId="3FB81FD2">
                 <wp:simplePos x="0" y="0"/>
                 <wp:positionH relativeFrom="column">
                   <wp:posOffset>3474720</wp:posOffset>
@@ -2461,7 +2449,7 @@
         <mc:AlternateContent>
           <mc:Choice Requires="wps">
             <w:drawing>
-              <wp:anchor distT="0" distB="0" distL="114300" distR="114300" simplePos="0" relativeHeight="251794432" behindDoc="0" locked="0" layoutInCell="1" allowOverlap="1" wp14:anchorId="5DF96A05" wp14:editId="44653342">
+              <wp:anchor distT="0" distB="0" distL="114300" distR="114300" simplePos="0" relativeHeight="251794432" behindDoc="0" locked="0" layoutInCell="1" allowOverlap="1" wp14:anchorId="15A98AA4" wp14:editId="243876C5">
                 <wp:simplePos x="0" y="0"/>
                 <wp:positionH relativeFrom="column">
                   <wp:posOffset>1163117</wp:posOffset>
@@ -2533,7 +2521,7 @@
         <mc:AlternateContent>
           <mc:Choice Requires="wps">
             <w:drawing>
-              <wp:anchor distT="0" distB="0" distL="114300" distR="114300" simplePos="0" relativeHeight="251792384" behindDoc="0" locked="0" layoutInCell="1" allowOverlap="1" wp14:anchorId="796C44F6" wp14:editId="499E9757">
+              <wp:anchor distT="0" distB="0" distL="114300" distR="114300" simplePos="0" relativeHeight="251792384" behindDoc="0" locked="0" layoutInCell="1" allowOverlap="1" wp14:anchorId="25311818" wp14:editId="677610DB">
                 <wp:simplePos x="0" y="0"/>
                 <wp:positionH relativeFrom="column">
                   <wp:posOffset>819301</wp:posOffset>
@@ -2605,7 +2593,7 @@
         <mc:AlternateContent>
           <mc:Choice Requires="wps">
             <w:drawing>
-              <wp:anchor distT="0" distB="0" distL="114300" distR="114300" simplePos="0" relativeHeight="251744256" behindDoc="0" locked="0" layoutInCell="1" allowOverlap="1" wp14:anchorId="6420B5C0" wp14:editId="55E97C16">
+              <wp:anchor distT="0" distB="0" distL="114300" distR="114300" simplePos="0" relativeHeight="251744256" behindDoc="0" locked="0" layoutInCell="1" allowOverlap="1" wp14:anchorId="37718DFB" wp14:editId="1A60A9A8">
                 <wp:simplePos x="0" y="0"/>
                 <wp:positionH relativeFrom="column">
                   <wp:posOffset>-592531</wp:posOffset>
@@ -2677,7 +2665,7 @@
         <mc:AlternateContent>
           <mc:Choice Requires="wps">
             <w:drawing>
-              <wp:anchor distT="0" distB="0" distL="114300" distR="114300" simplePos="0" relativeHeight="251772928" behindDoc="0" locked="0" layoutInCell="1" allowOverlap="1" wp14:anchorId="794A4310" wp14:editId="30FBAC4F">
+              <wp:anchor distT="0" distB="0" distL="114300" distR="114300" simplePos="0" relativeHeight="251772928" behindDoc="0" locked="0" layoutInCell="1" allowOverlap="1" wp14:anchorId="095952D9" wp14:editId="42CC06E1">
                 <wp:simplePos x="0" y="0"/>
                 <wp:positionH relativeFrom="leftMargin">
                   <wp:posOffset>-41427</wp:posOffset>
@@ -2790,7 +2778,7 @@
         <mc:AlternateContent>
           <mc:Choice Requires="wps">
             <w:drawing>
-              <wp:anchor distT="0" distB="0" distL="114300" distR="114300" simplePos="0" relativeHeight="251754496" behindDoc="0" locked="0" layoutInCell="1" allowOverlap="1" wp14:anchorId="420E10F7" wp14:editId="30ADAB66">
+              <wp:anchor distT="0" distB="0" distL="114300" distR="114300" simplePos="0" relativeHeight="251754496" behindDoc="0" locked="0" layoutInCell="1" allowOverlap="1" wp14:anchorId="2830BA7C" wp14:editId="706EEB3B">
                 <wp:simplePos x="0" y="0"/>
                 <wp:positionH relativeFrom="page">
                   <wp:posOffset>7468819</wp:posOffset>
@@ -2909,7 +2897,7 @@
         <mc:AlternateContent>
           <mc:Choice Requires="wps">
             <w:drawing>
-              <wp:anchor distT="0" distB="0" distL="114300" distR="114300" simplePos="0" relativeHeight="251739136" behindDoc="0" locked="0" layoutInCell="1" allowOverlap="1" wp14:anchorId="11952F77" wp14:editId="234A9FAE">
+              <wp:anchor distT="0" distB="0" distL="114300" distR="114300" simplePos="0" relativeHeight="251739136" behindDoc="0" locked="0" layoutInCell="1" allowOverlap="1" wp14:anchorId="6A431B82" wp14:editId="2B834BC7">
                 <wp:simplePos x="0" y="0"/>
                 <wp:positionH relativeFrom="margin">
                   <wp:align>right</wp:align>
@@ -2982,7 +2970,7 @@
         <mc:AlternateContent>
           <mc:Choice Requires="wps">
             <w:drawing>
-              <wp:anchor distT="0" distB="0" distL="114300" distR="114300" simplePos="0" relativeHeight="251770880" behindDoc="0" locked="0" layoutInCell="1" allowOverlap="1" wp14:anchorId="00DC9993" wp14:editId="29FC5B32">
+              <wp:anchor distT="0" distB="0" distL="114300" distR="114300" simplePos="0" relativeHeight="251770880" behindDoc="0" locked="0" layoutInCell="1" allowOverlap="1" wp14:anchorId="66FEED4E" wp14:editId="5CE2A546">
                 <wp:simplePos x="0" y="0"/>
                 <wp:positionH relativeFrom="column">
                   <wp:posOffset>5343855</wp:posOffset>
@@ -3082,7 +3070,7 @@
         <mc:AlternateContent>
           <mc:Choice Requires="wps">
             <w:drawing>
-              <wp:anchor distT="0" distB="0" distL="114300" distR="114300" simplePos="0" relativeHeight="251748352" behindDoc="0" locked="0" layoutInCell="1" allowOverlap="1" wp14:anchorId="514348E2" wp14:editId="1D4FE287">
+              <wp:anchor distT="0" distB="0" distL="114300" distR="114300" simplePos="0" relativeHeight="251748352" behindDoc="0" locked="0" layoutInCell="1" allowOverlap="1" wp14:anchorId="7DEB4365" wp14:editId="45857925">
                 <wp:simplePos x="0" y="0"/>
                 <wp:positionH relativeFrom="column">
                   <wp:posOffset>5654650</wp:posOffset>
@@ -3182,7 +3170,7 @@
         <mc:AlternateContent>
           <mc:Choice Requires="wps">
             <w:drawing>
-              <wp:anchor distT="0" distB="0" distL="114300" distR="114300" simplePos="0" relativeHeight="251737088" behindDoc="0" locked="0" layoutInCell="1" allowOverlap="1" wp14:anchorId="1CB21DBA" wp14:editId="782B2363">
+              <wp:anchor distT="0" distB="0" distL="114300" distR="114300" simplePos="0" relativeHeight="251737088" behindDoc="0" locked="0" layoutInCell="1" allowOverlap="1" wp14:anchorId="2C85593C" wp14:editId="12BD0FA4">
                 <wp:simplePos x="0" y="0"/>
                 <wp:positionH relativeFrom="column">
                   <wp:posOffset>5844718</wp:posOffset>
@@ -3254,7 +3242,7 @@
         <mc:AlternateContent>
           <mc:Choice Requires="wps">
             <w:drawing>
-              <wp:anchor distT="0" distB="0" distL="114300" distR="114300" simplePos="0" relativeHeight="251735040" behindDoc="0" locked="0" layoutInCell="1" allowOverlap="1" wp14:anchorId="29F97D5C" wp14:editId="634AF794">
+              <wp:anchor distT="0" distB="0" distL="114300" distR="114300" simplePos="0" relativeHeight="251735040" behindDoc="0" locked="0" layoutInCell="1" allowOverlap="1" wp14:anchorId="7A0DCCEF" wp14:editId="7E7BDC2A">
                 <wp:simplePos x="0" y="0"/>
                 <wp:positionH relativeFrom="column">
                   <wp:posOffset>6166713</wp:posOffset>
@@ -3326,7 +3314,7 @@
         <mc:AlternateContent>
           <mc:Choice Requires="wps">
             <w:drawing>
-              <wp:anchor distT="0" distB="0" distL="114300" distR="114300" simplePos="0" relativeHeight="251730944" behindDoc="0" locked="0" layoutInCell="1" allowOverlap="1" wp14:anchorId="4E08DBB5" wp14:editId="44E17AA8">
+              <wp:anchor distT="0" distB="0" distL="114300" distR="114300" simplePos="0" relativeHeight="251730944" behindDoc="0" locked="0" layoutInCell="1" allowOverlap="1" wp14:anchorId="70BA3476" wp14:editId="327B80CA">
                 <wp:simplePos x="0" y="0"/>
                 <wp:positionH relativeFrom="column">
                   <wp:posOffset>6406159</wp:posOffset>
@@ -3398,7 +3386,7 @@
         <mc:AlternateContent>
           <mc:Choice Requires="wps">
             <w:drawing>
-              <wp:anchor distT="0" distB="0" distL="114300" distR="114300" simplePos="0" relativeHeight="251728896" behindDoc="0" locked="0" layoutInCell="1" allowOverlap="1" wp14:anchorId="192B58F3" wp14:editId="2F00148E">
+              <wp:anchor distT="0" distB="0" distL="114300" distR="114300" simplePos="0" relativeHeight="251728896" behindDoc="0" locked="0" layoutInCell="1" allowOverlap="1" wp14:anchorId="47088AD7" wp14:editId="2DC3428F">
                 <wp:simplePos x="0" y="0"/>
                 <wp:positionH relativeFrom="column">
                   <wp:posOffset>6656704</wp:posOffset>
@@ -3470,7 +3458,7 @@
         <mc:AlternateContent>
           <mc:Choice Requires="wps">
             <w:drawing>
-              <wp:anchor distT="0" distB="0" distL="114300" distR="114300" simplePos="0" relativeHeight="251750400" behindDoc="0" locked="0" layoutInCell="1" allowOverlap="1" wp14:anchorId="312160DB" wp14:editId="688D8028">
+              <wp:anchor distT="0" distB="0" distL="114300" distR="114300" simplePos="0" relativeHeight="251750400" behindDoc="0" locked="0" layoutInCell="1" allowOverlap="1" wp14:anchorId="36DD235E" wp14:editId="5CA2A88F">
                 <wp:simplePos x="0" y="0"/>
                 <wp:positionH relativeFrom="rightMargin">
                   <wp:align>left</wp:align>
@@ -3571,7 +3559,7 @@
         <mc:AlternateContent>
           <mc:Choice Requires="wps">
             <w:drawing>
-              <wp:anchor distT="0" distB="0" distL="114300" distR="114300" simplePos="0" relativeHeight="251752448" behindDoc="0" locked="0" layoutInCell="1" allowOverlap="1" wp14:anchorId="177A6D21" wp14:editId="4EB9425C">
+              <wp:anchor distT="0" distB="0" distL="114300" distR="114300" simplePos="0" relativeHeight="251752448" behindDoc="0" locked="0" layoutInCell="1" allowOverlap="1" wp14:anchorId="672966DD" wp14:editId="3A5C2239">
                 <wp:simplePos x="0" y="0"/>
                 <wp:positionH relativeFrom="rightMargin">
                   <wp:posOffset>310896</wp:posOffset>
@@ -3672,7 +3660,7 @@
         <mc:AlternateContent>
           <mc:Choice Requires="wps">
             <w:drawing>
-              <wp:anchor distT="0" distB="0" distL="114300" distR="114300" simplePos="0" relativeHeight="251760640" behindDoc="0" locked="0" layoutInCell="1" allowOverlap="1" wp14:anchorId="3433A62E" wp14:editId="3C7AF59F">
+              <wp:anchor distT="0" distB="0" distL="114300" distR="114300" simplePos="0" relativeHeight="251760640" behindDoc="0" locked="0" layoutInCell="1" allowOverlap="1" wp14:anchorId="7B99BACC" wp14:editId="53A018FF">
                 <wp:simplePos x="0" y="0"/>
                 <wp:positionH relativeFrom="margin">
                   <wp:posOffset>248717</wp:posOffset>
@@ -3745,7 +3733,7 @@
         <mc:AlternateContent>
           <mc:Choice Requires="wps">
             <w:drawing>
-              <wp:anchor distT="0" distB="0" distL="114300" distR="114300" simplePos="0" relativeHeight="251758592" behindDoc="0" locked="0" layoutInCell="1" allowOverlap="1" wp14:anchorId="542DB678" wp14:editId="78BDEE09">
+              <wp:anchor distT="0" distB="0" distL="114300" distR="114300" simplePos="0" relativeHeight="251758592" behindDoc="0" locked="0" layoutInCell="1" allowOverlap="1" wp14:anchorId="3FEBD643" wp14:editId="5587AA32">
                 <wp:simplePos x="0" y="0"/>
                 <wp:positionH relativeFrom="leftMargin">
                   <wp:posOffset>1558138</wp:posOffset>
@@ -3846,7 +3834,7 @@
         <mc:AlternateContent>
           <mc:Choice Requires="wps">
             <w:drawing>
-              <wp:anchor distT="0" distB="0" distL="114300" distR="114300" simplePos="0" relativeHeight="251741184" behindDoc="0" locked="0" layoutInCell="1" allowOverlap="1" wp14:anchorId="2961C44F" wp14:editId="26B4DA0D">
+              <wp:anchor distT="0" distB="0" distL="114300" distR="114300" simplePos="0" relativeHeight="251741184" behindDoc="0" locked="0" layoutInCell="1" allowOverlap="1" wp14:anchorId="5099228B" wp14:editId="1DCF1B4B">
                 <wp:simplePos x="0" y="0"/>
                 <wp:positionH relativeFrom="margin">
                   <wp:posOffset>3013862</wp:posOffset>
@@ -3919,7 +3907,7 @@
         <mc:AlternateContent>
           <mc:Choice Requires="wps">
             <w:drawing>
-              <wp:anchor distT="0" distB="0" distL="114300" distR="114300" simplePos="0" relativeHeight="251756544" behindDoc="0" locked="0" layoutInCell="1" allowOverlap="1" wp14:anchorId="7CCBF385" wp14:editId="374A2A35">
+              <wp:anchor distT="0" distB="0" distL="114300" distR="114300" simplePos="0" relativeHeight="251756544" behindDoc="0" locked="0" layoutInCell="1" allowOverlap="1" wp14:anchorId="2D56DC32" wp14:editId="784A3CBB">
                 <wp:simplePos x="0" y="0"/>
                 <wp:positionH relativeFrom="leftMargin">
                   <wp:posOffset>3774643</wp:posOffset>
@@ -4020,7 +4008,7 @@
         <mc:AlternateContent>
           <mc:Choice Requires="wps">
             <w:drawing>
-              <wp:anchor distT="0" distB="0" distL="114300" distR="114300" simplePos="0" relativeHeight="251766784" behindDoc="0" locked="0" layoutInCell="1" allowOverlap="1" wp14:anchorId="0840C3D4" wp14:editId="37A5582F">
+              <wp:anchor distT="0" distB="0" distL="114300" distR="114300" simplePos="0" relativeHeight="251766784" behindDoc="0" locked="0" layoutInCell="1" allowOverlap="1" wp14:anchorId="5308D894" wp14:editId="15698F58">
                 <wp:simplePos x="0" y="0"/>
                 <wp:positionH relativeFrom="margin">
                   <wp:posOffset>-354660</wp:posOffset>
@@ -4093,7 +4081,7 @@
         <mc:AlternateContent>
           <mc:Choice Requires="wps">
             <w:drawing>
-              <wp:anchor distT="0" distB="0" distL="114300" distR="114300" simplePos="0" relativeHeight="251768832" behindDoc="0" locked="0" layoutInCell="1" allowOverlap="1" wp14:anchorId="5D34D771" wp14:editId="4F39F81F">
+              <wp:anchor distT="0" distB="0" distL="114300" distR="114300" simplePos="0" relativeHeight="251768832" behindDoc="0" locked="0" layoutInCell="1" allowOverlap="1" wp14:anchorId="0DACD3D3" wp14:editId="3A47099D">
                 <wp:simplePos x="0" y="0"/>
                 <wp:positionH relativeFrom="leftMargin">
                   <wp:posOffset>775412</wp:posOffset>
@@ -4166,7 +4154,7 @@
         <mc:AlternateContent>
           <mc:Choice Requires="wps">
             <w:drawing>
-              <wp:anchor distT="0" distB="0" distL="114300" distR="114300" simplePos="0" relativeHeight="251762688" behindDoc="0" locked="0" layoutInCell="1" allowOverlap="1" wp14:anchorId="7DF09094" wp14:editId="10E77D5F">
+              <wp:anchor distT="0" distB="0" distL="114300" distR="114300" simplePos="0" relativeHeight="251762688" behindDoc="0" locked="0" layoutInCell="1" allowOverlap="1" wp14:anchorId="52489C35" wp14:editId="469D84BB">
                 <wp:simplePos x="0" y="0"/>
                 <wp:positionH relativeFrom="leftMargin">
                   <wp:posOffset>461975</wp:posOffset>
@@ -4264,7 +4252,7 @@
         <mc:AlternateContent>
           <mc:Choice Requires="wps">
             <w:drawing>
-              <wp:anchor distT="0" distB="0" distL="114300" distR="114300" simplePos="0" relativeHeight="251764736" behindDoc="0" locked="0" layoutInCell="1" allowOverlap="1" wp14:anchorId="1BC165E1" wp14:editId="656E1D56">
+              <wp:anchor distT="0" distB="0" distL="114300" distR="114300" simplePos="0" relativeHeight="251764736" behindDoc="0" locked="0" layoutInCell="1" allowOverlap="1" wp14:anchorId="23F9CDDB" wp14:editId="415B0ED2">
                 <wp:simplePos x="0" y="0"/>
                 <wp:positionH relativeFrom="leftMargin">
                   <wp:posOffset>776605</wp:posOffset>
@@ -4362,7 +4350,7 @@
         <mc:AlternateContent>
           <mc:Choice Requires="wps">
             <w:drawing>
-              <wp:anchor distT="0" distB="0" distL="114300" distR="114300" simplePos="0" relativeHeight="251746304" behindDoc="0" locked="0" layoutInCell="1" allowOverlap="1" wp14:anchorId="4C6859B6" wp14:editId="5A46836B">
+              <wp:anchor distT="0" distB="0" distL="114300" distR="114300" simplePos="0" relativeHeight="251746304" behindDoc="0" locked="0" layoutInCell="1" allowOverlap="1" wp14:anchorId="5D5453F9" wp14:editId="07264E74">
                 <wp:simplePos x="0" y="0"/>
                 <wp:positionH relativeFrom="leftMargin">
                   <wp:posOffset>131674</wp:posOffset>
@@ -4460,7 +4448,7 @@
         <mc:AlternateContent>
           <mc:Choice Requires="wps">
             <w:drawing>
-              <wp:anchor distT="0" distB="0" distL="114300" distR="114300" simplePos="0" relativeHeight="251743232" behindDoc="0" locked="0" layoutInCell="1" allowOverlap="1" wp14:anchorId="5E2C73B7" wp14:editId="6A601722">
+              <wp:anchor distT="0" distB="0" distL="114300" distR="114300" simplePos="0" relativeHeight="251743232" behindDoc="0" locked="0" layoutInCell="1" allowOverlap="1" wp14:anchorId="639C6732" wp14:editId="022FC5B4">
                 <wp:simplePos x="0" y="0"/>
                 <wp:positionH relativeFrom="leftMargin">
                   <wp:posOffset>349302</wp:posOffset>
@@ -4533,7 +4521,7 @@
         <mc:AlternateContent>
           <mc:Choice Requires="wps">
             <w:drawing>
-              <wp:anchor distT="0" distB="0" distL="114300" distR="114300" simplePos="0" relativeHeight="251745280" behindDoc="0" locked="0" layoutInCell="1" allowOverlap="1" wp14:anchorId="03646386" wp14:editId="3D4ABBEF">
+              <wp:anchor distT="0" distB="0" distL="114300" distR="114300" simplePos="0" relativeHeight="251745280" behindDoc="0" locked="0" layoutInCell="1" allowOverlap="1" wp14:anchorId="7DC04A60" wp14:editId="54F249B9">
                 <wp:simplePos x="0" y="0"/>
                 <wp:positionH relativeFrom="column">
                   <wp:posOffset>-175565</wp:posOffset>
@@ -4599,7 +4587,7 @@
         <mc:AlternateContent>
           <mc:Choice Requires="wps">
             <w:drawing>
-              <wp:anchor distT="0" distB="0" distL="114300" distR="114300" simplePos="0" relativeHeight="251732992" behindDoc="0" locked="0" layoutInCell="1" allowOverlap="1" wp14:anchorId="771898C3" wp14:editId="05A961FC">
+              <wp:anchor distT="0" distB="0" distL="114300" distR="114300" simplePos="0" relativeHeight="251732992" behindDoc="0" locked="0" layoutInCell="1" allowOverlap="1" wp14:anchorId="6E0330EB" wp14:editId="0B78AB19">
                 <wp:simplePos x="0" y="0"/>
                 <wp:positionH relativeFrom="column">
                   <wp:posOffset>6889699</wp:posOffset>
@@ -4665,7 +4653,7 @@
         <mc:AlternateContent>
           <mc:Choice Requires="wps">
             <w:drawing>
-              <wp:anchor distT="0" distB="0" distL="114300" distR="114300" simplePos="0" relativeHeight="251725824" behindDoc="0" locked="0" layoutInCell="1" allowOverlap="1" wp14:anchorId="4E20BED0" wp14:editId="5945093A">
+              <wp:anchor distT="0" distB="0" distL="114300" distR="114300" simplePos="0" relativeHeight="251725824" behindDoc="0" locked="0" layoutInCell="1" allowOverlap="1" wp14:anchorId="2F489E26" wp14:editId="0FE7D6E6">
                 <wp:simplePos x="0" y="0"/>
                 <wp:positionH relativeFrom="rightMargin">
                   <wp:posOffset>-6339840</wp:posOffset>
@@ -4749,7 +4737,7 @@
         <mc:AlternateContent>
           <mc:Choice Requires="wps">
             <w:drawing>
-              <wp:anchor distT="0" distB="0" distL="114300" distR="114300" simplePos="0" relativeHeight="251727872" behindDoc="0" locked="0" layoutInCell="1" allowOverlap="1" wp14:anchorId="487FE3D7" wp14:editId="6D548CEA">
+              <wp:anchor distT="0" distB="0" distL="114300" distR="114300" simplePos="0" relativeHeight="251727872" behindDoc="0" locked="0" layoutInCell="1" allowOverlap="1" wp14:anchorId="4C2BE6C8" wp14:editId="4B416D75">
                 <wp:simplePos x="0" y="0"/>
                 <wp:positionH relativeFrom="rightMargin">
                   <wp:posOffset>-6486093</wp:posOffset>
@@ -4833,7 +4821,7 @@
         <mc:AlternateContent>
           <mc:Choice Requires="wps">
             <w:drawing>
-              <wp:anchor distT="0" distB="0" distL="114300" distR="114300" simplePos="0" relativeHeight="251713536" behindDoc="0" locked="0" layoutInCell="1" allowOverlap="1" wp14:anchorId="5FAED6BB" wp14:editId="5170A929">
+              <wp:anchor distT="0" distB="0" distL="114300" distR="114300" simplePos="0" relativeHeight="251713536" behindDoc="0" locked="0" layoutInCell="1" allowOverlap="1" wp14:anchorId="28110370" wp14:editId="2FBDA2AD">
                 <wp:simplePos x="0" y="0"/>
                 <wp:positionH relativeFrom="rightMargin">
                   <wp:posOffset>91440</wp:posOffset>
@@ -4918,7 +4906,7 @@
         <mc:AlternateContent>
           <mc:Choice Requires="wps">
             <w:drawing>
-              <wp:anchor distT="0" distB="0" distL="114300" distR="114300" simplePos="0" relativeHeight="251723776" behindDoc="0" locked="0" layoutInCell="1" allowOverlap="1" wp14:anchorId="6A1672F1" wp14:editId="7A447AB6">
+              <wp:anchor distT="0" distB="0" distL="114300" distR="114300" simplePos="0" relativeHeight="251723776" behindDoc="0" locked="0" layoutInCell="1" allowOverlap="1" wp14:anchorId="19168929" wp14:editId="1098BA39">
                 <wp:simplePos x="0" y="0"/>
                 <wp:positionH relativeFrom="rightMargin">
                   <wp:posOffset>-6193536</wp:posOffset>
@@ -5002,7 +4990,7 @@
         <mc:AlternateContent>
           <mc:Choice Requires="wps">
             <w:drawing>
-              <wp:anchor distT="0" distB="0" distL="114300" distR="114300" simplePos="0" relativeHeight="251721728" behindDoc="0" locked="0" layoutInCell="1" allowOverlap="1" wp14:anchorId="30249F4A" wp14:editId="07FFA770">
+              <wp:anchor distT="0" distB="0" distL="114300" distR="114300" simplePos="0" relativeHeight="251721728" behindDoc="0" locked="0" layoutInCell="1" allowOverlap="1" wp14:anchorId="4E2CC564" wp14:editId="269D7F5F">
                 <wp:simplePos x="0" y="0"/>
                 <wp:positionH relativeFrom="column">
                   <wp:posOffset>-80467</wp:posOffset>
@@ -5082,7 +5070,7 @@
         <mc:AlternateContent>
           <mc:Choice Requires="wps">
             <w:drawing>
-              <wp:anchor distT="0" distB="0" distL="114300" distR="114300" simplePos="0" relativeHeight="251719680" behindDoc="0" locked="0" layoutInCell="1" allowOverlap="1" wp14:anchorId="75C72716" wp14:editId="7433680E">
+              <wp:anchor distT="0" distB="0" distL="114300" distR="114300" simplePos="0" relativeHeight="251719680" behindDoc="0" locked="0" layoutInCell="1" allowOverlap="1" wp14:anchorId="032C2486" wp14:editId="4F81E752">
                 <wp:simplePos x="0" y="0"/>
                 <wp:positionH relativeFrom="column">
                   <wp:posOffset>-585215</wp:posOffset>
@@ -5154,7 +5142,7 @@
         <mc:AlternateContent>
           <mc:Choice Requires="wps">
             <w:drawing>
-              <wp:anchor distT="0" distB="0" distL="114300" distR="114300" simplePos="0" relativeHeight="251697152" behindDoc="0" locked="0" layoutInCell="1" allowOverlap="1" wp14:anchorId="732BE508" wp14:editId="75FE5F29">
+              <wp:anchor distT="0" distB="0" distL="114300" distR="114300" simplePos="0" relativeHeight="251697152" behindDoc="0" locked="0" layoutInCell="1" allowOverlap="1" wp14:anchorId="459408F0" wp14:editId="5B27A8FE">
                 <wp:simplePos x="0" y="0"/>
                 <wp:positionH relativeFrom="column">
                   <wp:posOffset>5391302</wp:posOffset>
@@ -5234,7 +5222,7 @@
         <mc:AlternateContent>
           <mc:Choice Requires="wps">
             <w:drawing>
-              <wp:anchor distT="0" distB="0" distL="114300" distR="114300" simplePos="0" relativeHeight="251695104" behindDoc="0" locked="0" layoutInCell="1" allowOverlap="1" wp14:anchorId="3A95A074" wp14:editId="19396606">
+              <wp:anchor distT="0" distB="0" distL="114300" distR="114300" simplePos="0" relativeHeight="251695104" behindDoc="0" locked="0" layoutInCell="1" allowOverlap="1" wp14:anchorId="1B8AEEE5" wp14:editId="3BFB79C5">
                 <wp:simplePos x="0" y="0"/>
                 <wp:positionH relativeFrom="column">
                   <wp:posOffset>5069434</wp:posOffset>
@@ -5316,7 +5304,7 @@
         <mc:AlternateContent>
           <mc:Choice Requires="wps">
             <w:drawing>
-              <wp:anchor distT="0" distB="0" distL="114300" distR="114300" simplePos="0" relativeHeight="251693056" behindDoc="0" locked="0" layoutInCell="1" allowOverlap="1" wp14:anchorId="4A0BAC87" wp14:editId="3CE6814C">
+              <wp:anchor distT="0" distB="0" distL="114300" distR="114300" simplePos="0" relativeHeight="251693056" behindDoc="0" locked="0" layoutInCell="1" allowOverlap="1" wp14:anchorId="397B4558" wp14:editId="49202573">
                 <wp:simplePos x="0" y="0"/>
                 <wp:positionH relativeFrom="column">
                   <wp:posOffset>4740250</wp:posOffset>
@@ -5399,7 +5387,7 @@
         <mc:AlternateContent>
           <mc:Choice Requires="wps">
             <w:drawing>
-              <wp:anchor distT="0" distB="0" distL="114300" distR="114300" simplePos="0" relativeHeight="251691008" behindDoc="0" locked="0" layoutInCell="1" allowOverlap="1" wp14:anchorId="71FB1AAC" wp14:editId="493B1F10">
+              <wp:anchor distT="0" distB="0" distL="114300" distR="114300" simplePos="0" relativeHeight="251691008" behindDoc="0" locked="0" layoutInCell="1" allowOverlap="1" wp14:anchorId="71497681" wp14:editId="2A5428E1">
                 <wp:simplePos x="0" y="0"/>
                 <wp:positionH relativeFrom="column">
                   <wp:posOffset>4433011</wp:posOffset>
@@ -5482,7 +5470,7 @@
         <mc:AlternateContent>
           <mc:Choice Requires="wps">
             <w:drawing>
-              <wp:anchor distT="0" distB="0" distL="114300" distR="114300" simplePos="0" relativeHeight="251688960" behindDoc="0" locked="0" layoutInCell="1" allowOverlap="1" wp14:anchorId="7C2375E9" wp14:editId="776F6852">
+              <wp:anchor distT="0" distB="0" distL="114300" distR="114300" simplePos="0" relativeHeight="251688960" behindDoc="0" locked="0" layoutInCell="1" allowOverlap="1" wp14:anchorId="79B0F682" wp14:editId="14EDD0F7">
                 <wp:simplePos x="0" y="0"/>
                 <wp:positionH relativeFrom="column">
                   <wp:posOffset>3716122</wp:posOffset>
@@ -5565,7 +5553,7 @@
         <mc:AlternateContent>
           <mc:Choice Requires="wps">
             <w:drawing>
-              <wp:anchor distT="0" distB="0" distL="114300" distR="114300" simplePos="0" relativeHeight="251715584" behindDoc="0" locked="0" layoutInCell="1" allowOverlap="1" wp14:anchorId="08021B96" wp14:editId="53E8FE77">
+              <wp:anchor distT="0" distB="0" distL="114300" distR="114300" simplePos="0" relativeHeight="251715584" behindDoc="0" locked="0" layoutInCell="1" allowOverlap="1" wp14:anchorId="02765167" wp14:editId="101D7C57">
                 <wp:simplePos x="0" y="0"/>
                 <wp:positionH relativeFrom="column">
                   <wp:posOffset>6364224</wp:posOffset>
@@ -5648,7 +5636,7 @@
         <mc:AlternateContent>
           <mc:Choice Requires="wps">
             <w:drawing>
-              <wp:anchor distT="0" distB="0" distL="114300" distR="114300" simplePos="0" relativeHeight="251659264" behindDoc="0" locked="0" layoutInCell="1" allowOverlap="1" wp14:anchorId="2C77052E" wp14:editId="6D0E8967">
+              <wp:anchor distT="0" distB="0" distL="114300" distR="114300" simplePos="0" relativeHeight="251659264" behindDoc="0" locked="0" layoutInCell="1" allowOverlap="1" wp14:anchorId="5637D79E" wp14:editId="3757BA37">
                 <wp:simplePos x="0" y="0"/>
                 <wp:positionH relativeFrom="column">
                   <wp:posOffset>6195974</wp:posOffset>
@@ -5731,7 +5719,7 @@
         <mc:AlternateContent>
           <mc:Choice Requires="wps">
             <w:drawing>
-              <wp:anchor distT="0" distB="0" distL="114300" distR="114300" simplePos="0" relativeHeight="251711488" behindDoc="0" locked="0" layoutInCell="1" allowOverlap="1" wp14:anchorId="61BA307F" wp14:editId="3EE3708C">
+              <wp:anchor distT="0" distB="0" distL="114300" distR="114300" simplePos="0" relativeHeight="251711488" behindDoc="0" locked="0" layoutInCell="1" allowOverlap="1" wp14:anchorId="3B8FA673" wp14:editId="10F154C9">
                 <wp:simplePos x="0" y="0"/>
                 <wp:positionH relativeFrom="column">
                   <wp:posOffset>5844845</wp:posOffset>
@@ -5814,7 +5802,7 @@
         <mc:AlternateContent>
           <mc:Choice Requires="wps">
             <w:drawing>
-              <wp:anchor distT="0" distB="0" distL="114300" distR="114300" simplePos="0" relativeHeight="251717632" behindDoc="0" locked="0" layoutInCell="1" allowOverlap="1" wp14:anchorId="366180BA" wp14:editId="55943F8D">
+              <wp:anchor distT="0" distB="0" distL="114300" distR="114300" simplePos="0" relativeHeight="251717632" behindDoc="0" locked="0" layoutInCell="1" allowOverlap="1" wp14:anchorId="154E4FAE" wp14:editId="78538393">
                 <wp:simplePos x="0" y="0"/>
                 <wp:positionH relativeFrom="column">
                   <wp:posOffset>6547104</wp:posOffset>
@@ -5897,7 +5885,7 @@
         <mc:AlternateContent>
           <mc:Choice Requires="wps">
             <w:drawing>
-              <wp:anchor distT="0" distB="0" distL="114300" distR="114300" simplePos="0" relativeHeight="251709440" behindDoc="0" locked="0" layoutInCell="1" allowOverlap="1" wp14:anchorId="3356F836" wp14:editId="2A7D105A">
+              <wp:anchor distT="0" distB="0" distL="114300" distR="114300" simplePos="0" relativeHeight="251709440" behindDoc="0" locked="0" layoutInCell="1" allowOverlap="1" wp14:anchorId="36EB958A" wp14:editId="06D4A1C8">
                 <wp:simplePos x="0" y="0"/>
                 <wp:positionH relativeFrom="column">
                   <wp:posOffset>3818534</wp:posOffset>
@@ -5980,7 +5968,7 @@
         <mc:AlternateContent>
           <mc:Choice Requires="wps">
             <w:drawing>
-              <wp:anchor distT="0" distB="0" distL="114300" distR="114300" simplePos="0" relativeHeight="251707392" behindDoc="0" locked="0" layoutInCell="1" allowOverlap="1" wp14:anchorId="1AE91348" wp14:editId="7A9568AD">
+              <wp:anchor distT="0" distB="0" distL="114300" distR="114300" simplePos="0" relativeHeight="251707392" behindDoc="0" locked="0" layoutInCell="1" allowOverlap="1" wp14:anchorId="264F368C" wp14:editId="47EC57E0">
                 <wp:simplePos x="0" y="0"/>
                 <wp:positionH relativeFrom="column">
                   <wp:posOffset>3277210</wp:posOffset>
@@ -6060,7 +6048,7 @@
         <mc:AlternateContent>
           <mc:Choice Requires="wps">
             <w:drawing>
-              <wp:anchor distT="0" distB="0" distL="114300" distR="114300" simplePos="0" relativeHeight="251705344" behindDoc="0" locked="0" layoutInCell="1" allowOverlap="1" wp14:anchorId="50DDA58A" wp14:editId="6224802A">
+              <wp:anchor distT="0" distB="0" distL="114300" distR="114300" simplePos="0" relativeHeight="251705344" behindDoc="0" locked="0" layoutInCell="1" allowOverlap="1" wp14:anchorId="50F3FCFF" wp14:editId="3B3DAD8F">
                 <wp:simplePos x="0" y="0"/>
                 <wp:positionH relativeFrom="column">
                   <wp:posOffset>387706</wp:posOffset>
@@ -6138,7 +6126,7 @@
           <w:noProof/>
         </w:rPr>
         <w:drawing>
-          <wp:anchor distT="0" distB="0" distL="114300" distR="114300" simplePos="0" relativeHeight="251658240" behindDoc="0" locked="0" layoutInCell="1" allowOverlap="1" wp14:anchorId="2D55ADB7" wp14:editId="4AF612E2">
+          <wp:anchor distT="0" distB="0" distL="114300" distR="114300" simplePos="0" relativeHeight="251658240" behindDoc="0" locked="0" layoutInCell="1" allowOverlap="1" wp14:anchorId="48382881" wp14:editId="2D76C9BC">
             <wp:simplePos x="0" y="0"/>
             <wp:positionH relativeFrom="margin">
               <wp:posOffset>-582499</wp:posOffset>
@@ -6200,7 +6188,7 @@
         <mc:AlternateContent>
           <mc:Choice Requires="wps">
             <w:drawing>
-              <wp:anchor distT="0" distB="0" distL="114300" distR="114300" simplePos="0" relativeHeight="251703296" behindDoc="0" locked="0" layoutInCell="1" allowOverlap="1" wp14:anchorId="5D3F33ED" wp14:editId="5CB80468">
+              <wp:anchor distT="0" distB="0" distL="114300" distR="114300" simplePos="0" relativeHeight="251703296" behindDoc="0" locked="0" layoutInCell="1" allowOverlap="1" wp14:anchorId="41260837" wp14:editId="6B15F46E">
                 <wp:simplePos x="0" y="0"/>
                 <wp:positionH relativeFrom="column">
                   <wp:posOffset>402336</wp:posOffset>
@@ -6282,7 +6270,7 @@
         <mc:AlternateContent>
           <mc:Choice Requires="wps">
             <w:drawing>
-              <wp:anchor distT="0" distB="0" distL="114300" distR="114300" simplePos="0" relativeHeight="251701248" behindDoc="0" locked="0" layoutInCell="1" allowOverlap="1" wp14:anchorId="1A8DE68C" wp14:editId="50D23764">
+              <wp:anchor distT="0" distB="0" distL="114300" distR="114300" simplePos="0" relativeHeight="251701248" behindDoc="0" locked="0" layoutInCell="1" allowOverlap="1" wp14:anchorId="444F009E" wp14:editId="25D79387">
                 <wp:simplePos x="0" y="0"/>
                 <wp:positionH relativeFrom="column">
                   <wp:posOffset>6598310</wp:posOffset>
@@ -6362,7 +6350,7 @@
         <mc:AlternateContent>
           <mc:Choice Requires="wps">
             <w:drawing>
-              <wp:anchor distT="0" distB="0" distL="114300" distR="114300" simplePos="0" relativeHeight="251699200" behindDoc="0" locked="0" layoutInCell="1" allowOverlap="1" wp14:anchorId="2BA3C973" wp14:editId="45741D9D">
+              <wp:anchor distT="0" distB="0" distL="114300" distR="114300" simplePos="0" relativeHeight="251699200" behindDoc="0" locked="0" layoutInCell="1" allowOverlap="1" wp14:anchorId="5A436B9F" wp14:editId="67849AD6">
                 <wp:simplePos x="0" y="0"/>
                 <wp:positionH relativeFrom="column">
                   <wp:posOffset>1653235</wp:posOffset>
@@ -6445,7 +6433,7 @@
         <mc:AlternateContent>
           <mc:Choice Requires="wps">
             <w:drawing>
-              <wp:anchor distT="0" distB="0" distL="114300" distR="114300" simplePos="0" relativeHeight="251682816" behindDoc="0" locked="0" layoutInCell="1" allowOverlap="1" wp14:anchorId="12A0EBE6" wp14:editId="4286A48E">
+              <wp:anchor distT="0" distB="0" distL="114300" distR="114300" simplePos="0" relativeHeight="251682816" behindDoc="0" locked="0" layoutInCell="1" allowOverlap="1" wp14:anchorId="6534E90B" wp14:editId="39DD3B04">
                 <wp:simplePos x="0" y="0"/>
                 <wp:positionH relativeFrom="column">
                   <wp:posOffset>1104595</wp:posOffset>
@@ -6522,7 +6510,7 @@
         <mc:AlternateContent>
           <mc:Choice Requires="wps">
             <w:drawing>
-              <wp:anchor distT="0" distB="0" distL="114300" distR="114300" simplePos="0" relativeHeight="251684864" behindDoc="0" locked="0" layoutInCell="1" allowOverlap="1" wp14:anchorId="4263B8CC" wp14:editId="06B54274">
+              <wp:anchor distT="0" distB="0" distL="114300" distR="114300" simplePos="0" relativeHeight="251684864" behindDoc="0" locked="0" layoutInCell="1" allowOverlap="1" wp14:anchorId="772DD121" wp14:editId="33BCE689">
                 <wp:simplePos x="0" y="0"/>
                 <wp:positionH relativeFrom="column">
                   <wp:posOffset>1344346</wp:posOffset>
@@ -6599,7 +6587,7 @@
         <mc:AlternateContent>
           <mc:Choice Requires="wps">
             <w:drawing>
-              <wp:anchor distT="0" distB="0" distL="114300" distR="114300" simplePos="0" relativeHeight="251686912" behindDoc="0" locked="0" layoutInCell="1" allowOverlap="1" wp14:anchorId="72C31588" wp14:editId="411E07DB">
+              <wp:anchor distT="0" distB="0" distL="114300" distR="114300" simplePos="0" relativeHeight="251686912" behindDoc="0" locked="0" layoutInCell="1" allowOverlap="1" wp14:anchorId="70E4DFDF" wp14:editId="176D6081">
                 <wp:simplePos x="0" y="0"/>
                 <wp:positionH relativeFrom="column">
                   <wp:posOffset>854380</wp:posOffset>
@@ -6673,7 +6661,7 @@
         <mc:AlternateContent>
           <mc:Choice Requires="wps">
             <w:drawing>
-              <wp:anchor distT="0" distB="0" distL="114300" distR="114300" simplePos="0" relativeHeight="251681792" behindDoc="0" locked="0" layoutInCell="1" allowOverlap="1" wp14:anchorId="3820235E" wp14:editId="43F99993">
+              <wp:anchor distT="0" distB="0" distL="114300" distR="114300" simplePos="0" relativeHeight="251681792" behindDoc="0" locked="0" layoutInCell="1" allowOverlap="1" wp14:anchorId="5A1BFD51" wp14:editId="7ED1FF10">
                 <wp:simplePos x="0" y="0"/>
                 <wp:positionH relativeFrom="column">
                   <wp:posOffset>1726387</wp:posOffset>
@@ -6755,7 +6743,7 @@
         <mc:AlternateContent>
           <mc:Choice Requires="wps">
             <w:drawing>
-              <wp:anchor distT="0" distB="0" distL="114300" distR="114300" simplePos="0" relativeHeight="251663360" behindDoc="0" locked="0" layoutInCell="1" allowOverlap="1" wp14:anchorId="598580BB" wp14:editId="71A86816">
+              <wp:anchor distT="0" distB="0" distL="114300" distR="114300" simplePos="0" relativeHeight="251663360" behindDoc="0" locked="0" layoutInCell="1" allowOverlap="1" wp14:anchorId="59330591" wp14:editId="15697627">
                 <wp:simplePos x="0" y="0"/>
                 <wp:positionH relativeFrom="column">
                   <wp:posOffset>1185062</wp:posOffset>
@@ -6837,7 +6825,7 @@
         <mc:AlternateContent>
           <mc:Choice Requires="wps">
             <w:drawing>
-              <wp:anchor distT="0" distB="0" distL="114300" distR="114300" simplePos="0" relativeHeight="251675648" behindDoc="0" locked="0" layoutInCell="1" allowOverlap="1" wp14:anchorId="64AE123F" wp14:editId="04FED747">
+              <wp:anchor distT="0" distB="0" distL="114300" distR="114300" simplePos="0" relativeHeight="251675648" behindDoc="0" locked="0" layoutInCell="1" allowOverlap="1" wp14:anchorId="09E66DEB" wp14:editId="6813893D">
                 <wp:simplePos x="0" y="0"/>
                 <wp:positionH relativeFrom="column">
                   <wp:posOffset>2384755</wp:posOffset>
@@ -6919,7 +6907,7 @@
         <mc:AlternateContent>
           <mc:Choice Requires="wps">
             <w:drawing>
-              <wp:anchor distT="0" distB="0" distL="114300" distR="114300" simplePos="0" relativeHeight="251677696" behindDoc="0" locked="0" layoutInCell="1" allowOverlap="1" wp14:anchorId="3F9570D8" wp14:editId="6316F532">
+              <wp:anchor distT="0" distB="0" distL="114300" distR="114300" simplePos="0" relativeHeight="251677696" behindDoc="0" locked="0" layoutInCell="1" allowOverlap="1" wp14:anchorId="5084E431" wp14:editId="15330F62">
                 <wp:simplePos x="0" y="0"/>
                 <wp:positionH relativeFrom="column">
                   <wp:posOffset>3123590</wp:posOffset>
@@ -7001,7 +6989,7 @@
         <mc:AlternateContent>
           <mc:Choice Requires="wps">
             <w:drawing>
-              <wp:anchor distT="0" distB="0" distL="114300" distR="114300" simplePos="0" relativeHeight="251679744" behindDoc="0" locked="0" layoutInCell="1" allowOverlap="1" wp14:anchorId="02C95A22" wp14:editId="01936B19">
+              <wp:anchor distT="0" distB="0" distL="114300" distR="114300" simplePos="0" relativeHeight="251679744" behindDoc="0" locked="0" layoutInCell="1" allowOverlap="1" wp14:anchorId="62E1E570" wp14:editId="0F2BD46E">
                 <wp:simplePos x="0" y="0"/>
                 <wp:positionH relativeFrom="column">
                   <wp:posOffset>3912362</wp:posOffset>
@@ -7083,7 +7071,7 @@
         <mc:AlternateContent>
           <mc:Choice Requires="wps">
             <w:drawing>
-              <wp:anchor distT="0" distB="0" distL="114300" distR="114300" simplePos="0" relativeHeight="251665408" behindDoc="0" locked="0" layoutInCell="1" allowOverlap="1" wp14:anchorId="0F806006" wp14:editId="4AF08AA8">
+              <wp:anchor distT="0" distB="0" distL="114300" distR="114300" simplePos="0" relativeHeight="251665408" behindDoc="0" locked="0" layoutInCell="1" allowOverlap="1" wp14:anchorId="1F81322A" wp14:editId="3A6E438F">
                 <wp:simplePos x="0" y="0"/>
                 <wp:positionH relativeFrom="column">
                   <wp:posOffset>-570585</wp:posOffset>
@@ -7160,7 +7148,7 @@
         <mc:AlternateContent>
           <mc:Choice Requires="wps">
             <w:drawing>
-              <wp:anchor distT="0" distB="0" distL="114300" distR="114300" simplePos="0" relativeHeight="251661312" behindDoc="0" locked="0" layoutInCell="1" allowOverlap="1" wp14:anchorId="09043CDC" wp14:editId="029F8A35">
+              <wp:anchor distT="0" distB="0" distL="114300" distR="114300" simplePos="0" relativeHeight="251661312" behindDoc="0" locked="0" layoutInCell="1" allowOverlap="1" wp14:anchorId="332297AC" wp14:editId="51216957">
                 <wp:simplePos x="0" y="0"/>
                 <wp:positionH relativeFrom="column">
                   <wp:posOffset>1337259</wp:posOffset>
@@ -7236,7 +7224,7 @@
         <mc:AlternateContent>
           <mc:Choice Requires="wps">
             <w:drawing>
-              <wp:anchor distT="0" distB="0" distL="114300" distR="114300" simplePos="0" relativeHeight="251667456" behindDoc="0" locked="0" layoutInCell="1" allowOverlap="1" wp14:anchorId="3D85D544" wp14:editId="52536C85">
+              <wp:anchor distT="0" distB="0" distL="114300" distR="114300" simplePos="0" relativeHeight="251667456" behindDoc="0" locked="0" layoutInCell="1" allowOverlap="1" wp14:anchorId="09D30FDE" wp14:editId="01146249">
                 <wp:simplePos x="0" y="0"/>
                 <wp:positionH relativeFrom="margin">
                   <wp:posOffset>2655418</wp:posOffset>
@@ -7317,7 +7305,7 @@
         <mc:AlternateContent>
           <mc:Choice Requires="wps">
             <w:drawing>
-              <wp:anchor distT="0" distB="0" distL="114300" distR="114300" simplePos="0" relativeHeight="251669504" behindDoc="0" locked="0" layoutInCell="1" allowOverlap="1" wp14:anchorId="6576FA7D" wp14:editId="207474E3">
+              <wp:anchor distT="0" distB="0" distL="114300" distR="114300" simplePos="0" relativeHeight="251669504" behindDoc="0" locked="0" layoutInCell="1" allowOverlap="1" wp14:anchorId="060B4B90" wp14:editId="7A5E79E6">
                 <wp:simplePos x="0" y="0"/>
                 <wp:positionH relativeFrom="column">
                   <wp:posOffset>3438144</wp:posOffset>
@@ -7399,7 +7387,7 @@
         <mc:AlternateContent>
           <mc:Choice Requires="wps">
             <w:drawing>
-              <wp:anchor distT="0" distB="0" distL="114300" distR="114300" simplePos="0" relativeHeight="251673600" behindDoc="0" locked="0" layoutInCell="1" allowOverlap="1" wp14:anchorId="2EB4FC63" wp14:editId="70432639">
+              <wp:anchor distT="0" distB="0" distL="114300" distR="114300" simplePos="0" relativeHeight="251673600" behindDoc="0" locked="0" layoutInCell="1" allowOverlap="1" wp14:anchorId="157766CC" wp14:editId="20AF6C77">
                 <wp:simplePos x="0" y="0"/>
                 <wp:positionH relativeFrom="column">
                   <wp:posOffset>4702352</wp:posOffset>
@@ -7475,7 +7463,7 @@
         <mc:AlternateContent>
           <mc:Choice Requires="wps">
             <w:drawing>
-              <wp:anchor distT="0" distB="0" distL="114300" distR="114300" simplePos="0" relativeHeight="251671552" behindDoc="0" locked="0" layoutInCell="1" allowOverlap="1" wp14:anchorId="5B1E44C1" wp14:editId="33407742">
+              <wp:anchor distT="0" distB="0" distL="114300" distR="114300" simplePos="0" relativeHeight="251671552" behindDoc="0" locked="0" layoutInCell="1" allowOverlap="1" wp14:anchorId="04E0C83B" wp14:editId="3E6E3F59">
                 <wp:simplePos x="0" y="0"/>
                 <wp:positionH relativeFrom="margin">
                   <wp:align>right</wp:align>
@@ -7552,8 +7540,6 @@
         </w:rPr>
         <w:t xml:space="preserve"> </w:t>
       </w:r>
-      <w:bookmarkStart w:id="0" w:name="_GoBack"/>
-      <w:bookmarkEnd w:id="0"/>
     </w:p>
     <w:p/>
     <w:p/>
@@ -7565,9 +7551,465 @@
     <w:p/>
     <w:p/>
     <w:p/>
-    <w:p/>
-    <w:p/>
-    <w:p/>
+    <w:p>
+      <w:r>
+        <w:rPr>
+          <w:noProof/>
+        </w:rPr>
+        <mc:AlternateContent>
+          <mc:Choice Requires="wps">
+            <w:drawing>
+              <wp:anchor distT="0" distB="0" distL="114300" distR="114300" simplePos="0" relativeHeight="251838464" behindDoc="0" locked="0" layoutInCell="1" allowOverlap="1" wp14:anchorId="1DD56EDE" wp14:editId="200B0FB2">
+                <wp:simplePos x="0" y="0"/>
+                <wp:positionH relativeFrom="page">
+                  <wp:align>right</wp:align>
+                </wp:positionH>
+                <wp:positionV relativeFrom="paragraph">
+                  <wp:posOffset>215697</wp:posOffset>
+                </wp:positionV>
+                <wp:extent cx="3204515" cy="387705"/>
+                <wp:effectExtent l="0" t="0" r="72390" b="88900"/>
+                <wp:wrapNone/>
+                <wp:docPr id="93" name="Straight Arrow Connector 93"/>
+                <wp:cNvGraphicFramePr/>
+                <a:graphic xmlns:a="http://schemas.openxmlformats.org/drawingml/2006/main">
+                  <a:graphicData uri="http://schemas.microsoft.com/office/word/2010/wordprocessingShape">
+                    <wps:wsp>
+                      <wps:cNvCnPr/>
+                      <wps:spPr>
+                        <a:xfrm>
+                          <a:off x="0" y="0"/>
+                          <a:ext cx="3204515" cy="387705"/>
+                        </a:xfrm>
+                        <a:prstGeom prst="straightConnector1">
+                          <a:avLst/>
+                        </a:prstGeom>
+                        <a:ln>
+                          <a:tailEnd type="triangle"/>
+                        </a:ln>
+                      </wps:spPr>
+                      <wps:style>
+                        <a:lnRef idx="1">
+                          <a:schemeClr val="accent1"/>
+                        </a:lnRef>
+                        <a:fillRef idx="0">
+                          <a:schemeClr val="accent1"/>
+                        </a:fillRef>
+                        <a:effectRef idx="0">
+                          <a:schemeClr val="accent1"/>
+                        </a:effectRef>
+                        <a:fontRef idx="minor">
+                          <a:schemeClr val="tx1"/>
+                        </a:fontRef>
+                      </wps:style>
+                      <wps:bodyPr/>
+                    </wps:wsp>
+                  </a:graphicData>
+                </a:graphic>
+                <wp14:sizeRelH relativeFrom="margin">
+                  <wp14:pctWidth>0</wp14:pctWidth>
+                </wp14:sizeRelH>
+                <wp14:sizeRelV relativeFrom="margin">
+                  <wp14:pctHeight>0</wp14:pctHeight>
+                </wp14:sizeRelV>
+              </wp:anchor>
+            </w:drawing>
+          </mc:Choice>
+          <mc:Fallback>
+            <w:pict>
+              <v:shapetype w14:anchorId="4A927BD8" id="_x0000_t32" coordsize="21600,21600" o:spt="32" o:oned="t" path="m,l21600,21600e" filled="f">
+                <v:path arrowok="t" fillok="f" o:connecttype="none"/>
+                <o:lock v:ext="edit" shapetype="t"/>
+              </v:shapetype>
+              <v:shape id="Straight Arrow Connector 93" o:spid="_x0000_s1026" type="#_x0000_t32" style="position:absolute;margin-left:201.1pt;margin-top:17pt;width:252.3pt;height:30.55pt;z-index:251838464;visibility:visible;mso-wrap-style:square;mso-width-percent:0;mso-height-percent:0;mso-wrap-distance-left:9pt;mso-wrap-distance-top:0;mso-wrap-distance-right:9pt;mso-wrap-distance-bottom:0;mso-position-horizontal:right;mso-position-horizontal-relative:page;mso-position-vertical:absolute;mso-position-vertical-relative:text;mso-width-percent:0;mso-height-percent:0;mso-width-relative:margin;mso-height-relative:margin" o:gfxdata="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" strokecolor="#5b9bd5 [3204]" strokeweight=".5pt">
+                <v:stroke endarrow="block" joinstyle="miter"/>
+                <w10:wrap anchorx="page"/>
+              </v:shape>
+            </w:pict>
+          </mc:Fallback>
+        </mc:AlternateContent>
+      </w:r>
+      <w:r>
+        <w:rPr>
+          <w:noProof/>
+        </w:rPr>
+        <mc:AlternateContent>
+          <mc:Choice Requires="wps">
+            <w:drawing>
+              <wp:anchor distT="0" distB="0" distL="114300" distR="114300" simplePos="0" relativeHeight="251834368" behindDoc="0" locked="0" layoutInCell="1" allowOverlap="1" wp14:anchorId="3CBCA0D6" wp14:editId="2B731912">
+                <wp:simplePos x="0" y="0"/>
+                <wp:positionH relativeFrom="page">
+                  <wp:posOffset>212141</wp:posOffset>
+                </wp:positionH>
+                <wp:positionV relativeFrom="paragraph">
+                  <wp:posOffset>208383</wp:posOffset>
+                </wp:positionV>
+                <wp:extent cx="1177290" cy="343814"/>
+                <wp:effectExtent l="38100" t="0" r="22860" b="75565"/>
+                <wp:wrapNone/>
+                <wp:docPr id="91" name="Straight Arrow Connector 91"/>
+                <wp:cNvGraphicFramePr/>
+                <a:graphic xmlns:a="http://schemas.openxmlformats.org/drawingml/2006/main">
+                  <a:graphicData uri="http://schemas.microsoft.com/office/word/2010/wordprocessingShape">
+                    <wps:wsp>
+                      <wps:cNvCnPr/>
+                      <wps:spPr>
+                        <a:xfrm flipH="1">
+                          <a:off x="0" y="0"/>
+                          <a:ext cx="1177290" cy="343814"/>
+                        </a:xfrm>
+                        <a:prstGeom prst="straightConnector1">
+                          <a:avLst/>
+                        </a:prstGeom>
+                        <a:ln>
+                          <a:tailEnd type="triangle"/>
+                        </a:ln>
+                      </wps:spPr>
+                      <wps:style>
+                        <a:lnRef idx="1">
+                          <a:schemeClr val="accent1"/>
+                        </a:lnRef>
+                        <a:fillRef idx="0">
+                          <a:schemeClr val="accent1"/>
+                        </a:fillRef>
+                        <a:effectRef idx="0">
+                          <a:schemeClr val="accent1"/>
+                        </a:effectRef>
+                        <a:fontRef idx="minor">
+                          <a:schemeClr val="tx1"/>
+                        </a:fontRef>
+                      </wps:style>
+                      <wps:bodyPr/>
+                    </wps:wsp>
+                  </a:graphicData>
+                </a:graphic>
+                <wp14:sizeRelH relativeFrom="margin">
+                  <wp14:pctWidth>0</wp14:pctWidth>
+                </wp14:sizeRelH>
+                <wp14:sizeRelV relativeFrom="margin">
+                  <wp14:pctHeight>0</wp14:pctHeight>
+                </wp14:sizeRelV>
+              </wp:anchor>
+            </w:drawing>
+          </mc:Choice>
+          <mc:Fallback>
+            <w:pict>
+              <v:shape w14:anchorId="11494938" id="Straight Arrow Connector 91" o:spid="_x0000_s1026" type="#_x0000_t32" style="position:absolute;margin-left:16.7pt;margin-top:16.4pt;width:92.7pt;height:27.05pt;flip:x;z-index:251834368;visibility:visible;mso-wrap-style:square;mso-width-percent:0;mso-height-percent:0;mso-wrap-distance-left:9pt;mso-wrap-distance-top:0;mso-wrap-distance-right:9pt;mso-wrap-distance-bottom:0;mso-position-horizontal:absolute;mso-position-horizontal-relative:page;mso-position-vertical:absolute;mso-position-vertical-relative:text;mso-width-percent:0;mso-height-percent:0;mso-width-relative:margin;mso-height-relative:margin" o:gfxdata="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" strokecolor="#5b9bd5 [3204]" strokeweight=".5pt">
+                <v:stroke endarrow="block" joinstyle="miter"/>
+                <w10:wrap anchorx="page"/>
+              </v:shape>
+            </w:pict>
+          </mc:Fallback>
+        </mc:AlternateContent>
+      </w:r>
+      <w:r>
+        <w:rPr>
+          <w:noProof/>
+        </w:rPr>
+        <mc:AlternateContent>
+          <mc:Choice Requires="wps">
+            <w:drawing>
+              <wp:anchor distT="0" distB="0" distL="114300" distR="114300" simplePos="0" relativeHeight="251832320" behindDoc="0" locked="0" layoutInCell="1" allowOverlap="1" wp14:anchorId="79958D85" wp14:editId="79631A2E">
+                <wp:simplePos x="0" y="0"/>
+                <wp:positionH relativeFrom="column">
+                  <wp:posOffset>395021</wp:posOffset>
+                </wp:positionH>
+                <wp:positionV relativeFrom="paragraph">
+                  <wp:posOffset>18186</wp:posOffset>
+                </wp:positionV>
+                <wp:extent cx="3408604" cy="256032"/>
+                <wp:effectExtent l="0" t="0" r="20955" b="10795"/>
+                <wp:wrapNone/>
+                <wp:docPr id="83" name="Rectangle 83"/>
+                <wp:cNvGraphicFramePr/>
+                <a:graphic xmlns:a="http://schemas.openxmlformats.org/drawingml/2006/main">
+                  <a:graphicData uri="http://schemas.microsoft.com/office/word/2010/wordprocessingShape">
+                    <wps:wsp>
+                      <wps:cNvSpPr/>
+                      <wps:spPr>
+                        <a:xfrm>
+                          <a:off x="0" y="0"/>
+                          <a:ext cx="3408604" cy="256032"/>
+                        </a:xfrm>
+                        <a:prstGeom prst="rect">
+                          <a:avLst/>
+                        </a:prstGeom>
+                        <a:noFill/>
+                        <a:ln>
+                          <a:solidFill>
+                            <a:schemeClr val="accent1">
+                              <a:lumMod val="40000"/>
+                              <a:lumOff val="60000"/>
+                            </a:schemeClr>
+                          </a:solidFill>
+                        </a:ln>
+                      </wps:spPr>
+                      <wps:style>
+                        <a:lnRef idx="2">
+                          <a:schemeClr val="accent1">
+                            <a:shade val="50000"/>
+                          </a:schemeClr>
+                        </a:lnRef>
+                        <a:fillRef idx="1">
+                          <a:schemeClr val="accent1"/>
+                        </a:fillRef>
+                        <a:effectRef idx="0">
+                          <a:schemeClr val="accent1"/>
+                        </a:effectRef>
+                        <a:fontRef idx="minor">
+                          <a:schemeClr val="lt1"/>
+                        </a:fontRef>
+                      </wps:style>
+                      <wps:bodyPr rot="0" spcFirstLastPara="0" vertOverflow="overflow" horzOverflow="overflow" vert="horz" wrap="square" lIns="91440" tIns="45720" rIns="91440" bIns="45720" numCol="1" spcCol="0" rtlCol="0" fromWordArt="0" anchor="ctr" anchorCtr="0" forceAA="0" compatLnSpc="1">
+                        <a:prstTxWarp prst="textNoShape">
+                          <a:avLst/>
+                        </a:prstTxWarp>
+                        <a:noAutofit/>
+                      </wps:bodyPr>
+                    </wps:wsp>
+                  </a:graphicData>
+                </a:graphic>
+              </wp:anchor>
+            </w:drawing>
+          </mc:Choice>
+          <mc:Fallback>
+            <w:pict>
+              <v:rect w14:anchorId="0CC42A66" id="Rectangle 83" o:spid="_x0000_s1026" style="position:absolute;margin-left:31.1pt;margin-top:1.45pt;width:268.4pt;height:20.15pt;z-index:251832320;visibility:visible;mso-wrap-style:square;mso-wrap-distance-left:9pt;mso-wrap-distance-top:0;mso-wrap-distance-right:9pt;mso-wrap-distance-bottom:0;mso-position-horizontal:absolute;mso-position-horizontal-relative:text;mso-position-vertical:absolute;mso-position-vertical-relative:text;v-text-anchor:middle" o:gfxdata="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" filled="f" strokecolor="#bdd6ee [1300]" strokeweight="1pt"/>
+            </w:pict>
+          </mc:Fallback>
+        </mc:AlternateContent>
+      </w:r>
+    </w:p>
+    <w:p>
+      <w:r>
+        <w:rPr>
+          <w:noProof/>
+        </w:rPr>
+        <mc:AlternateContent>
+          <mc:Choice Requires="wps">
+            <w:drawing>
+              <wp:anchor distT="0" distB="0" distL="114300" distR="114300" simplePos="0" relativeHeight="251836416" behindDoc="0" locked="0" layoutInCell="1" allowOverlap="1" wp14:anchorId="7ED0CBDE" wp14:editId="2B29F731">
+                <wp:simplePos x="0" y="0"/>
+                <wp:positionH relativeFrom="page">
+                  <wp:align>left</wp:align>
+                </wp:positionH>
+                <wp:positionV relativeFrom="paragraph">
+                  <wp:posOffset>367207</wp:posOffset>
+                </wp:positionV>
+                <wp:extent cx="358445" cy="358165"/>
+                <wp:effectExtent l="0" t="0" r="22860" b="22860"/>
+                <wp:wrapNone/>
+                <wp:docPr id="92" name="Rounded Rectangle 92"/>
+                <wp:cNvGraphicFramePr/>
+                <a:graphic xmlns:a="http://schemas.openxmlformats.org/drawingml/2006/main">
+                  <a:graphicData uri="http://schemas.microsoft.com/office/word/2010/wordprocessingShape">
+                    <wps:wsp>
+                      <wps:cNvSpPr/>
+                      <wps:spPr>
+                        <a:xfrm>
+                          <a:off x="0" y="0"/>
+                          <a:ext cx="358445" cy="358165"/>
+                        </a:xfrm>
+                        <a:prstGeom prst="roundRect">
+                          <a:avLst/>
+                        </a:prstGeom>
+                      </wps:spPr>
+                      <wps:style>
+                        <a:lnRef idx="2">
+                          <a:schemeClr val="accent1">
+                            <a:shade val="50000"/>
+                          </a:schemeClr>
+                        </a:lnRef>
+                        <a:fillRef idx="1">
+                          <a:schemeClr val="accent1"/>
+                        </a:fillRef>
+                        <a:effectRef idx="0">
+                          <a:schemeClr val="accent1"/>
+                        </a:effectRef>
+                        <a:fontRef idx="minor">
+                          <a:schemeClr val="lt1"/>
+                        </a:fontRef>
+                      </wps:style>
+                      <wps:txbx>
+                        <w:txbxContent>
+                          <w:p>
+                            <w:pPr>
+                              <w:jc w:val="center"/>
+                              <w:rPr>
+                                <w:sz w:val="18"/>
+                              </w:rPr>
+                            </w:pPr>
+                            <w:r>
+                              <w:rPr>
+                                <w:sz w:val="18"/>
+                              </w:rPr>
+                              <w:t>24</w:t>
+                            </w:r>
+                          </w:p>
+                        </w:txbxContent>
+                      </wps:txbx>
+                      <wps:bodyPr rot="0" spcFirstLastPara="0" vertOverflow="overflow" horzOverflow="overflow" vert="horz" wrap="square" lIns="91440" tIns="45720" rIns="91440" bIns="45720" numCol="1" spcCol="0" rtlCol="0" fromWordArt="0" anchor="ctr" anchorCtr="0" forceAA="0" compatLnSpc="1">
+                        <a:prstTxWarp prst="textNoShape">
+                          <a:avLst/>
+                        </a:prstTxWarp>
+                        <a:noAutofit/>
+                      </wps:bodyPr>
+                    </wps:wsp>
+                  </a:graphicData>
+                </a:graphic>
+                <wp14:sizeRelH relativeFrom="margin">
+                  <wp14:pctWidth>0</wp14:pctWidth>
+                </wp14:sizeRelH>
+                <wp14:sizeRelV relativeFrom="margin">
+                  <wp14:pctHeight>0</wp14:pctHeight>
+                </wp14:sizeRelV>
+              </wp:anchor>
+            </w:drawing>
+          </mc:Choice>
+          <mc:Fallback>
+            <w:pict>
+              <v:roundrect w14:anchorId="7ED0CBDE" id="Rounded Rectangle 92" o:spid="_x0000_s1052" style="position:absolute;margin-left:0;margin-top:28.9pt;width:28.2pt;height:28.2pt;z-index:251836416;visibility:visible;mso-wrap-style:square;mso-width-percent:0;mso-height-percent:0;mso-wrap-distance-left:9pt;mso-wrap-distance-top:0;mso-wrap-distance-right:9pt;mso-wrap-distance-bottom:0;mso-position-horizontal:left;mso-position-horizontal-relative:page;mso-position-vertical:absolute;mso-position-vertical-relative:text;mso-width-percent:0;mso-height-percent:0;mso-width-relative:margin;mso-height-relative:margin;v-text-anchor:middle" arcsize="10923f" o:gfxdata="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" fillcolor="#5b9bd5 [3204]" strokecolor="#1f4d78 [1604]" strokeweight="1pt">
+                <v:stroke joinstyle="miter"/>
+                <v:textbox>
+                  <w:txbxContent>
+                    <w:p>
+                      <w:pPr>
+                        <w:jc w:val="center"/>
+                        <w:rPr>
+                          <w:sz w:val="18"/>
+                        </w:rPr>
+                      </w:pPr>
+                      <w:r>
+                        <w:rPr>
+                          <w:sz w:val="18"/>
+                        </w:rPr>
+                        <w:t>24</w:t>
+                      </w:r>
+                    </w:p>
+                  </w:txbxContent>
+                </v:textbox>
+                <w10:wrap anchorx="page"/>
+              </v:roundrect>
+            </w:pict>
+          </mc:Fallback>
+        </mc:AlternateContent>
+      </w:r>
+    </w:p>
+    <w:p>
+      <w:r>
+        <w:rPr>
+          <w:noProof/>
+        </w:rPr>
+        <mc:AlternateContent>
+          <mc:Choice Requires="wps">
+            <w:drawing>
+              <wp:anchor distT="0" distB="0" distL="114300" distR="114300" simplePos="0" relativeHeight="251840512" behindDoc="0" locked="0" layoutInCell="1" allowOverlap="1" wp14:anchorId="6801215F" wp14:editId="0E6A343F">
+                <wp:simplePos x="0" y="0"/>
+                <wp:positionH relativeFrom="page">
+                  <wp:posOffset>7475220</wp:posOffset>
+                </wp:positionH>
+                <wp:positionV relativeFrom="paragraph">
+                  <wp:posOffset>147167</wp:posOffset>
+                </wp:positionV>
+                <wp:extent cx="358445" cy="358165"/>
+                <wp:effectExtent l="0" t="0" r="22860" b="22860"/>
+                <wp:wrapNone/>
+                <wp:docPr id="94" name="Rounded Rectangle 94"/>
+                <wp:cNvGraphicFramePr/>
+                <a:graphic xmlns:a="http://schemas.openxmlformats.org/drawingml/2006/main">
+                  <a:graphicData uri="http://schemas.microsoft.com/office/word/2010/wordprocessingShape">
+                    <wps:wsp>
+                      <wps:cNvSpPr/>
+                      <wps:spPr>
+                        <a:xfrm>
+                          <a:off x="0" y="0"/>
+                          <a:ext cx="358445" cy="358165"/>
+                        </a:xfrm>
+                        <a:prstGeom prst="roundRect">
+                          <a:avLst/>
+                        </a:prstGeom>
+                      </wps:spPr>
+                      <wps:style>
+                        <a:lnRef idx="2">
+                          <a:schemeClr val="accent1">
+                            <a:shade val="50000"/>
+                          </a:schemeClr>
+                        </a:lnRef>
+                        <a:fillRef idx="1">
+                          <a:schemeClr val="accent1"/>
+                        </a:fillRef>
+                        <a:effectRef idx="0">
+                          <a:schemeClr val="accent1"/>
+                        </a:effectRef>
+                        <a:fontRef idx="minor">
+                          <a:schemeClr val="lt1"/>
+                        </a:fontRef>
+                      </wps:style>
+                      <wps:txbx>
+                        <w:txbxContent>
+                          <w:p>
+                            <w:pPr>
+                              <w:jc w:val="center"/>
+                              <w:rPr>
+                                <w:sz w:val="18"/>
+                              </w:rPr>
+                            </w:pPr>
+                            <w:r>
+                              <w:rPr>
+                                <w:sz w:val="18"/>
+                              </w:rPr>
+                              <w:t>25</w:t>
+                            </w:r>
+                          </w:p>
+                        </w:txbxContent>
+                      </wps:txbx>
+                      <wps:bodyPr rot="0" spcFirstLastPara="0" vertOverflow="overflow" horzOverflow="overflow" vert="horz" wrap="square" lIns="91440" tIns="45720" rIns="91440" bIns="45720" numCol="1" spcCol="0" rtlCol="0" fromWordArt="0" anchor="ctr" anchorCtr="0" forceAA="0" compatLnSpc="1">
+                        <a:prstTxWarp prst="textNoShape">
+                          <a:avLst/>
+                        </a:prstTxWarp>
+                        <a:noAutofit/>
+                      </wps:bodyPr>
+                    </wps:wsp>
+                  </a:graphicData>
+                </a:graphic>
+                <wp14:sizeRelH relativeFrom="margin">
+                  <wp14:pctWidth>0</wp14:pctWidth>
+                </wp14:sizeRelH>
+                <wp14:sizeRelV relativeFrom="margin">
+                  <wp14:pctHeight>0</wp14:pctHeight>
+                </wp14:sizeRelV>
+              </wp:anchor>
+            </w:drawing>
+          </mc:Choice>
+          <mc:Fallback>
+            <w:pict>
+              <v:roundrect w14:anchorId="6801215F" id="Rounded Rectangle 94" o:spid="_x0000_s1053" style="position:absolute;margin-left:588.6pt;margin-top:11.6pt;width:28.2pt;height:28.2pt;z-index:251840512;visibility:visible;mso-wrap-style:square;mso-width-percent:0;mso-height-percent:0;mso-wrap-distance-left:9pt;mso-wrap-distance-top:0;mso-wrap-distance-right:9pt;mso-wrap-distance-bottom:0;mso-position-horizontal:absolute;mso-position-horizontal-relative:page;mso-position-vertical:absolute;mso-position-vertical-relative:text;mso-width-percent:0;mso-height-percent:0;mso-width-relative:margin;mso-height-relative:margin;v-text-anchor:middle" arcsize="10923f" o:gfxdata="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" fillcolor="#5b9bd5 [3204]" strokecolor="#1f4d78 [1604]" strokeweight="1pt">
+                <v:stroke joinstyle="miter"/>
+                <v:textbox>
+                  <w:txbxContent>
+                    <w:p>
+                      <w:pPr>
+                        <w:jc w:val="center"/>
+                        <w:rPr>
+                          <w:sz w:val="18"/>
+                        </w:rPr>
+                      </w:pPr>
+                      <w:r>
+                        <w:rPr>
+                          <w:sz w:val="18"/>
+                        </w:rPr>
+                        <w:t>25</w:t>
+                      </w:r>
+                    </w:p>
+                  </w:txbxContent>
+                </v:textbox>
+                <w10:wrap anchorx="page"/>
+              </v:roundrect>
+            </w:pict>
+          </mc:Fallback>
+        </mc:AlternateContent>
+      </w:r>
+    </w:p>
     <w:p/>
     <w:p/>
     <w:p/>
@@ -7594,16 +8036,9 @@
           <w:tab w:val="left" w:pos="3951"/>
         </w:tabs>
       </w:pPr>
-      <w:proofErr w:type="spellStart"/>
-      <w:proofErr w:type="gramStart"/>
-      <w:r>
-        <w:t>Keterangan</w:t>
-      </w:r>
-      <w:proofErr w:type="spellEnd"/>
-      <w:r>
-        <w:t xml:space="preserve"> :</w:t>
-      </w:r>
-      <w:proofErr w:type="gramEnd"/>
+      <w:r>
+        <w:t>Keterangan :</w:t>
+      </w:r>
     </w:p>
     <w:p>
       <w:pPr>
@@ -7616,21 +8051,8 @@
           <w:tab w:val="left" w:pos="3951"/>
         </w:tabs>
       </w:pPr>
-      <w:proofErr w:type="spellStart"/>
-      <w:r>
-        <w:t>Diakses</w:t>
-      </w:r>
-      <w:proofErr w:type="spellEnd"/>
-      <w:r>
-        <w:t xml:space="preserve"> </w:t>
-      </w:r>
-      <w:proofErr w:type="spellStart"/>
-      <w:r>
-        <w:t>melalui</w:t>
-      </w:r>
-      <w:proofErr w:type="spellEnd"/>
-      <w:r>
-        <w:t xml:space="preserve"> google chrome</w:t>
+      <w:r>
+        <w:t>Diakses melalui google chrome</w:t>
       </w:r>
     </w:p>
     <w:p>
@@ -7660,45 +8082,8 @@
         </w:tabs>
       </w:pPr>
       <w:r>
-        <w:t xml:space="preserve">Widget button previous page </w:t>
-      </w:r>
-      <w:proofErr w:type="spellStart"/>
-      <w:r>
-        <w:t>untuk</w:t>
-      </w:r>
-      <w:proofErr w:type="spellEnd"/>
-      <w:r>
-        <w:t xml:space="preserve"> </w:t>
-      </w:r>
-      <w:proofErr w:type="spellStart"/>
-      <w:r>
-        <w:t>menuju</w:t>
-      </w:r>
-      <w:proofErr w:type="spellEnd"/>
-      <w:r>
-        <w:t xml:space="preserve"> </w:t>
-      </w:r>
-      <w:proofErr w:type="spellStart"/>
-      <w:r>
-        <w:t>ke</w:t>
-      </w:r>
-      <w:proofErr w:type="spellEnd"/>
-      <w:r>
-        <w:t xml:space="preserve"> </w:t>
-      </w:r>
-      <w:proofErr w:type="spellStart"/>
-      <w:r>
-        <w:t>halaman</w:t>
-      </w:r>
-      <w:proofErr w:type="spellEnd"/>
-      <w:r>
-        <w:t xml:space="preserve"> web </w:t>
-      </w:r>
-      <w:proofErr w:type="spellStart"/>
-      <w:r>
-        <w:t>sebelumnya</w:t>
-      </w:r>
-      <w:proofErr w:type="spellEnd"/>
+        <w:t>Widget button previous page untuk menuju ke halaman web sebelumnya</w:t>
+      </w:r>
     </w:p>
     <w:p>
       <w:pPr>
@@ -7712,45 +8097,8 @@
         </w:tabs>
       </w:pPr>
       <w:r>
-        <w:t xml:space="preserve">Widget button next page </w:t>
-      </w:r>
-      <w:proofErr w:type="spellStart"/>
-      <w:r>
-        <w:t>untuk</w:t>
-      </w:r>
-      <w:proofErr w:type="spellEnd"/>
-      <w:r>
-        <w:t xml:space="preserve"> </w:t>
-      </w:r>
-      <w:proofErr w:type="spellStart"/>
-      <w:r>
-        <w:t>menuju</w:t>
-      </w:r>
-      <w:proofErr w:type="spellEnd"/>
-      <w:r>
-        <w:t xml:space="preserve"> </w:t>
-      </w:r>
-      <w:proofErr w:type="spellStart"/>
-      <w:r>
-        <w:t>ke</w:t>
-      </w:r>
-      <w:proofErr w:type="spellEnd"/>
-      <w:r>
-        <w:t xml:space="preserve"> </w:t>
-      </w:r>
-      <w:proofErr w:type="spellStart"/>
-      <w:r>
-        <w:t>halaman</w:t>
-      </w:r>
-      <w:proofErr w:type="spellEnd"/>
-      <w:r>
-        <w:t xml:space="preserve"> web </w:t>
-      </w:r>
-      <w:proofErr w:type="spellStart"/>
-      <w:r>
-        <w:t>selanjutnya</w:t>
-      </w:r>
-      <w:proofErr w:type="spellEnd"/>
+        <w:t>Widget button next page untuk menuju ke halaman web selanjutnya</w:t>
+      </w:r>
     </w:p>
     <w:p>
       <w:pPr>
@@ -7765,39 +8113,7 @@
       </w:pPr>
       <w:r>
         <w:lastRenderedPageBreak/>
-        <w:t xml:space="preserve">Widget button reload </w:t>
-      </w:r>
-      <w:proofErr w:type="spellStart"/>
-      <w:r>
-        <w:t>untuk</w:t>
-      </w:r>
-      <w:proofErr w:type="spellEnd"/>
-      <w:r>
-        <w:t xml:space="preserve"> </w:t>
-      </w:r>
-      <w:proofErr w:type="spellStart"/>
-      <w:r>
-        <w:t>memuat</w:t>
-      </w:r>
-      <w:proofErr w:type="spellEnd"/>
-      <w:r>
-        <w:t xml:space="preserve"> </w:t>
-      </w:r>
-      <w:proofErr w:type="spellStart"/>
-      <w:r>
-        <w:t>ulang</w:t>
-      </w:r>
-      <w:proofErr w:type="spellEnd"/>
-      <w:r>
-        <w:t xml:space="preserve"> </w:t>
-      </w:r>
-      <w:proofErr w:type="spellStart"/>
-      <w:r>
-        <w:t>halaman</w:t>
-      </w:r>
-      <w:proofErr w:type="spellEnd"/>
-      <w:r>
-        <w:t xml:space="preserve"> website</w:t>
+        <w:t>Widget button reload untuk memuat ulang halaman website</w:t>
       </w:r>
     </w:p>
     <w:p>
@@ -7827,23 +8143,7 @@
         </w:tabs>
       </w:pPr>
       <w:r>
-        <w:t xml:space="preserve">Widget </w:t>
-      </w:r>
-      <w:proofErr w:type="spellStart"/>
-      <w:r>
-        <w:t>url</w:t>
-      </w:r>
-      <w:proofErr w:type="spellEnd"/>
-      <w:r>
-        <w:t xml:space="preserve"> </w:t>
-      </w:r>
-      <w:proofErr w:type="spellStart"/>
-      <w:r>
-        <w:t>dari</w:t>
-      </w:r>
-      <w:proofErr w:type="spellEnd"/>
-      <w:r>
-        <w:t xml:space="preserve"> website </w:t>
+        <w:t xml:space="preserve">Widget url dari website </w:t>
       </w:r>
       <w:hyperlink r:id="rId6" w:history="1">
         <w:r>
@@ -7866,23 +8166,7 @@
         </w:tabs>
       </w:pPr>
       <w:r>
-        <w:t xml:space="preserve">Widget button </w:t>
-      </w:r>
-      <w:proofErr w:type="spellStart"/>
-      <w:r>
-        <w:t>untuk</w:t>
-      </w:r>
-      <w:proofErr w:type="spellEnd"/>
-      <w:r>
-        <w:t xml:space="preserve"> bookmark </w:t>
-      </w:r>
-      <w:proofErr w:type="spellStart"/>
-      <w:r>
-        <w:t>halaman</w:t>
-      </w:r>
-      <w:proofErr w:type="spellEnd"/>
-      <w:r>
-        <w:t xml:space="preserve"> website joox.com</w:t>
+        <w:t>Widget button untuk bookmark halaman website joox.com</w:t>
       </w:r>
     </w:p>
     <w:p>
@@ -7897,31 +8181,7 @@
         </w:tabs>
       </w:pPr>
       <w:r>
-        <w:t xml:space="preserve">Widget button skype </w:t>
-      </w:r>
-      <w:proofErr w:type="spellStart"/>
-      <w:r>
-        <w:t>untuk</w:t>
-      </w:r>
-      <w:proofErr w:type="spellEnd"/>
-      <w:r>
-        <w:t xml:space="preserve"> link </w:t>
-      </w:r>
-      <w:proofErr w:type="spellStart"/>
-      <w:r>
-        <w:t>ke</w:t>
-      </w:r>
-      <w:proofErr w:type="spellEnd"/>
-      <w:r>
-        <w:t xml:space="preserve"> </w:t>
-      </w:r>
-      <w:proofErr w:type="spellStart"/>
-      <w:r>
-        <w:t>halaman</w:t>
-      </w:r>
-      <w:proofErr w:type="spellEnd"/>
-      <w:r>
-        <w:t xml:space="preserve"> skype desktop</w:t>
+        <w:t>Widget button skype untuk link ke halaman skype desktop</w:t>
       </w:r>
     </w:p>
     <w:p>
@@ -7936,31 +8196,7 @@
         </w:tabs>
       </w:pPr>
       <w:r>
-        <w:t xml:space="preserve">Widget button google dictionary </w:t>
-      </w:r>
-      <w:proofErr w:type="spellStart"/>
-      <w:r>
-        <w:t>untuk</w:t>
-      </w:r>
-      <w:proofErr w:type="spellEnd"/>
-      <w:r>
-        <w:t xml:space="preserve"> link </w:t>
-      </w:r>
-      <w:proofErr w:type="spellStart"/>
-      <w:r>
-        <w:t>ke</w:t>
-      </w:r>
-      <w:proofErr w:type="spellEnd"/>
-      <w:r>
-        <w:t xml:space="preserve"> </w:t>
-      </w:r>
-      <w:proofErr w:type="spellStart"/>
-      <w:r>
-        <w:t>halaman</w:t>
-      </w:r>
-      <w:proofErr w:type="spellEnd"/>
-      <w:r>
-        <w:t xml:space="preserve"> google dictionary</w:t>
+        <w:t>Widget button google dictionary untuk link ke halaman google dictionary</w:t>
       </w:r>
     </w:p>
     <w:p>
@@ -7975,55 +8211,7 @@
         </w:tabs>
       </w:pPr>
       <w:r>
-        <w:t xml:space="preserve">Widget button grammar for chrome </w:t>
-      </w:r>
-      <w:proofErr w:type="spellStart"/>
-      <w:r>
-        <w:t>untuk</w:t>
-      </w:r>
-      <w:proofErr w:type="spellEnd"/>
-      <w:r>
-        <w:t xml:space="preserve"> link </w:t>
-      </w:r>
-      <w:proofErr w:type="spellStart"/>
-      <w:r>
-        <w:t>membenarkan</w:t>
-      </w:r>
-      <w:proofErr w:type="spellEnd"/>
-      <w:r>
-        <w:t xml:space="preserve"> </w:t>
-      </w:r>
-      <w:proofErr w:type="spellStart"/>
-      <w:r>
-        <w:t>ejaan</w:t>
-      </w:r>
-      <w:proofErr w:type="spellEnd"/>
-      <w:r>
-        <w:t xml:space="preserve"> </w:t>
-      </w:r>
-      <w:proofErr w:type="spellStart"/>
-      <w:r>
-        <w:t>dan</w:t>
-      </w:r>
-      <w:proofErr w:type="spellEnd"/>
-      <w:r>
-        <w:t xml:space="preserve"> grammar yang </w:t>
-      </w:r>
-      <w:proofErr w:type="spellStart"/>
-      <w:r>
-        <w:t>ada</w:t>
-      </w:r>
-      <w:proofErr w:type="spellEnd"/>
-      <w:r>
-        <w:t xml:space="preserve"> </w:t>
-      </w:r>
-      <w:proofErr w:type="spellStart"/>
-      <w:r>
-        <w:t>dihalaman</w:t>
-      </w:r>
-      <w:proofErr w:type="spellEnd"/>
-      <w:r>
-        <w:t xml:space="preserve"> joox.com</w:t>
+        <w:t>Widget button grammar for chrome untuk link membenarkan ejaan dan grammar yang ada dihalaman joox.com</w:t>
       </w:r>
     </w:p>
     <w:p>
@@ -8038,15 +8226,7 @@
         </w:tabs>
       </w:pPr>
       <w:r>
-        <w:t xml:space="preserve">Widget menu bar </w:t>
-      </w:r>
-      <w:proofErr w:type="spellStart"/>
-      <w:r>
-        <w:t>untuk</w:t>
-      </w:r>
-      <w:proofErr w:type="spellEnd"/>
-      <w:r>
-        <w:t xml:space="preserve"> customize and control google chrome</w:t>
+        <w:t>Widget menu bar untuk customize and control google chrome</w:t>
       </w:r>
     </w:p>
     <w:p>
@@ -8061,117 +8241,8 @@
         </w:tabs>
       </w:pPr>
       <w:r>
-        <w:t xml:space="preserve">Widget Button Home, New Releases, Recommended, JOOX Charts and artist </w:t>
-      </w:r>
-      <w:proofErr w:type="spellStart"/>
-      <w:r>
-        <w:t>masing-masing</w:t>
-      </w:r>
-      <w:proofErr w:type="spellEnd"/>
-      <w:r>
-        <w:t xml:space="preserve"> </w:t>
-      </w:r>
-      <w:proofErr w:type="spellStart"/>
-      <w:r>
-        <w:t>mempunyai</w:t>
-      </w:r>
-      <w:proofErr w:type="spellEnd"/>
-      <w:r>
-        <w:t xml:space="preserve"> </w:t>
-      </w:r>
-      <w:proofErr w:type="spellStart"/>
-      <w:r>
-        <w:t>fungsi</w:t>
-      </w:r>
-      <w:proofErr w:type="spellEnd"/>
-      <w:r>
-        <w:t xml:space="preserve"> </w:t>
-      </w:r>
-      <w:proofErr w:type="spellStart"/>
-      <w:r>
-        <w:t>untuk</w:t>
-      </w:r>
-      <w:proofErr w:type="spellEnd"/>
-      <w:r>
-        <w:t xml:space="preserve"> link </w:t>
-      </w:r>
-      <w:proofErr w:type="spellStart"/>
-      <w:r>
-        <w:t>ke</w:t>
-      </w:r>
-      <w:proofErr w:type="spellEnd"/>
-      <w:r>
-        <w:t xml:space="preserve"> </w:t>
-      </w:r>
-      <w:proofErr w:type="spellStart"/>
-      <w:r>
-        <w:t>halaman</w:t>
-      </w:r>
-      <w:proofErr w:type="spellEnd"/>
-      <w:r>
-        <w:t xml:space="preserve"> </w:t>
-      </w:r>
-      <w:proofErr w:type="spellStart"/>
-      <w:r>
-        <w:t>masing-masing</w:t>
-      </w:r>
-      <w:proofErr w:type="spellEnd"/>
-      <w:r>
-        <w:t xml:space="preserve">. </w:t>
-      </w:r>
-      <w:proofErr w:type="spellStart"/>
-      <w:r>
-        <w:t>Jika</w:t>
-      </w:r>
-      <w:proofErr w:type="spellEnd"/>
-      <w:r>
-        <w:t xml:space="preserve"> hover </w:t>
-      </w:r>
-      <w:proofErr w:type="spellStart"/>
-      <w:r>
-        <w:t>maka</w:t>
-      </w:r>
-      <w:proofErr w:type="spellEnd"/>
-      <w:r>
-        <w:t xml:space="preserve"> font </w:t>
-      </w:r>
-      <w:proofErr w:type="spellStart"/>
-      <w:r>
-        <w:t>akan</w:t>
-      </w:r>
-      <w:proofErr w:type="spellEnd"/>
-      <w:r>
-        <w:t xml:space="preserve"> </w:t>
-      </w:r>
-      <w:proofErr w:type="spellStart"/>
-      <w:r>
-        <w:t>otomatis</w:t>
-      </w:r>
-      <w:proofErr w:type="spellEnd"/>
-      <w:r>
-        <w:t xml:space="preserve"> </w:t>
-      </w:r>
-      <w:proofErr w:type="spellStart"/>
-      <w:r>
-        <w:t>berganti</w:t>
-      </w:r>
-      <w:proofErr w:type="spellEnd"/>
-      <w:r>
-        <w:t xml:space="preserve"> </w:t>
-      </w:r>
-      <w:proofErr w:type="spellStart"/>
-      <w:r>
-        <w:t>warna</w:t>
-      </w:r>
-      <w:proofErr w:type="spellEnd"/>
-      <w:r>
-        <w:t xml:space="preserve"> </w:t>
-      </w:r>
-      <w:proofErr w:type="spellStart"/>
-      <w:r>
-        <w:t>hijau</w:t>
-      </w:r>
-      <w:proofErr w:type="spellEnd"/>
+        <w:t>Widget Button Home, New Releases, Recommended, JOOX Charts and artist masing-masing mempunyai fungsi untuk link ke halaman masing-masing. Jika hover maka font akan otomatis berganti warna hijau</w:t>
+      </w:r>
     </w:p>
     <w:p>
       <w:pPr>
@@ -8180,6 +8251,250 @@
           <w:ilvl w:val="0"/>
           <w:numId w:val="2"/>
         </w:numPr>
+        <w:tabs>
+          <w:tab w:val="left" w:pos="3951"/>
+        </w:tabs>
+      </w:pPr>
+      <w:r>
+        <w:t>Widget play queue berisi list lagu yang sedang kita putar</w:t>
+      </w:r>
+    </w:p>
+    <w:p>
+      <w:pPr>
+        <w:pStyle w:val="ListParagraph"/>
+        <w:numPr>
+          <w:ilvl w:val="0"/>
+          <w:numId w:val="2"/>
+        </w:numPr>
+        <w:tabs>
+          <w:tab w:val="left" w:pos="3951"/>
+        </w:tabs>
+      </w:pPr>
+      <w:r>
+        <w:t>Widget button play previous untuk memutar lagu sebelumnya</w:t>
+      </w:r>
+    </w:p>
+    <w:p>
+      <w:pPr>
+        <w:pStyle w:val="ListParagraph"/>
+        <w:numPr>
+          <w:ilvl w:val="0"/>
+          <w:numId w:val="2"/>
+        </w:numPr>
+        <w:tabs>
+          <w:tab w:val="left" w:pos="3951"/>
+        </w:tabs>
+      </w:pPr>
+      <w:r>
+        <w:t>Widget button play untuk memutar lagu yang diinginkan</w:t>
+      </w:r>
+    </w:p>
+    <w:p>
+      <w:pPr>
+        <w:pStyle w:val="ListParagraph"/>
+        <w:numPr>
+          <w:ilvl w:val="0"/>
+          <w:numId w:val="2"/>
+        </w:numPr>
+        <w:tabs>
+          <w:tab w:val="left" w:pos="3951"/>
+        </w:tabs>
+      </w:pPr>
+      <w:r>
+        <w:t>Widget button play next untuk memutar lagu selanjutnya</w:t>
+      </w:r>
+    </w:p>
+    <w:p>
+      <w:pPr>
+        <w:pStyle w:val="ListParagraph"/>
+        <w:numPr>
+          <w:ilvl w:val="0"/>
+          <w:numId w:val="2"/>
+        </w:numPr>
+        <w:tabs>
+          <w:tab w:val="left" w:pos="3951"/>
+        </w:tabs>
+      </w:pPr>
+      <w:r>
+        <w:t xml:space="preserve">Widget label lagu dan penyanyi </w:t>
+      </w:r>
+      <w:r>
+        <w:t>yang sedang dimainkan, bisa juga sebagai link untuk menampilkan lirik lagu tersebut</w:t>
+      </w:r>
+    </w:p>
+    <w:p>
+      <w:pPr>
+        <w:pStyle w:val="ListParagraph"/>
+        <w:numPr>
+          <w:ilvl w:val="0"/>
+          <w:numId w:val="2"/>
+        </w:numPr>
+        <w:tabs>
+          <w:tab w:val="left" w:pos="3951"/>
+        </w:tabs>
+      </w:pPr>
+      <w:r>
+        <w:t>Widget play bar berisi durasi dari lagu yang sedang diputar</w:t>
+      </w:r>
+    </w:p>
+    <w:p>
+      <w:pPr>
+        <w:pStyle w:val="ListParagraph"/>
+        <w:numPr>
+          <w:ilvl w:val="0"/>
+          <w:numId w:val="2"/>
+        </w:numPr>
+        <w:rPr>
+          <w:color w:val="0D0D0D" w:themeColor="text1" w:themeTint="F2"/>
+        </w:rPr>
+      </w:pPr>
+      <w:r>
+        <w:rPr>
+          <w:color w:val="0D0D0D" w:themeColor="text1" w:themeTint="F2"/>
+        </w:rPr>
+        <w:t>Widget button collect untuk menandai bahwa lagu yang sedang kita mainkan merupakan favorit dan akan disimpan ke playlist kita</w:t>
+      </w:r>
+    </w:p>
+    <w:p>
+      <w:pPr>
+        <w:pStyle w:val="ListParagraph"/>
+        <w:numPr>
+          <w:ilvl w:val="0"/>
+          <w:numId w:val="2"/>
+        </w:numPr>
+        <w:rPr>
+          <w:color w:val="0D0D0D" w:themeColor="text1" w:themeTint="F2"/>
+        </w:rPr>
+      </w:pPr>
+      <w:r>
+        <w:rPr>
+          <w:color w:val="0D0D0D" w:themeColor="text1" w:themeTint="F2"/>
+        </w:rPr>
+        <w:t>Widget button volume untuk mengatur besar kecilnya volume lagu yang sedang dimainkan</w:t>
+      </w:r>
+    </w:p>
+    <w:p>
+      <w:pPr>
+        <w:pStyle w:val="ListParagraph"/>
+        <w:numPr>
+          <w:ilvl w:val="0"/>
+          <w:numId w:val="2"/>
+        </w:numPr>
+        <w:rPr>
+          <w:color w:val="0D0D0D" w:themeColor="text1" w:themeTint="F2"/>
+        </w:rPr>
+      </w:pPr>
+      <w:r>
+        <w:rPr>
+          <w:color w:val="0D0D0D" w:themeColor="text1" w:themeTint="F2"/>
+        </w:rPr>
+        <w:t>Widget button mode untuk menentukan mode playlist dalam memutar lagu</w:t>
+      </w:r>
+    </w:p>
+    <w:p>
+      <w:pPr>
+        <w:pStyle w:val="ListParagraph"/>
+        <w:numPr>
+          <w:ilvl w:val="0"/>
+          <w:numId w:val="2"/>
+        </w:numPr>
+        <w:rPr>
+          <w:color w:val="0D0D0D" w:themeColor="text1" w:themeTint="F2"/>
+        </w:rPr>
+      </w:pPr>
+      <w:r>
+        <w:rPr>
+          <w:color w:val="0D0D0D" w:themeColor="text1" w:themeTint="F2"/>
+        </w:rPr>
+        <w:t>Widget button playlist berisi kumpulan lagu dalam playlist kita</w:t>
+      </w:r>
+    </w:p>
+    <w:p>
+      <w:pPr>
+        <w:pStyle w:val="ListParagraph"/>
+        <w:numPr>
+          <w:ilvl w:val="0"/>
+          <w:numId w:val="2"/>
+        </w:numPr>
+        <w:rPr>
+          <w:color w:val="0D0D0D" w:themeColor="text1" w:themeTint="F2"/>
+        </w:rPr>
+      </w:pPr>
+      <w:r>
+        <w:rPr>
+          <w:color w:val="0D0D0D" w:themeColor="text1" w:themeTint="F2"/>
+        </w:rPr>
+        <w:t>Widget list lirik, berisi lirik lagu yang sedang dimainkan</w:t>
+      </w:r>
+    </w:p>
+    <w:p>
+      <w:pPr>
+        <w:pStyle w:val="ListParagraph"/>
+        <w:numPr>
+          <w:ilvl w:val="0"/>
+          <w:numId w:val="2"/>
+        </w:numPr>
+        <w:rPr>
+          <w:color w:val="0D0D0D" w:themeColor="text1" w:themeTint="F2"/>
+        </w:rPr>
+      </w:pPr>
+      <w:r>
+        <w:rPr>
+          <w:color w:val="0D0D0D" w:themeColor="text1" w:themeTint="F2"/>
+        </w:rPr>
+        <w:t xml:space="preserve">Widget scroll </w:t>
+      </w:r>
+    </w:p>
+    <w:p>
+      <w:pPr>
+        <w:pStyle w:val="ListParagraph"/>
+        <w:numPr>
+          <w:ilvl w:val="0"/>
+          <w:numId w:val="2"/>
+        </w:numPr>
+        <w:rPr>
+          <w:color w:val="0D0D0D" w:themeColor="text1" w:themeTint="F2"/>
+        </w:rPr>
+      </w:pPr>
+      <w:r>
+        <w:rPr>
+          <w:color w:val="0D0D0D" w:themeColor="text1" w:themeTint="F2"/>
+        </w:rPr>
+        <w:t>Widget joox header song berisi label play queue jumlah antrian dan button clear list</w:t>
+      </w:r>
+    </w:p>
+    <w:p>
+      <w:pPr>
+        <w:pStyle w:val="ListParagraph"/>
+        <w:numPr>
+          <w:ilvl w:val="0"/>
+          <w:numId w:val="2"/>
+        </w:numPr>
+        <w:rPr>
+          <w:color w:val="0D0D0D" w:themeColor="text1" w:themeTint="F2"/>
+        </w:rPr>
+      </w:pPr>
+      <w:r>
+        <w:rPr>
+          <w:color w:val="0D0D0D" w:themeColor="text1" w:themeTint="F2"/>
+        </w:rPr>
+        <w:t>Widget button clear list untuk menghapus playlist yang kita punya</w:t>
+      </w:r>
+      <w:bookmarkStart w:id="0" w:name="_GoBack"/>
+      <w:bookmarkEnd w:id="0"/>
+    </w:p>
+    <w:p>
+      <w:pPr>
+        <w:pStyle w:val="ListParagraph"/>
+        <w:ind w:left="1080"/>
+        <w:rPr>
+          <w:color w:val="0D0D0D" w:themeColor="text1" w:themeTint="F2"/>
+          <w:sz w:val="18"/>
+        </w:rPr>
+      </w:pPr>
+    </w:p>
+    <w:p>
+      <w:pPr>
         <w:tabs>
           <w:tab w:val="left" w:pos="3951"/>
         </w:tabs>

</xml_diff>

<commit_message>
update widget revisi di search, log in sampai logo image joox
</commit_message>
<xml_diff>
--- a/widget revisi.docx
+++ b/widget revisi.docx
@@ -10,7 +10,7 @@
         <mc:AlternateContent>
           <mc:Choice Requires="wps">
             <w:drawing>
-              <wp:anchor distT="0" distB="0" distL="114300" distR="114300" simplePos="0" relativeHeight="251831296" behindDoc="0" locked="0" layoutInCell="1" allowOverlap="1" wp14:anchorId="6267DE19" wp14:editId="45C061EA">
+              <wp:anchor distT="0" distB="0" distL="114300" distR="114300" simplePos="0" relativeHeight="251831296" behindDoc="0" locked="0" layoutInCell="1" allowOverlap="1" wp14:anchorId="0711B8F7" wp14:editId="4DF19EA4">
                 <wp:simplePos x="0" y="0"/>
                 <wp:positionH relativeFrom="leftMargin">
                   <wp:posOffset>5852160</wp:posOffset>
@@ -84,7 +84,7 @@
           </mc:Choice>
           <mc:Fallback>
             <w:pict>
-              <v:roundrect w14:anchorId="6267DE19" id="Rounded Rectangle 90" o:spid="_x0000_s1026" style="position:absolute;margin-left:460.8pt;margin-top:-27.65pt;width:29.95pt;height:28.2pt;z-index:251831296;visibility:visible;mso-wrap-style:square;mso-width-percent:0;mso-height-percent:0;mso-wrap-distance-left:9pt;mso-wrap-distance-top:0;mso-wrap-distance-right:9pt;mso-wrap-distance-bottom:0;mso-position-horizontal:absolute;mso-position-horizontal-relative:left-margin-area;mso-position-vertical:absolute;mso-position-vertical-relative:text;mso-width-percent:0;mso-height-percent:0;mso-width-relative:margin;mso-height-relative:margin;v-text-anchor:middle" arcsize="10923f" o:gfxdata="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" fillcolor="#5b9bd5 [3204]" strokecolor="#1f4d78 [1604]" strokeweight="1pt">
+              <v:roundrect w14:anchorId="0711B8F7" id="Rounded Rectangle 90" o:spid="_x0000_s1026" style="position:absolute;margin-left:460.8pt;margin-top:-27.65pt;width:29.95pt;height:28.2pt;z-index:251831296;visibility:visible;mso-wrap-style:square;mso-width-percent:0;mso-height-percent:0;mso-wrap-distance-left:9pt;mso-wrap-distance-top:0;mso-wrap-distance-right:9pt;mso-wrap-distance-bottom:0;mso-position-horizontal:absolute;mso-position-horizontal-relative:left-margin-area;mso-position-vertical:absolute;mso-position-vertical-relative:text;mso-width-percent:0;mso-height-percent:0;mso-width-relative:margin;mso-height-relative:margin;v-text-anchor:middle" arcsize="10923f" o:gfxdata="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" fillcolor="#5b9bd5 [3204]" strokecolor="#1f4d78 [1604]" strokeweight="1pt">
                 <v:stroke joinstyle="miter"/>
                 <v:textbox>
                   <w:txbxContent>
@@ -111,7 +111,7 @@
         <mc:AlternateContent>
           <mc:Choice Requires="wps">
             <w:drawing>
-              <wp:anchor distT="0" distB="0" distL="114300" distR="114300" simplePos="0" relativeHeight="251829248" behindDoc="0" locked="0" layoutInCell="1" allowOverlap="1" wp14:anchorId="00791904" wp14:editId="40C15B1C">
+              <wp:anchor distT="0" distB="0" distL="114300" distR="114300" simplePos="0" relativeHeight="251829248" behindDoc="0" locked="0" layoutInCell="1" allowOverlap="1" wp14:anchorId="495FE6C9" wp14:editId="7F259012">
                 <wp:simplePos x="0" y="0"/>
                 <wp:positionH relativeFrom="leftMargin">
                   <wp:posOffset>5346878</wp:posOffset>
@@ -215,7 +215,7 @@
         <mc:AlternateContent>
           <mc:Choice Requires="wps">
             <w:drawing>
-              <wp:anchor distT="0" distB="0" distL="114300" distR="114300" simplePos="0" relativeHeight="251827200" behindDoc="0" locked="0" layoutInCell="1" allowOverlap="1" wp14:anchorId="54D124E7" wp14:editId="76818E27">
+              <wp:anchor distT="0" distB="0" distL="114300" distR="114300" simplePos="0" relativeHeight="251827200" behindDoc="0" locked="0" layoutInCell="1" allowOverlap="1" wp14:anchorId="5F1507AF" wp14:editId="44D4BC3C">
                 <wp:simplePos x="0" y="0"/>
                 <wp:positionH relativeFrom="leftMargin">
                   <wp:posOffset>4703673</wp:posOffset>
@@ -316,7 +316,7 @@
         <mc:AlternateContent>
           <mc:Choice Requires="wps">
             <w:drawing>
-              <wp:anchor distT="0" distB="0" distL="114300" distR="114300" simplePos="0" relativeHeight="251821056" behindDoc="0" locked="0" layoutInCell="1" allowOverlap="1" wp14:anchorId="63375F02" wp14:editId="5E44BED8">
+              <wp:anchor distT="0" distB="0" distL="114300" distR="114300" simplePos="0" relativeHeight="251821056" behindDoc="0" locked="0" layoutInCell="1" allowOverlap="1" wp14:anchorId="304626B6" wp14:editId="0E47D096">
                 <wp:simplePos x="0" y="0"/>
                 <wp:positionH relativeFrom="margin">
                   <wp:posOffset>3906317</wp:posOffset>
@@ -393,7 +393,7 @@
         <mc:AlternateContent>
           <mc:Choice Requires="wps">
             <w:drawing>
-              <wp:anchor distT="0" distB="0" distL="114300" distR="114300" simplePos="0" relativeHeight="251825152" behindDoc="0" locked="0" layoutInCell="1" allowOverlap="1" wp14:anchorId="0E5A4C9F" wp14:editId="393A35AC">
+              <wp:anchor distT="0" distB="0" distL="114300" distR="114300" simplePos="0" relativeHeight="251825152" behindDoc="0" locked="0" layoutInCell="1" allowOverlap="1" wp14:anchorId="7419D45E" wp14:editId="1DF51E19">
                 <wp:simplePos x="0" y="0"/>
                 <wp:positionH relativeFrom="margin">
                   <wp:posOffset>5135270</wp:posOffset>
@@ -466,7 +466,7 @@
         <mc:AlternateContent>
           <mc:Choice Requires="wps">
             <w:drawing>
-              <wp:anchor distT="0" distB="0" distL="114300" distR="114300" simplePos="0" relativeHeight="251823104" behindDoc="0" locked="0" layoutInCell="1" allowOverlap="1" wp14:anchorId="0929CD06" wp14:editId="23AB01E0">
+              <wp:anchor distT="0" distB="0" distL="114300" distR="114300" simplePos="0" relativeHeight="251823104" behindDoc="0" locked="0" layoutInCell="1" allowOverlap="1" wp14:anchorId="5F9079F9" wp14:editId="44A43DF1">
                 <wp:simplePos x="0" y="0"/>
                 <wp:positionH relativeFrom="margin">
                   <wp:posOffset>4747564</wp:posOffset>
@@ -539,7 +539,7 @@
         <mc:AlternateContent>
           <mc:Choice Requires="wps">
             <w:drawing>
-              <wp:anchor distT="0" distB="0" distL="114300" distR="114300" simplePos="0" relativeHeight="251819008" behindDoc="0" locked="0" layoutInCell="1" allowOverlap="1" wp14:anchorId="7273A5AB" wp14:editId="59A79345">
+              <wp:anchor distT="0" distB="0" distL="114300" distR="114300" simplePos="0" relativeHeight="251819008" behindDoc="0" locked="0" layoutInCell="1" allowOverlap="1" wp14:anchorId="6BE92362" wp14:editId="69FF68D3">
                 <wp:simplePos x="0" y="0"/>
                 <wp:positionH relativeFrom="column">
                   <wp:posOffset>6552946</wp:posOffset>
@@ -641,7 +641,7 @@
         <mc:AlternateContent>
           <mc:Choice Requires="wps">
             <w:drawing>
-              <wp:anchor distT="0" distB="0" distL="114300" distR="114300" simplePos="0" relativeHeight="251816960" behindDoc="0" locked="0" layoutInCell="1" allowOverlap="1" wp14:anchorId="0CC9AB8A" wp14:editId="2FC68F12">
+              <wp:anchor distT="0" distB="0" distL="114300" distR="114300" simplePos="0" relativeHeight="251816960" behindDoc="0" locked="0" layoutInCell="1" allowOverlap="1" wp14:anchorId="06655B2B" wp14:editId="79674567">
                 <wp:simplePos x="0" y="0"/>
                 <wp:positionH relativeFrom="rightMargin">
                   <wp:posOffset>705917</wp:posOffset>
@@ -714,7 +714,7 @@
         <mc:AlternateContent>
           <mc:Choice Requires="wps">
             <w:drawing>
-              <wp:anchor distT="0" distB="0" distL="114300" distR="114300" simplePos="0" relativeHeight="251814912" behindDoc="0" locked="0" layoutInCell="1" allowOverlap="1" wp14:anchorId="6F6B7962" wp14:editId="091C8843">
+              <wp:anchor distT="0" distB="0" distL="114300" distR="114300" simplePos="0" relativeHeight="251814912" behindDoc="0" locked="0" layoutInCell="1" allowOverlap="1" wp14:anchorId="09DE76E2" wp14:editId="36837652">
                 <wp:simplePos x="0" y="0"/>
                 <wp:positionH relativeFrom="column">
                   <wp:posOffset>6362903</wp:posOffset>
@@ -816,7 +816,7 @@
         <mc:AlternateContent>
           <mc:Choice Requires="wps">
             <w:drawing>
-              <wp:anchor distT="0" distB="0" distL="114300" distR="114300" simplePos="0" relativeHeight="251812864" behindDoc="0" locked="0" layoutInCell="1" allowOverlap="1" wp14:anchorId="26A415EF" wp14:editId="7FEA3003">
+              <wp:anchor distT="0" distB="0" distL="114300" distR="114300" simplePos="0" relativeHeight="251812864" behindDoc="0" locked="0" layoutInCell="1" allowOverlap="1" wp14:anchorId="6C5F06CC" wp14:editId="1494A63D">
                 <wp:simplePos x="0" y="0"/>
                 <wp:positionH relativeFrom="column">
                   <wp:posOffset>5654650</wp:posOffset>
@@ -888,7 +888,7 @@
         <mc:AlternateContent>
           <mc:Choice Requires="wps">
             <w:drawing>
-              <wp:anchor distT="0" distB="0" distL="114300" distR="114300" simplePos="0" relativeHeight="251810816" behindDoc="0" locked="0" layoutInCell="1" allowOverlap="1" wp14:anchorId="5640DA26" wp14:editId="10FDD5C6">
+              <wp:anchor distT="0" distB="0" distL="114300" distR="114300" simplePos="0" relativeHeight="251810816" behindDoc="0" locked="0" layoutInCell="1" allowOverlap="1" wp14:anchorId="25BA3BD1" wp14:editId="7495899A">
                 <wp:simplePos x="0" y="0"/>
                 <wp:positionH relativeFrom="column">
                   <wp:posOffset>5623611</wp:posOffset>
@@ -960,7 +960,7 @@
         <mc:AlternateContent>
           <mc:Choice Requires="wps">
             <w:drawing>
-              <wp:anchor distT="0" distB="0" distL="114300" distR="114300" simplePos="0" relativeHeight="251808768" behindDoc="0" locked="0" layoutInCell="1" allowOverlap="1" wp14:anchorId="74FECAF8" wp14:editId="6DBD7537">
+              <wp:anchor distT="0" distB="0" distL="114300" distR="114300" simplePos="0" relativeHeight="251808768" behindDoc="0" locked="0" layoutInCell="1" allowOverlap="1" wp14:anchorId="27CCE07E" wp14:editId="79CD0BE0">
                 <wp:simplePos x="0" y="0"/>
                 <wp:positionH relativeFrom="column">
                   <wp:posOffset>5908167</wp:posOffset>
@@ -1062,7 +1062,7 @@
         <mc:AlternateContent>
           <mc:Choice Requires="wps">
             <w:drawing>
-              <wp:anchor distT="0" distB="0" distL="114300" distR="114300" simplePos="0" relativeHeight="251790336" behindDoc="0" locked="0" layoutInCell="1" allowOverlap="1" wp14:anchorId="1846B931" wp14:editId="6C3B4A2A">
+              <wp:anchor distT="0" distB="0" distL="114300" distR="114300" simplePos="0" relativeHeight="251790336" behindDoc="0" locked="0" layoutInCell="1" allowOverlap="1" wp14:anchorId="4A4D82DD" wp14:editId="1AA2471B">
                 <wp:simplePos x="0" y="0"/>
                 <wp:positionH relativeFrom="column">
                   <wp:posOffset>5427878</wp:posOffset>
@@ -1161,7 +1161,7 @@
         <mc:AlternateContent>
           <mc:Choice Requires="wps">
             <w:drawing>
-              <wp:anchor distT="0" distB="0" distL="114300" distR="114300" simplePos="0" relativeHeight="251788288" behindDoc="0" locked="0" layoutInCell="1" allowOverlap="1" wp14:anchorId="39992465" wp14:editId="43160956">
+              <wp:anchor distT="0" distB="0" distL="114300" distR="114300" simplePos="0" relativeHeight="251788288" behindDoc="0" locked="0" layoutInCell="1" allowOverlap="1" wp14:anchorId="5E8EA316" wp14:editId="21135963">
                 <wp:simplePos x="0" y="0"/>
                 <wp:positionH relativeFrom="column">
                   <wp:posOffset>5069434</wp:posOffset>
@@ -1272,7 +1272,7 @@
         <mc:AlternateContent>
           <mc:Choice Requires="wps">
             <w:drawing>
-              <wp:anchor distT="0" distB="0" distL="114300" distR="114300" simplePos="0" relativeHeight="251786240" behindDoc="0" locked="0" layoutInCell="1" allowOverlap="1" wp14:anchorId="3F710F7E" wp14:editId="6F6C3A26">
+              <wp:anchor distT="0" distB="0" distL="114300" distR="114300" simplePos="0" relativeHeight="251786240" behindDoc="0" locked="0" layoutInCell="1" allowOverlap="1" wp14:anchorId="7E58EEFF" wp14:editId="34D5AA25">
                 <wp:simplePos x="0" y="0"/>
                 <wp:positionH relativeFrom="column">
                   <wp:posOffset>4732934</wp:posOffset>
@@ -1371,7 +1371,7 @@
         <mc:AlternateContent>
           <mc:Choice Requires="wps">
             <w:drawing>
-              <wp:anchor distT="0" distB="0" distL="114300" distR="114300" simplePos="0" relativeHeight="251784192" behindDoc="0" locked="0" layoutInCell="1" allowOverlap="1" wp14:anchorId="25FFBACB" wp14:editId="5EADC24E">
+              <wp:anchor distT="0" distB="0" distL="114300" distR="114300" simplePos="0" relativeHeight="251784192" behindDoc="0" locked="0" layoutInCell="1" allowOverlap="1" wp14:anchorId="03ED0A83" wp14:editId="37B8F87D">
                 <wp:simplePos x="0" y="0"/>
                 <wp:positionH relativeFrom="column">
                   <wp:posOffset>4352544</wp:posOffset>
@@ -1470,7 +1470,7 @@
         <mc:AlternateContent>
           <mc:Choice Requires="wps">
             <w:drawing>
-              <wp:anchor distT="0" distB="0" distL="114300" distR="114300" simplePos="0" relativeHeight="251776000" behindDoc="0" locked="0" layoutInCell="1" allowOverlap="1" wp14:anchorId="4B040BE4" wp14:editId="754916B2">
+              <wp:anchor distT="0" distB="0" distL="114300" distR="114300" simplePos="0" relativeHeight="251776000" behindDoc="0" locked="0" layoutInCell="1" allowOverlap="1" wp14:anchorId="4E21B664" wp14:editId="7E5EF224">
                 <wp:simplePos x="0" y="0"/>
                 <wp:positionH relativeFrom="column">
                   <wp:posOffset>3869741</wp:posOffset>
@@ -1569,7 +1569,7 @@
         <mc:AlternateContent>
           <mc:Choice Requires="wps">
             <w:drawing>
-              <wp:anchor distT="0" distB="0" distL="114300" distR="114300" simplePos="0" relativeHeight="251796480" behindDoc="0" locked="0" layoutInCell="1" allowOverlap="1" wp14:anchorId="0FF8A7F3" wp14:editId="514FBD5D">
+              <wp:anchor distT="0" distB="0" distL="114300" distR="114300" simplePos="0" relativeHeight="251796480" behindDoc="0" locked="0" layoutInCell="1" allowOverlap="1" wp14:anchorId="1B7C4ACA" wp14:editId="0A4DD6AB">
                 <wp:simplePos x="0" y="0"/>
                 <wp:positionH relativeFrom="column">
                   <wp:posOffset>1470355</wp:posOffset>
@@ -1641,7 +1641,7 @@
         <mc:AlternateContent>
           <mc:Choice Requires="wps">
             <w:drawing>
-              <wp:anchor distT="0" distB="0" distL="114300" distR="114300" simplePos="0" relativeHeight="251782144" behindDoc="0" locked="0" layoutInCell="1" allowOverlap="1" wp14:anchorId="7B207970" wp14:editId="27DFCA08">
+              <wp:anchor distT="0" distB="0" distL="114300" distR="114300" simplePos="0" relativeHeight="251782144" behindDoc="0" locked="0" layoutInCell="1" allowOverlap="1" wp14:anchorId="673102D5" wp14:editId="5E46A5BB">
                 <wp:simplePos x="0" y="0"/>
                 <wp:positionH relativeFrom="column">
                   <wp:posOffset>1513561</wp:posOffset>
@@ -1752,7 +1752,7 @@
         <mc:AlternateContent>
           <mc:Choice Requires="wps">
             <w:drawing>
-              <wp:anchor distT="0" distB="0" distL="114300" distR="114300" simplePos="0" relativeHeight="251780096" behindDoc="0" locked="0" layoutInCell="1" allowOverlap="1" wp14:anchorId="4F5650A0" wp14:editId="3D5FDB0C">
+              <wp:anchor distT="0" distB="0" distL="114300" distR="114300" simplePos="0" relativeHeight="251780096" behindDoc="0" locked="0" layoutInCell="1" allowOverlap="1" wp14:anchorId="5750D68A" wp14:editId="534363A5">
                 <wp:simplePos x="0" y="0"/>
                 <wp:positionH relativeFrom="column">
                   <wp:posOffset>1038758</wp:posOffset>
@@ -1863,7 +1863,7 @@
         <mc:AlternateContent>
           <mc:Choice Requires="wps">
             <w:drawing>
-              <wp:anchor distT="0" distB="0" distL="114300" distR="114300" simplePos="0" relativeHeight="251773952" behindDoc="0" locked="0" layoutInCell="1" allowOverlap="1" wp14:anchorId="21633BCB" wp14:editId="76F9ABD1">
+              <wp:anchor distT="0" distB="0" distL="114300" distR="114300" simplePos="0" relativeHeight="251773952" behindDoc="0" locked="0" layoutInCell="1" allowOverlap="1" wp14:anchorId="5B527FEA" wp14:editId="07021F16">
                 <wp:simplePos x="0" y="0"/>
                 <wp:positionH relativeFrom="column">
                   <wp:posOffset>-256032</wp:posOffset>
@@ -1974,7 +1974,7 @@
         <mc:AlternateContent>
           <mc:Choice Requires="wps">
             <w:drawing>
-              <wp:anchor distT="0" distB="0" distL="114300" distR="114300" simplePos="0" relativeHeight="251778048" behindDoc="0" locked="0" layoutInCell="1" allowOverlap="1" wp14:anchorId="63415F4B" wp14:editId="5DF1AF83">
+              <wp:anchor distT="0" distB="0" distL="114300" distR="114300" simplePos="0" relativeHeight="251778048" behindDoc="0" locked="0" layoutInCell="1" allowOverlap="1" wp14:anchorId="776F31C2" wp14:editId="7FD4C41A">
                 <wp:simplePos x="0" y="0"/>
                 <wp:positionH relativeFrom="column">
                   <wp:posOffset>651053</wp:posOffset>
@@ -2085,7 +2085,7 @@
         <mc:AlternateContent>
           <mc:Choice Requires="wps">
             <w:drawing>
-              <wp:anchor distT="0" distB="0" distL="114300" distR="114300" simplePos="0" relativeHeight="251806720" behindDoc="0" locked="0" layoutInCell="1" allowOverlap="1" wp14:anchorId="1BE72AAE" wp14:editId="0E5D12E1">
+              <wp:anchor distT="0" distB="0" distL="114300" distR="114300" simplePos="0" relativeHeight="251806720" behindDoc="0" locked="0" layoutInCell="1" allowOverlap="1" wp14:anchorId="2074178D" wp14:editId="20B84AAD">
                 <wp:simplePos x="0" y="0"/>
                 <wp:positionH relativeFrom="column">
                   <wp:posOffset>5258105</wp:posOffset>
@@ -2161,7 +2161,7 @@
         <mc:AlternateContent>
           <mc:Choice Requires="wps">
             <w:drawing>
-              <wp:anchor distT="0" distB="0" distL="114300" distR="114300" simplePos="0" relativeHeight="251804672" behindDoc="0" locked="0" layoutInCell="1" allowOverlap="1" wp14:anchorId="23AA0806" wp14:editId="4D029031">
+              <wp:anchor distT="0" distB="0" distL="114300" distR="114300" simplePos="0" relativeHeight="251804672" behindDoc="0" locked="0" layoutInCell="1" allowOverlap="1" wp14:anchorId="59158924" wp14:editId="2A3B100F">
                 <wp:simplePos x="0" y="0"/>
                 <wp:positionH relativeFrom="column">
                   <wp:posOffset>4929175</wp:posOffset>
@@ -2233,7 +2233,7 @@
         <mc:AlternateContent>
           <mc:Choice Requires="wps">
             <w:drawing>
-              <wp:anchor distT="0" distB="0" distL="114300" distR="114300" simplePos="0" relativeHeight="251802624" behindDoc="0" locked="0" layoutInCell="1" allowOverlap="1" wp14:anchorId="7662829C" wp14:editId="3C39A092">
+              <wp:anchor distT="0" distB="0" distL="114300" distR="114300" simplePos="0" relativeHeight="251802624" behindDoc="0" locked="0" layoutInCell="1" allowOverlap="1" wp14:anchorId="36E3CB18" wp14:editId="5BF321AC">
                 <wp:simplePos x="0" y="0"/>
                 <wp:positionH relativeFrom="column">
                   <wp:posOffset>4601262</wp:posOffset>
@@ -2305,7 +2305,7 @@
         <mc:AlternateContent>
           <mc:Choice Requires="wps">
             <w:drawing>
-              <wp:anchor distT="0" distB="0" distL="114300" distR="114300" simplePos="0" relativeHeight="251800576" behindDoc="0" locked="0" layoutInCell="1" allowOverlap="1" wp14:anchorId="09D1CB4C" wp14:editId="5070D64F">
+              <wp:anchor distT="0" distB="0" distL="114300" distR="114300" simplePos="0" relativeHeight="251800576" behindDoc="0" locked="0" layoutInCell="1" allowOverlap="1" wp14:anchorId="195FA80A" wp14:editId="05BE5856">
                 <wp:simplePos x="0" y="0"/>
                 <wp:positionH relativeFrom="column">
                   <wp:posOffset>4045307</wp:posOffset>
@@ -2377,7 +2377,7 @@
         <mc:AlternateContent>
           <mc:Choice Requires="wps">
             <w:drawing>
-              <wp:anchor distT="0" distB="0" distL="114300" distR="114300" simplePos="0" relativeHeight="251798528" behindDoc="0" locked="0" layoutInCell="1" allowOverlap="1" wp14:anchorId="13DA7B47" wp14:editId="3FB81FD2">
+              <wp:anchor distT="0" distB="0" distL="114300" distR="114300" simplePos="0" relativeHeight="251798528" behindDoc="0" locked="0" layoutInCell="1" allowOverlap="1" wp14:anchorId="724F8067" wp14:editId="6EFDF337">
                 <wp:simplePos x="0" y="0"/>
                 <wp:positionH relativeFrom="column">
                   <wp:posOffset>3474720</wp:posOffset>
@@ -2449,7 +2449,7 @@
         <mc:AlternateContent>
           <mc:Choice Requires="wps">
             <w:drawing>
-              <wp:anchor distT="0" distB="0" distL="114300" distR="114300" simplePos="0" relativeHeight="251794432" behindDoc="0" locked="0" layoutInCell="1" allowOverlap="1" wp14:anchorId="15A98AA4" wp14:editId="243876C5">
+              <wp:anchor distT="0" distB="0" distL="114300" distR="114300" simplePos="0" relativeHeight="251794432" behindDoc="0" locked="0" layoutInCell="1" allowOverlap="1" wp14:anchorId="1F68724E" wp14:editId="04F5CE6A">
                 <wp:simplePos x="0" y="0"/>
                 <wp:positionH relativeFrom="column">
                   <wp:posOffset>1163117</wp:posOffset>
@@ -2521,7 +2521,7 @@
         <mc:AlternateContent>
           <mc:Choice Requires="wps">
             <w:drawing>
-              <wp:anchor distT="0" distB="0" distL="114300" distR="114300" simplePos="0" relativeHeight="251792384" behindDoc="0" locked="0" layoutInCell="1" allowOverlap="1" wp14:anchorId="25311818" wp14:editId="677610DB">
+              <wp:anchor distT="0" distB="0" distL="114300" distR="114300" simplePos="0" relativeHeight="251792384" behindDoc="0" locked="0" layoutInCell="1" allowOverlap="1" wp14:anchorId="64FC7533" wp14:editId="44290450">
                 <wp:simplePos x="0" y="0"/>
                 <wp:positionH relativeFrom="column">
                   <wp:posOffset>819301</wp:posOffset>
@@ -2593,7 +2593,7 @@
         <mc:AlternateContent>
           <mc:Choice Requires="wps">
             <w:drawing>
-              <wp:anchor distT="0" distB="0" distL="114300" distR="114300" simplePos="0" relativeHeight="251744256" behindDoc="0" locked="0" layoutInCell="1" allowOverlap="1" wp14:anchorId="37718DFB" wp14:editId="1A60A9A8">
+              <wp:anchor distT="0" distB="0" distL="114300" distR="114300" simplePos="0" relativeHeight="251744256" behindDoc="0" locked="0" layoutInCell="1" allowOverlap="1" wp14:anchorId="74974248" wp14:editId="69D6C076">
                 <wp:simplePos x="0" y="0"/>
                 <wp:positionH relativeFrom="column">
                   <wp:posOffset>-592531</wp:posOffset>
@@ -2665,7 +2665,7 @@
         <mc:AlternateContent>
           <mc:Choice Requires="wps">
             <w:drawing>
-              <wp:anchor distT="0" distB="0" distL="114300" distR="114300" simplePos="0" relativeHeight="251772928" behindDoc="0" locked="0" layoutInCell="1" allowOverlap="1" wp14:anchorId="095952D9" wp14:editId="42CC06E1">
+              <wp:anchor distT="0" distB="0" distL="114300" distR="114300" simplePos="0" relativeHeight="251772928" behindDoc="0" locked="0" layoutInCell="1" allowOverlap="1" wp14:anchorId="6EA255E4" wp14:editId="64C602AA">
                 <wp:simplePos x="0" y="0"/>
                 <wp:positionH relativeFrom="leftMargin">
                   <wp:posOffset>-41427</wp:posOffset>
@@ -2778,7 +2778,7 @@
         <mc:AlternateContent>
           <mc:Choice Requires="wps">
             <w:drawing>
-              <wp:anchor distT="0" distB="0" distL="114300" distR="114300" simplePos="0" relativeHeight="251754496" behindDoc="0" locked="0" layoutInCell="1" allowOverlap="1" wp14:anchorId="2830BA7C" wp14:editId="706EEB3B">
+              <wp:anchor distT="0" distB="0" distL="114300" distR="114300" simplePos="0" relativeHeight="251754496" behindDoc="0" locked="0" layoutInCell="1" allowOverlap="1" wp14:anchorId="1B6110E5" wp14:editId="75D1F290">
                 <wp:simplePos x="0" y="0"/>
                 <wp:positionH relativeFrom="page">
                   <wp:posOffset>7468819</wp:posOffset>
@@ -2897,7 +2897,7 @@
         <mc:AlternateContent>
           <mc:Choice Requires="wps">
             <w:drawing>
-              <wp:anchor distT="0" distB="0" distL="114300" distR="114300" simplePos="0" relativeHeight="251739136" behindDoc="0" locked="0" layoutInCell="1" allowOverlap="1" wp14:anchorId="6A431B82" wp14:editId="2B834BC7">
+              <wp:anchor distT="0" distB="0" distL="114300" distR="114300" simplePos="0" relativeHeight="251739136" behindDoc="0" locked="0" layoutInCell="1" allowOverlap="1" wp14:anchorId="12536232" wp14:editId="23EAD096">
                 <wp:simplePos x="0" y="0"/>
                 <wp:positionH relativeFrom="margin">
                   <wp:align>right</wp:align>
@@ -2970,7 +2970,7 @@
         <mc:AlternateContent>
           <mc:Choice Requires="wps">
             <w:drawing>
-              <wp:anchor distT="0" distB="0" distL="114300" distR="114300" simplePos="0" relativeHeight="251770880" behindDoc="0" locked="0" layoutInCell="1" allowOverlap="1" wp14:anchorId="66FEED4E" wp14:editId="5CE2A546">
+              <wp:anchor distT="0" distB="0" distL="114300" distR="114300" simplePos="0" relativeHeight="251770880" behindDoc="0" locked="0" layoutInCell="1" allowOverlap="1" wp14:anchorId="0250DBB8" wp14:editId="7309D16C">
                 <wp:simplePos x="0" y="0"/>
                 <wp:positionH relativeFrom="column">
                   <wp:posOffset>5343855</wp:posOffset>
@@ -3070,7 +3070,7 @@
         <mc:AlternateContent>
           <mc:Choice Requires="wps">
             <w:drawing>
-              <wp:anchor distT="0" distB="0" distL="114300" distR="114300" simplePos="0" relativeHeight="251748352" behindDoc="0" locked="0" layoutInCell="1" allowOverlap="1" wp14:anchorId="7DEB4365" wp14:editId="45857925">
+              <wp:anchor distT="0" distB="0" distL="114300" distR="114300" simplePos="0" relativeHeight="251748352" behindDoc="0" locked="0" layoutInCell="1" allowOverlap="1" wp14:anchorId="5AB40330" wp14:editId="46EB2905">
                 <wp:simplePos x="0" y="0"/>
                 <wp:positionH relativeFrom="column">
                   <wp:posOffset>5654650</wp:posOffset>
@@ -3170,7 +3170,7 @@
         <mc:AlternateContent>
           <mc:Choice Requires="wps">
             <w:drawing>
-              <wp:anchor distT="0" distB="0" distL="114300" distR="114300" simplePos="0" relativeHeight="251737088" behindDoc="0" locked="0" layoutInCell="1" allowOverlap="1" wp14:anchorId="2C85593C" wp14:editId="12BD0FA4">
+              <wp:anchor distT="0" distB="0" distL="114300" distR="114300" simplePos="0" relativeHeight="251737088" behindDoc="0" locked="0" layoutInCell="1" allowOverlap="1" wp14:anchorId="469183D3" wp14:editId="577B1BC7">
                 <wp:simplePos x="0" y="0"/>
                 <wp:positionH relativeFrom="column">
                   <wp:posOffset>5844718</wp:posOffset>
@@ -3242,7 +3242,7 @@
         <mc:AlternateContent>
           <mc:Choice Requires="wps">
             <w:drawing>
-              <wp:anchor distT="0" distB="0" distL="114300" distR="114300" simplePos="0" relativeHeight="251735040" behindDoc="0" locked="0" layoutInCell="1" allowOverlap="1" wp14:anchorId="7A0DCCEF" wp14:editId="7E7BDC2A">
+              <wp:anchor distT="0" distB="0" distL="114300" distR="114300" simplePos="0" relativeHeight="251735040" behindDoc="0" locked="0" layoutInCell="1" allowOverlap="1" wp14:anchorId="28E5913D" wp14:editId="0A0192E0">
                 <wp:simplePos x="0" y="0"/>
                 <wp:positionH relativeFrom="column">
                   <wp:posOffset>6166713</wp:posOffset>
@@ -3314,7 +3314,7 @@
         <mc:AlternateContent>
           <mc:Choice Requires="wps">
             <w:drawing>
-              <wp:anchor distT="0" distB="0" distL="114300" distR="114300" simplePos="0" relativeHeight="251730944" behindDoc="0" locked="0" layoutInCell="1" allowOverlap="1" wp14:anchorId="70BA3476" wp14:editId="327B80CA">
+              <wp:anchor distT="0" distB="0" distL="114300" distR="114300" simplePos="0" relativeHeight="251730944" behindDoc="0" locked="0" layoutInCell="1" allowOverlap="1" wp14:anchorId="796C5A50" wp14:editId="4CD19F14">
                 <wp:simplePos x="0" y="0"/>
                 <wp:positionH relativeFrom="column">
                   <wp:posOffset>6406159</wp:posOffset>
@@ -3386,7 +3386,7 @@
         <mc:AlternateContent>
           <mc:Choice Requires="wps">
             <w:drawing>
-              <wp:anchor distT="0" distB="0" distL="114300" distR="114300" simplePos="0" relativeHeight="251728896" behindDoc="0" locked="0" layoutInCell="1" allowOverlap="1" wp14:anchorId="47088AD7" wp14:editId="2DC3428F">
+              <wp:anchor distT="0" distB="0" distL="114300" distR="114300" simplePos="0" relativeHeight="251728896" behindDoc="0" locked="0" layoutInCell="1" allowOverlap="1" wp14:anchorId="20D0B163" wp14:editId="0131E4C2">
                 <wp:simplePos x="0" y="0"/>
                 <wp:positionH relativeFrom="column">
                   <wp:posOffset>6656704</wp:posOffset>
@@ -3458,7 +3458,7 @@
         <mc:AlternateContent>
           <mc:Choice Requires="wps">
             <w:drawing>
-              <wp:anchor distT="0" distB="0" distL="114300" distR="114300" simplePos="0" relativeHeight="251750400" behindDoc="0" locked="0" layoutInCell="1" allowOverlap="1" wp14:anchorId="36DD235E" wp14:editId="5CA2A88F">
+              <wp:anchor distT="0" distB="0" distL="114300" distR="114300" simplePos="0" relativeHeight="251750400" behindDoc="0" locked="0" layoutInCell="1" allowOverlap="1" wp14:anchorId="72218605" wp14:editId="0B1F59B8">
                 <wp:simplePos x="0" y="0"/>
                 <wp:positionH relativeFrom="rightMargin">
                   <wp:align>left</wp:align>
@@ -3559,7 +3559,7 @@
         <mc:AlternateContent>
           <mc:Choice Requires="wps">
             <w:drawing>
-              <wp:anchor distT="0" distB="0" distL="114300" distR="114300" simplePos="0" relativeHeight="251752448" behindDoc="0" locked="0" layoutInCell="1" allowOverlap="1" wp14:anchorId="672966DD" wp14:editId="3A5C2239">
+              <wp:anchor distT="0" distB="0" distL="114300" distR="114300" simplePos="0" relativeHeight="251752448" behindDoc="0" locked="0" layoutInCell="1" allowOverlap="1" wp14:anchorId="4CC19613" wp14:editId="39A73384">
                 <wp:simplePos x="0" y="0"/>
                 <wp:positionH relativeFrom="rightMargin">
                   <wp:posOffset>310896</wp:posOffset>
@@ -3660,7 +3660,7 @@
         <mc:AlternateContent>
           <mc:Choice Requires="wps">
             <w:drawing>
-              <wp:anchor distT="0" distB="0" distL="114300" distR="114300" simplePos="0" relativeHeight="251760640" behindDoc="0" locked="0" layoutInCell="1" allowOverlap="1" wp14:anchorId="7B99BACC" wp14:editId="53A018FF">
+              <wp:anchor distT="0" distB="0" distL="114300" distR="114300" simplePos="0" relativeHeight="251760640" behindDoc="0" locked="0" layoutInCell="1" allowOverlap="1" wp14:anchorId="5E7015E9" wp14:editId="0D056603">
                 <wp:simplePos x="0" y="0"/>
                 <wp:positionH relativeFrom="margin">
                   <wp:posOffset>248717</wp:posOffset>
@@ -3733,7 +3733,7 @@
         <mc:AlternateContent>
           <mc:Choice Requires="wps">
             <w:drawing>
-              <wp:anchor distT="0" distB="0" distL="114300" distR="114300" simplePos="0" relativeHeight="251758592" behindDoc="0" locked="0" layoutInCell="1" allowOverlap="1" wp14:anchorId="3FEBD643" wp14:editId="5587AA32">
+              <wp:anchor distT="0" distB="0" distL="114300" distR="114300" simplePos="0" relativeHeight="251758592" behindDoc="0" locked="0" layoutInCell="1" allowOverlap="1" wp14:anchorId="232736D1" wp14:editId="326EAC78">
                 <wp:simplePos x="0" y="0"/>
                 <wp:positionH relativeFrom="leftMargin">
                   <wp:posOffset>1558138</wp:posOffset>
@@ -3834,7 +3834,7 @@
         <mc:AlternateContent>
           <mc:Choice Requires="wps">
             <w:drawing>
-              <wp:anchor distT="0" distB="0" distL="114300" distR="114300" simplePos="0" relativeHeight="251741184" behindDoc="0" locked="0" layoutInCell="1" allowOverlap="1" wp14:anchorId="5099228B" wp14:editId="1DCF1B4B">
+              <wp:anchor distT="0" distB="0" distL="114300" distR="114300" simplePos="0" relativeHeight="251741184" behindDoc="0" locked="0" layoutInCell="1" allowOverlap="1" wp14:anchorId="5ADB4871" wp14:editId="2976F084">
                 <wp:simplePos x="0" y="0"/>
                 <wp:positionH relativeFrom="margin">
                   <wp:posOffset>3013862</wp:posOffset>
@@ -3907,7 +3907,7 @@
         <mc:AlternateContent>
           <mc:Choice Requires="wps">
             <w:drawing>
-              <wp:anchor distT="0" distB="0" distL="114300" distR="114300" simplePos="0" relativeHeight="251756544" behindDoc="0" locked="0" layoutInCell="1" allowOverlap="1" wp14:anchorId="2D56DC32" wp14:editId="784A3CBB">
+              <wp:anchor distT="0" distB="0" distL="114300" distR="114300" simplePos="0" relativeHeight="251756544" behindDoc="0" locked="0" layoutInCell="1" allowOverlap="1" wp14:anchorId="52F5CD25" wp14:editId="3ACBF270">
                 <wp:simplePos x="0" y="0"/>
                 <wp:positionH relativeFrom="leftMargin">
                   <wp:posOffset>3774643</wp:posOffset>
@@ -4008,7 +4008,7 @@
         <mc:AlternateContent>
           <mc:Choice Requires="wps">
             <w:drawing>
-              <wp:anchor distT="0" distB="0" distL="114300" distR="114300" simplePos="0" relativeHeight="251766784" behindDoc="0" locked="0" layoutInCell="1" allowOverlap="1" wp14:anchorId="5308D894" wp14:editId="15698F58">
+              <wp:anchor distT="0" distB="0" distL="114300" distR="114300" simplePos="0" relativeHeight="251766784" behindDoc="0" locked="0" layoutInCell="1" allowOverlap="1" wp14:anchorId="3D207F0A" wp14:editId="22B67FFF">
                 <wp:simplePos x="0" y="0"/>
                 <wp:positionH relativeFrom="margin">
                   <wp:posOffset>-354660</wp:posOffset>
@@ -4081,7 +4081,7 @@
         <mc:AlternateContent>
           <mc:Choice Requires="wps">
             <w:drawing>
-              <wp:anchor distT="0" distB="0" distL="114300" distR="114300" simplePos="0" relativeHeight="251768832" behindDoc="0" locked="0" layoutInCell="1" allowOverlap="1" wp14:anchorId="0DACD3D3" wp14:editId="3A47099D">
+              <wp:anchor distT="0" distB="0" distL="114300" distR="114300" simplePos="0" relativeHeight="251768832" behindDoc="0" locked="0" layoutInCell="1" allowOverlap="1" wp14:anchorId="4E59198D" wp14:editId="4B360DBD">
                 <wp:simplePos x="0" y="0"/>
                 <wp:positionH relativeFrom="leftMargin">
                   <wp:posOffset>775412</wp:posOffset>
@@ -4154,7 +4154,7 @@
         <mc:AlternateContent>
           <mc:Choice Requires="wps">
             <w:drawing>
-              <wp:anchor distT="0" distB="0" distL="114300" distR="114300" simplePos="0" relativeHeight="251762688" behindDoc="0" locked="0" layoutInCell="1" allowOverlap="1" wp14:anchorId="52489C35" wp14:editId="469D84BB">
+              <wp:anchor distT="0" distB="0" distL="114300" distR="114300" simplePos="0" relativeHeight="251762688" behindDoc="0" locked="0" layoutInCell="1" allowOverlap="1" wp14:anchorId="73B9EB7E" wp14:editId="3E8C26D4">
                 <wp:simplePos x="0" y="0"/>
                 <wp:positionH relativeFrom="leftMargin">
                   <wp:posOffset>461975</wp:posOffset>
@@ -4252,7 +4252,7 @@
         <mc:AlternateContent>
           <mc:Choice Requires="wps">
             <w:drawing>
-              <wp:anchor distT="0" distB="0" distL="114300" distR="114300" simplePos="0" relativeHeight="251764736" behindDoc="0" locked="0" layoutInCell="1" allowOverlap="1" wp14:anchorId="23F9CDDB" wp14:editId="415B0ED2">
+              <wp:anchor distT="0" distB="0" distL="114300" distR="114300" simplePos="0" relativeHeight="251764736" behindDoc="0" locked="0" layoutInCell="1" allowOverlap="1" wp14:anchorId="21BA55C7" wp14:editId="04798711">
                 <wp:simplePos x="0" y="0"/>
                 <wp:positionH relativeFrom="leftMargin">
                   <wp:posOffset>776605</wp:posOffset>
@@ -4350,7 +4350,7 @@
         <mc:AlternateContent>
           <mc:Choice Requires="wps">
             <w:drawing>
-              <wp:anchor distT="0" distB="0" distL="114300" distR="114300" simplePos="0" relativeHeight="251746304" behindDoc="0" locked="0" layoutInCell="1" allowOverlap="1" wp14:anchorId="5D5453F9" wp14:editId="07264E74">
+              <wp:anchor distT="0" distB="0" distL="114300" distR="114300" simplePos="0" relativeHeight="251746304" behindDoc="0" locked="0" layoutInCell="1" allowOverlap="1" wp14:anchorId="453F4D80" wp14:editId="288CF56D">
                 <wp:simplePos x="0" y="0"/>
                 <wp:positionH relativeFrom="leftMargin">
                   <wp:posOffset>131674</wp:posOffset>
@@ -4448,7 +4448,7 @@
         <mc:AlternateContent>
           <mc:Choice Requires="wps">
             <w:drawing>
-              <wp:anchor distT="0" distB="0" distL="114300" distR="114300" simplePos="0" relativeHeight="251743232" behindDoc="0" locked="0" layoutInCell="1" allowOverlap="1" wp14:anchorId="639C6732" wp14:editId="022FC5B4">
+              <wp:anchor distT="0" distB="0" distL="114300" distR="114300" simplePos="0" relativeHeight="251743232" behindDoc="0" locked="0" layoutInCell="1" allowOverlap="1" wp14:anchorId="42B02CD7" wp14:editId="7BB51090">
                 <wp:simplePos x="0" y="0"/>
                 <wp:positionH relativeFrom="leftMargin">
                   <wp:posOffset>349302</wp:posOffset>
@@ -4521,7 +4521,7 @@
         <mc:AlternateContent>
           <mc:Choice Requires="wps">
             <w:drawing>
-              <wp:anchor distT="0" distB="0" distL="114300" distR="114300" simplePos="0" relativeHeight="251745280" behindDoc="0" locked="0" layoutInCell="1" allowOverlap="1" wp14:anchorId="7DC04A60" wp14:editId="54F249B9">
+              <wp:anchor distT="0" distB="0" distL="114300" distR="114300" simplePos="0" relativeHeight="251745280" behindDoc="0" locked="0" layoutInCell="1" allowOverlap="1" wp14:anchorId="6C496A0F" wp14:editId="5776A421">
                 <wp:simplePos x="0" y="0"/>
                 <wp:positionH relativeFrom="column">
                   <wp:posOffset>-175565</wp:posOffset>
@@ -4587,7 +4587,7 @@
         <mc:AlternateContent>
           <mc:Choice Requires="wps">
             <w:drawing>
-              <wp:anchor distT="0" distB="0" distL="114300" distR="114300" simplePos="0" relativeHeight="251732992" behindDoc="0" locked="0" layoutInCell="1" allowOverlap="1" wp14:anchorId="6E0330EB" wp14:editId="0B78AB19">
+              <wp:anchor distT="0" distB="0" distL="114300" distR="114300" simplePos="0" relativeHeight="251732992" behindDoc="0" locked="0" layoutInCell="1" allowOverlap="1" wp14:anchorId="7D83685E" wp14:editId="3547CAF2">
                 <wp:simplePos x="0" y="0"/>
                 <wp:positionH relativeFrom="column">
                   <wp:posOffset>6889699</wp:posOffset>
@@ -4653,7 +4653,7 @@
         <mc:AlternateContent>
           <mc:Choice Requires="wps">
             <w:drawing>
-              <wp:anchor distT="0" distB="0" distL="114300" distR="114300" simplePos="0" relativeHeight="251725824" behindDoc="0" locked="0" layoutInCell="1" allowOverlap="1" wp14:anchorId="2F489E26" wp14:editId="0FE7D6E6">
+              <wp:anchor distT="0" distB="0" distL="114300" distR="114300" simplePos="0" relativeHeight="251725824" behindDoc="0" locked="0" layoutInCell="1" allowOverlap="1" wp14:anchorId="1E4175DD" wp14:editId="505371DB">
                 <wp:simplePos x="0" y="0"/>
                 <wp:positionH relativeFrom="rightMargin">
                   <wp:posOffset>-6339840</wp:posOffset>
@@ -4737,7 +4737,7 @@
         <mc:AlternateContent>
           <mc:Choice Requires="wps">
             <w:drawing>
-              <wp:anchor distT="0" distB="0" distL="114300" distR="114300" simplePos="0" relativeHeight="251727872" behindDoc="0" locked="0" layoutInCell="1" allowOverlap="1" wp14:anchorId="4C2BE6C8" wp14:editId="4B416D75">
+              <wp:anchor distT="0" distB="0" distL="114300" distR="114300" simplePos="0" relativeHeight="251727872" behindDoc="0" locked="0" layoutInCell="1" allowOverlap="1" wp14:anchorId="2C43BED8" wp14:editId="3DFD279B">
                 <wp:simplePos x="0" y="0"/>
                 <wp:positionH relativeFrom="rightMargin">
                   <wp:posOffset>-6486093</wp:posOffset>
@@ -4821,7 +4821,7 @@
         <mc:AlternateContent>
           <mc:Choice Requires="wps">
             <w:drawing>
-              <wp:anchor distT="0" distB="0" distL="114300" distR="114300" simplePos="0" relativeHeight="251713536" behindDoc="0" locked="0" layoutInCell="1" allowOverlap="1" wp14:anchorId="28110370" wp14:editId="2FBDA2AD">
+              <wp:anchor distT="0" distB="0" distL="114300" distR="114300" simplePos="0" relativeHeight="251713536" behindDoc="0" locked="0" layoutInCell="1" allowOverlap="1" wp14:anchorId="33E5358F" wp14:editId="7B447707">
                 <wp:simplePos x="0" y="0"/>
                 <wp:positionH relativeFrom="rightMargin">
                   <wp:posOffset>91440</wp:posOffset>
@@ -4906,7 +4906,7 @@
         <mc:AlternateContent>
           <mc:Choice Requires="wps">
             <w:drawing>
-              <wp:anchor distT="0" distB="0" distL="114300" distR="114300" simplePos="0" relativeHeight="251723776" behindDoc="0" locked="0" layoutInCell="1" allowOverlap="1" wp14:anchorId="19168929" wp14:editId="1098BA39">
+              <wp:anchor distT="0" distB="0" distL="114300" distR="114300" simplePos="0" relativeHeight="251723776" behindDoc="0" locked="0" layoutInCell="1" allowOverlap="1" wp14:anchorId="0C973DB5" wp14:editId="21270D77">
                 <wp:simplePos x="0" y="0"/>
                 <wp:positionH relativeFrom="rightMargin">
                   <wp:posOffset>-6193536</wp:posOffset>
@@ -4990,7 +4990,7 @@
         <mc:AlternateContent>
           <mc:Choice Requires="wps">
             <w:drawing>
-              <wp:anchor distT="0" distB="0" distL="114300" distR="114300" simplePos="0" relativeHeight="251721728" behindDoc="0" locked="0" layoutInCell="1" allowOverlap="1" wp14:anchorId="4E2CC564" wp14:editId="269D7F5F">
+              <wp:anchor distT="0" distB="0" distL="114300" distR="114300" simplePos="0" relativeHeight="251721728" behindDoc="0" locked="0" layoutInCell="1" allowOverlap="1" wp14:anchorId="723C575C" wp14:editId="0FF0490E">
                 <wp:simplePos x="0" y="0"/>
                 <wp:positionH relativeFrom="column">
                   <wp:posOffset>-80467</wp:posOffset>
@@ -5070,7 +5070,7 @@
         <mc:AlternateContent>
           <mc:Choice Requires="wps">
             <w:drawing>
-              <wp:anchor distT="0" distB="0" distL="114300" distR="114300" simplePos="0" relativeHeight="251719680" behindDoc="0" locked="0" layoutInCell="1" allowOverlap="1" wp14:anchorId="032C2486" wp14:editId="4F81E752">
+              <wp:anchor distT="0" distB="0" distL="114300" distR="114300" simplePos="0" relativeHeight="251719680" behindDoc="0" locked="0" layoutInCell="1" allowOverlap="1" wp14:anchorId="102F4F78" wp14:editId="0208569C">
                 <wp:simplePos x="0" y="0"/>
                 <wp:positionH relativeFrom="column">
                   <wp:posOffset>-585215</wp:posOffset>
@@ -5142,7 +5142,7 @@
         <mc:AlternateContent>
           <mc:Choice Requires="wps">
             <w:drawing>
-              <wp:anchor distT="0" distB="0" distL="114300" distR="114300" simplePos="0" relativeHeight="251697152" behindDoc="0" locked="0" layoutInCell="1" allowOverlap="1" wp14:anchorId="459408F0" wp14:editId="5B27A8FE">
+              <wp:anchor distT="0" distB="0" distL="114300" distR="114300" simplePos="0" relativeHeight="251697152" behindDoc="0" locked="0" layoutInCell="1" allowOverlap="1" wp14:anchorId="14EF5200" wp14:editId="3C298DBD">
                 <wp:simplePos x="0" y="0"/>
                 <wp:positionH relativeFrom="column">
                   <wp:posOffset>5391302</wp:posOffset>
@@ -5222,7 +5222,7 @@
         <mc:AlternateContent>
           <mc:Choice Requires="wps">
             <w:drawing>
-              <wp:anchor distT="0" distB="0" distL="114300" distR="114300" simplePos="0" relativeHeight="251695104" behindDoc="0" locked="0" layoutInCell="1" allowOverlap="1" wp14:anchorId="1B8AEEE5" wp14:editId="3BFB79C5">
+              <wp:anchor distT="0" distB="0" distL="114300" distR="114300" simplePos="0" relativeHeight="251695104" behindDoc="0" locked="0" layoutInCell="1" allowOverlap="1" wp14:anchorId="212F5DEF" wp14:editId="31335E3C">
                 <wp:simplePos x="0" y="0"/>
                 <wp:positionH relativeFrom="column">
                   <wp:posOffset>5069434</wp:posOffset>
@@ -5304,7 +5304,7 @@
         <mc:AlternateContent>
           <mc:Choice Requires="wps">
             <w:drawing>
-              <wp:anchor distT="0" distB="0" distL="114300" distR="114300" simplePos="0" relativeHeight="251693056" behindDoc="0" locked="0" layoutInCell="1" allowOverlap="1" wp14:anchorId="397B4558" wp14:editId="49202573">
+              <wp:anchor distT="0" distB="0" distL="114300" distR="114300" simplePos="0" relativeHeight="251693056" behindDoc="0" locked="0" layoutInCell="1" allowOverlap="1" wp14:anchorId="1AB2F76B" wp14:editId="5ECA929F">
                 <wp:simplePos x="0" y="0"/>
                 <wp:positionH relativeFrom="column">
                   <wp:posOffset>4740250</wp:posOffset>
@@ -5387,7 +5387,7 @@
         <mc:AlternateContent>
           <mc:Choice Requires="wps">
             <w:drawing>
-              <wp:anchor distT="0" distB="0" distL="114300" distR="114300" simplePos="0" relativeHeight="251691008" behindDoc="0" locked="0" layoutInCell="1" allowOverlap="1" wp14:anchorId="71497681" wp14:editId="2A5428E1">
+              <wp:anchor distT="0" distB="0" distL="114300" distR="114300" simplePos="0" relativeHeight="251691008" behindDoc="0" locked="0" layoutInCell="1" allowOverlap="1" wp14:anchorId="1C67B3EF" wp14:editId="516E86F4">
                 <wp:simplePos x="0" y="0"/>
                 <wp:positionH relativeFrom="column">
                   <wp:posOffset>4433011</wp:posOffset>
@@ -5470,7 +5470,7 @@
         <mc:AlternateContent>
           <mc:Choice Requires="wps">
             <w:drawing>
-              <wp:anchor distT="0" distB="0" distL="114300" distR="114300" simplePos="0" relativeHeight="251688960" behindDoc="0" locked="0" layoutInCell="1" allowOverlap="1" wp14:anchorId="79B0F682" wp14:editId="14EDD0F7">
+              <wp:anchor distT="0" distB="0" distL="114300" distR="114300" simplePos="0" relativeHeight="251688960" behindDoc="0" locked="0" layoutInCell="1" allowOverlap="1" wp14:anchorId="183C2226" wp14:editId="55F6C7AC">
                 <wp:simplePos x="0" y="0"/>
                 <wp:positionH relativeFrom="column">
                   <wp:posOffset>3716122</wp:posOffset>
@@ -5553,7 +5553,7 @@
         <mc:AlternateContent>
           <mc:Choice Requires="wps">
             <w:drawing>
-              <wp:anchor distT="0" distB="0" distL="114300" distR="114300" simplePos="0" relativeHeight="251715584" behindDoc="0" locked="0" layoutInCell="1" allowOverlap="1" wp14:anchorId="02765167" wp14:editId="101D7C57">
+              <wp:anchor distT="0" distB="0" distL="114300" distR="114300" simplePos="0" relativeHeight="251715584" behindDoc="0" locked="0" layoutInCell="1" allowOverlap="1" wp14:anchorId="7756F057" wp14:editId="5D4F3828">
                 <wp:simplePos x="0" y="0"/>
                 <wp:positionH relativeFrom="column">
                   <wp:posOffset>6364224</wp:posOffset>
@@ -5636,7 +5636,7 @@
         <mc:AlternateContent>
           <mc:Choice Requires="wps">
             <w:drawing>
-              <wp:anchor distT="0" distB="0" distL="114300" distR="114300" simplePos="0" relativeHeight="251659264" behindDoc="0" locked="0" layoutInCell="1" allowOverlap="1" wp14:anchorId="5637D79E" wp14:editId="3757BA37">
+              <wp:anchor distT="0" distB="0" distL="114300" distR="114300" simplePos="0" relativeHeight="251659264" behindDoc="0" locked="0" layoutInCell="1" allowOverlap="1" wp14:anchorId="432A4ECB" wp14:editId="491D89AD">
                 <wp:simplePos x="0" y="0"/>
                 <wp:positionH relativeFrom="column">
                   <wp:posOffset>6195974</wp:posOffset>
@@ -5719,7 +5719,7 @@
         <mc:AlternateContent>
           <mc:Choice Requires="wps">
             <w:drawing>
-              <wp:anchor distT="0" distB="0" distL="114300" distR="114300" simplePos="0" relativeHeight="251711488" behindDoc="0" locked="0" layoutInCell="1" allowOverlap="1" wp14:anchorId="3B8FA673" wp14:editId="10F154C9">
+              <wp:anchor distT="0" distB="0" distL="114300" distR="114300" simplePos="0" relativeHeight="251711488" behindDoc="0" locked="0" layoutInCell="1" allowOverlap="1" wp14:anchorId="0D379A14" wp14:editId="291E97C8">
                 <wp:simplePos x="0" y="0"/>
                 <wp:positionH relativeFrom="column">
                   <wp:posOffset>5844845</wp:posOffset>
@@ -5802,7 +5802,7 @@
         <mc:AlternateContent>
           <mc:Choice Requires="wps">
             <w:drawing>
-              <wp:anchor distT="0" distB="0" distL="114300" distR="114300" simplePos="0" relativeHeight="251717632" behindDoc="0" locked="0" layoutInCell="1" allowOverlap="1" wp14:anchorId="154E4FAE" wp14:editId="78538393">
+              <wp:anchor distT="0" distB="0" distL="114300" distR="114300" simplePos="0" relativeHeight="251717632" behindDoc="0" locked="0" layoutInCell="1" allowOverlap="1" wp14:anchorId="15B19512" wp14:editId="58B09CF8">
                 <wp:simplePos x="0" y="0"/>
                 <wp:positionH relativeFrom="column">
                   <wp:posOffset>6547104</wp:posOffset>
@@ -5885,7 +5885,7 @@
         <mc:AlternateContent>
           <mc:Choice Requires="wps">
             <w:drawing>
-              <wp:anchor distT="0" distB="0" distL="114300" distR="114300" simplePos="0" relativeHeight="251709440" behindDoc="0" locked="0" layoutInCell="1" allowOverlap="1" wp14:anchorId="36EB958A" wp14:editId="06D4A1C8">
+              <wp:anchor distT="0" distB="0" distL="114300" distR="114300" simplePos="0" relativeHeight="251709440" behindDoc="0" locked="0" layoutInCell="1" allowOverlap="1" wp14:anchorId="0A82B03C" wp14:editId="52AFB4FA">
                 <wp:simplePos x="0" y="0"/>
                 <wp:positionH relativeFrom="column">
                   <wp:posOffset>3818534</wp:posOffset>
@@ -5968,7 +5968,7 @@
         <mc:AlternateContent>
           <mc:Choice Requires="wps">
             <w:drawing>
-              <wp:anchor distT="0" distB="0" distL="114300" distR="114300" simplePos="0" relativeHeight="251707392" behindDoc="0" locked="0" layoutInCell="1" allowOverlap="1" wp14:anchorId="264F368C" wp14:editId="47EC57E0">
+              <wp:anchor distT="0" distB="0" distL="114300" distR="114300" simplePos="0" relativeHeight="251707392" behindDoc="0" locked="0" layoutInCell="1" allowOverlap="1" wp14:anchorId="39BECA17" wp14:editId="675BA414">
                 <wp:simplePos x="0" y="0"/>
                 <wp:positionH relativeFrom="column">
                   <wp:posOffset>3277210</wp:posOffset>
@@ -6048,7 +6048,7 @@
         <mc:AlternateContent>
           <mc:Choice Requires="wps">
             <w:drawing>
-              <wp:anchor distT="0" distB="0" distL="114300" distR="114300" simplePos="0" relativeHeight="251705344" behindDoc="0" locked="0" layoutInCell="1" allowOverlap="1" wp14:anchorId="50F3FCFF" wp14:editId="3B3DAD8F">
+              <wp:anchor distT="0" distB="0" distL="114300" distR="114300" simplePos="0" relativeHeight="251705344" behindDoc="0" locked="0" layoutInCell="1" allowOverlap="1" wp14:anchorId="41B2774C" wp14:editId="769764E4">
                 <wp:simplePos x="0" y="0"/>
                 <wp:positionH relativeFrom="column">
                   <wp:posOffset>387706</wp:posOffset>
@@ -6126,7 +6126,7 @@
           <w:noProof/>
         </w:rPr>
         <w:drawing>
-          <wp:anchor distT="0" distB="0" distL="114300" distR="114300" simplePos="0" relativeHeight="251658240" behindDoc="0" locked="0" layoutInCell="1" allowOverlap="1" wp14:anchorId="48382881" wp14:editId="2D76C9BC">
+          <wp:anchor distT="0" distB="0" distL="114300" distR="114300" simplePos="0" relativeHeight="251658240" behindDoc="0" locked="0" layoutInCell="1" allowOverlap="1" wp14:anchorId="29066734" wp14:editId="75B210C7">
             <wp:simplePos x="0" y="0"/>
             <wp:positionH relativeFrom="margin">
               <wp:posOffset>-582499</wp:posOffset>
@@ -6188,7 +6188,7 @@
         <mc:AlternateContent>
           <mc:Choice Requires="wps">
             <w:drawing>
-              <wp:anchor distT="0" distB="0" distL="114300" distR="114300" simplePos="0" relativeHeight="251703296" behindDoc="0" locked="0" layoutInCell="1" allowOverlap="1" wp14:anchorId="41260837" wp14:editId="6B15F46E">
+              <wp:anchor distT="0" distB="0" distL="114300" distR="114300" simplePos="0" relativeHeight="251703296" behindDoc="0" locked="0" layoutInCell="1" allowOverlap="1" wp14:anchorId="4B3A88CB" wp14:editId="1F9EC02B">
                 <wp:simplePos x="0" y="0"/>
                 <wp:positionH relativeFrom="column">
                   <wp:posOffset>402336</wp:posOffset>
@@ -6270,7 +6270,7 @@
         <mc:AlternateContent>
           <mc:Choice Requires="wps">
             <w:drawing>
-              <wp:anchor distT="0" distB="0" distL="114300" distR="114300" simplePos="0" relativeHeight="251701248" behindDoc="0" locked="0" layoutInCell="1" allowOverlap="1" wp14:anchorId="444F009E" wp14:editId="25D79387">
+              <wp:anchor distT="0" distB="0" distL="114300" distR="114300" simplePos="0" relativeHeight="251701248" behindDoc="0" locked="0" layoutInCell="1" allowOverlap="1" wp14:anchorId="283F0518" wp14:editId="14B32A89">
                 <wp:simplePos x="0" y="0"/>
                 <wp:positionH relativeFrom="column">
                   <wp:posOffset>6598310</wp:posOffset>
@@ -6350,7 +6350,7 @@
         <mc:AlternateContent>
           <mc:Choice Requires="wps">
             <w:drawing>
-              <wp:anchor distT="0" distB="0" distL="114300" distR="114300" simplePos="0" relativeHeight="251699200" behindDoc="0" locked="0" layoutInCell="1" allowOverlap="1" wp14:anchorId="5A436B9F" wp14:editId="67849AD6">
+              <wp:anchor distT="0" distB="0" distL="114300" distR="114300" simplePos="0" relativeHeight="251699200" behindDoc="0" locked="0" layoutInCell="1" allowOverlap="1" wp14:anchorId="387381D1" wp14:editId="424803AB">
                 <wp:simplePos x="0" y="0"/>
                 <wp:positionH relativeFrom="column">
                   <wp:posOffset>1653235</wp:posOffset>
@@ -6433,7 +6433,7 @@
         <mc:AlternateContent>
           <mc:Choice Requires="wps">
             <w:drawing>
-              <wp:anchor distT="0" distB="0" distL="114300" distR="114300" simplePos="0" relativeHeight="251682816" behindDoc="0" locked="0" layoutInCell="1" allowOverlap="1" wp14:anchorId="6534E90B" wp14:editId="39DD3B04">
+              <wp:anchor distT="0" distB="0" distL="114300" distR="114300" simplePos="0" relativeHeight="251682816" behindDoc="0" locked="0" layoutInCell="1" allowOverlap="1" wp14:anchorId="5FC1A1AB" wp14:editId="22640234">
                 <wp:simplePos x="0" y="0"/>
                 <wp:positionH relativeFrom="column">
                   <wp:posOffset>1104595</wp:posOffset>
@@ -6510,7 +6510,7 @@
         <mc:AlternateContent>
           <mc:Choice Requires="wps">
             <w:drawing>
-              <wp:anchor distT="0" distB="0" distL="114300" distR="114300" simplePos="0" relativeHeight="251684864" behindDoc="0" locked="0" layoutInCell="1" allowOverlap="1" wp14:anchorId="772DD121" wp14:editId="33BCE689">
+              <wp:anchor distT="0" distB="0" distL="114300" distR="114300" simplePos="0" relativeHeight="251684864" behindDoc="0" locked="0" layoutInCell="1" allowOverlap="1" wp14:anchorId="71B539A3" wp14:editId="50711D9F">
                 <wp:simplePos x="0" y="0"/>
                 <wp:positionH relativeFrom="column">
                   <wp:posOffset>1344346</wp:posOffset>
@@ -6587,7 +6587,7 @@
         <mc:AlternateContent>
           <mc:Choice Requires="wps">
             <w:drawing>
-              <wp:anchor distT="0" distB="0" distL="114300" distR="114300" simplePos="0" relativeHeight="251686912" behindDoc="0" locked="0" layoutInCell="1" allowOverlap="1" wp14:anchorId="70E4DFDF" wp14:editId="176D6081">
+              <wp:anchor distT="0" distB="0" distL="114300" distR="114300" simplePos="0" relativeHeight="251686912" behindDoc="0" locked="0" layoutInCell="1" allowOverlap="1" wp14:anchorId="1E8A3CE6" wp14:editId="384EF8C1">
                 <wp:simplePos x="0" y="0"/>
                 <wp:positionH relativeFrom="column">
                   <wp:posOffset>854380</wp:posOffset>
@@ -6661,7 +6661,7 @@
         <mc:AlternateContent>
           <mc:Choice Requires="wps">
             <w:drawing>
-              <wp:anchor distT="0" distB="0" distL="114300" distR="114300" simplePos="0" relativeHeight="251681792" behindDoc="0" locked="0" layoutInCell="1" allowOverlap="1" wp14:anchorId="5A1BFD51" wp14:editId="7ED1FF10">
+              <wp:anchor distT="0" distB="0" distL="114300" distR="114300" simplePos="0" relativeHeight="251681792" behindDoc="0" locked="0" layoutInCell="1" allowOverlap="1" wp14:anchorId="48A9DC9A" wp14:editId="3780EDA4">
                 <wp:simplePos x="0" y="0"/>
                 <wp:positionH relativeFrom="column">
                   <wp:posOffset>1726387</wp:posOffset>
@@ -6743,7 +6743,7 @@
         <mc:AlternateContent>
           <mc:Choice Requires="wps">
             <w:drawing>
-              <wp:anchor distT="0" distB="0" distL="114300" distR="114300" simplePos="0" relativeHeight="251663360" behindDoc="0" locked="0" layoutInCell="1" allowOverlap="1" wp14:anchorId="59330591" wp14:editId="15697627">
+              <wp:anchor distT="0" distB="0" distL="114300" distR="114300" simplePos="0" relativeHeight="251663360" behindDoc="0" locked="0" layoutInCell="1" allowOverlap="1" wp14:anchorId="6829836B" wp14:editId="1BA38DB8">
                 <wp:simplePos x="0" y="0"/>
                 <wp:positionH relativeFrom="column">
                   <wp:posOffset>1185062</wp:posOffset>
@@ -6825,7 +6825,7 @@
         <mc:AlternateContent>
           <mc:Choice Requires="wps">
             <w:drawing>
-              <wp:anchor distT="0" distB="0" distL="114300" distR="114300" simplePos="0" relativeHeight="251675648" behindDoc="0" locked="0" layoutInCell="1" allowOverlap="1" wp14:anchorId="09E66DEB" wp14:editId="6813893D">
+              <wp:anchor distT="0" distB="0" distL="114300" distR="114300" simplePos="0" relativeHeight="251675648" behindDoc="0" locked="0" layoutInCell="1" allowOverlap="1" wp14:anchorId="6C808A42" wp14:editId="1A44EB95">
                 <wp:simplePos x="0" y="0"/>
                 <wp:positionH relativeFrom="column">
                   <wp:posOffset>2384755</wp:posOffset>
@@ -6907,7 +6907,7 @@
         <mc:AlternateContent>
           <mc:Choice Requires="wps">
             <w:drawing>
-              <wp:anchor distT="0" distB="0" distL="114300" distR="114300" simplePos="0" relativeHeight="251677696" behindDoc="0" locked="0" layoutInCell="1" allowOverlap="1" wp14:anchorId="5084E431" wp14:editId="15330F62">
+              <wp:anchor distT="0" distB="0" distL="114300" distR="114300" simplePos="0" relativeHeight="251677696" behindDoc="0" locked="0" layoutInCell="1" allowOverlap="1" wp14:anchorId="610E724B" wp14:editId="024385CF">
                 <wp:simplePos x="0" y="0"/>
                 <wp:positionH relativeFrom="column">
                   <wp:posOffset>3123590</wp:posOffset>
@@ -6989,7 +6989,7 @@
         <mc:AlternateContent>
           <mc:Choice Requires="wps">
             <w:drawing>
-              <wp:anchor distT="0" distB="0" distL="114300" distR="114300" simplePos="0" relativeHeight="251679744" behindDoc="0" locked="0" layoutInCell="1" allowOverlap="1" wp14:anchorId="62E1E570" wp14:editId="0F2BD46E">
+              <wp:anchor distT="0" distB="0" distL="114300" distR="114300" simplePos="0" relativeHeight="251679744" behindDoc="0" locked="0" layoutInCell="1" allowOverlap="1" wp14:anchorId="73711284" wp14:editId="53E03443">
                 <wp:simplePos x="0" y="0"/>
                 <wp:positionH relativeFrom="column">
                   <wp:posOffset>3912362</wp:posOffset>
@@ -7071,7 +7071,7 @@
         <mc:AlternateContent>
           <mc:Choice Requires="wps">
             <w:drawing>
-              <wp:anchor distT="0" distB="0" distL="114300" distR="114300" simplePos="0" relativeHeight="251665408" behindDoc="0" locked="0" layoutInCell="1" allowOverlap="1" wp14:anchorId="1F81322A" wp14:editId="3A6E438F">
+              <wp:anchor distT="0" distB="0" distL="114300" distR="114300" simplePos="0" relativeHeight="251665408" behindDoc="0" locked="0" layoutInCell="1" allowOverlap="1" wp14:anchorId="5B41C4E1" wp14:editId="052AE414">
                 <wp:simplePos x="0" y="0"/>
                 <wp:positionH relativeFrom="column">
                   <wp:posOffset>-570585</wp:posOffset>
@@ -7148,7 +7148,7 @@
         <mc:AlternateContent>
           <mc:Choice Requires="wps">
             <w:drawing>
-              <wp:anchor distT="0" distB="0" distL="114300" distR="114300" simplePos="0" relativeHeight="251661312" behindDoc="0" locked="0" layoutInCell="1" allowOverlap="1" wp14:anchorId="332297AC" wp14:editId="51216957">
+              <wp:anchor distT="0" distB="0" distL="114300" distR="114300" simplePos="0" relativeHeight="251661312" behindDoc="0" locked="0" layoutInCell="1" allowOverlap="1" wp14:anchorId="597C7BCD" wp14:editId="17A64B94">
                 <wp:simplePos x="0" y="0"/>
                 <wp:positionH relativeFrom="column">
                   <wp:posOffset>1337259</wp:posOffset>
@@ -7224,7 +7224,7 @@
         <mc:AlternateContent>
           <mc:Choice Requires="wps">
             <w:drawing>
-              <wp:anchor distT="0" distB="0" distL="114300" distR="114300" simplePos="0" relativeHeight="251667456" behindDoc="0" locked="0" layoutInCell="1" allowOverlap="1" wp14:anchorId="09D30FDE" wp14:editId="01146249">
+              <wp:anchor distT="0" distB="0" distL="114300" distR="114300" simplePos="0" relativeHeight="251667456" behindDoc="0" locked="0" layoutInCell="1" allowOverlap="1" wp14:anchorId="61AE3A04" wp14:editId="73F48FB4">
                 <wp:simplePos x="0" y="0"/>
                 <wp:positionH relativeFrom="margin">
                   <wp:posOffset>2655418</wp:posOffset>
@@ -7305,7 +7305,7 @@
         <mc:AlternateContent>
           <mc:Choice Requires="wps">
             <w:drawing>
-              <wp:anchor distT="0" distB="0" distL="114300" distR="114300" simplePos="0" relativeHeight="251669504" behindDoc="0" locked="0" layoutInCell="1" allowOverlap="1" wp14:anchorId="060B4B90" wp14:editId="7A5E79E6">
+              <wp:anchor distT="0" distB="0" distL="114300" distR="114300" simplePos="0" relativeHeight="251669504" behindDoc="0" locked="0" layoutInCell="1" allowOverlap="1" wp14:anchorId="0839EDF2" wp14:editId="316A12A4">
                 <wp:simplePos x="0" y="0"/>
                 <wp:positionH relativeFrom="column">
                   <wp:posOffset>3438144</wp:posOffset>
@@ -7387,7 +7387,7 @@
         <mc:AlternateContent>
           <mc:Choice Requires="wps">
             <w:drawing>
-              <wp:anchor distT="0" distB="0" distL="114300" distR="114300" simplePos="0" relativeHeight="251673600" behindDoc="0" locked="0" layoutInCell="1" allowOverlap="1" wp14:anchorId="157766CC" wp14:editId="20AF6C77">
+              <wp:anchor distT="0" distB="0" distL="114300" distR="114300" simplePos="0" relativeHeight="251673600" behindDoc="0" locked="0" layoutInCell="1" allowOverlap="1" wp14:anchorId="4D59DA1F" wp14:editId="0B11A81D">
                 <wp:simplePos x="0" y="0"/>
                 <wp:positionH relativeFrom="column">
                   <wp:posOffset>4702352</wp:posOffset>
@@ -7463,7 +7463,7 @@
         <mc:AlternateContent>
           <mc:Choice Requires="wps">
             <w:drawing>
-              <wp:anchor distT="0" distB="0" distL="114300" distR="114300" simplePos="0" relativeHeight="251671552" behindDoc="0" locked="0" layoutInCell="1" allowOverlap="1" wp14:anchorId="04E0C83B" wp14:editId="3E6E3F59">
+              <wp:anchor distT="0" distB="0" distL="114300" distR="114300" simplePos="0" relativeHeight="251671552" behindDoc="0" locked="0" layoutInCell="1" allowOverlap="1" wp14:anchorId="3F6B13A3" wp14:editId="09DD2969">
                 <wp:simplePos x="0" y="0"/>
                 <wp:positionH relativeFrom="margin">
                   <wp:align>right</wp:align>
@@ -7548,9 +7548,6 @@
     <w:p/>
     <w:p/>
     <w:p/>
-    <w:p/>
-    <w:p/>
-    <w:p/>
     <w:p>
       <w:r>
         <w:rPr>
@@ -7559,7 +7556,202 @@
         <mc:AlternateContent>
           <mc:Choice Requires="wps">
             <w:drawing>
-              <wp:anchor distT="0" distB="0" distL="114300" distR="114300" simplePos="0" relativeHeight="251838464" behindDoc="0" locked="0" layoutInCell="1" allowOverlap="1" wp14:anchorId="1DD56EDE" wp14:editId="200B0FB2">
+              <wp:anchor distT="0" distB="0" distL="114300" distR="114300" simplePos="0" relativeHeight="251842560" behindDoc="0" locked="0" layoutInCell="1" allowOverlap="1" wp14:anchorId="048A68C8" wp14:editId="4CE266A5">
+                <wp:simplePos x="0" y="0"/>
+                <wp:positionH relativeFrom="page">
+                  <wp:posOffset>241402</wp:posOffset>
+                </wp:positionH>
+                <wp:positionV relativeFrom="paragraph">
+                  <wp:posOffset>289585</wp:posOffset>
+                </wp:positionV>
+                <wp:extent cx="2018538" cy="416967"/>
+                <wp:effectExtent l="38100" t="0" r="20320" b="78740"/>
+                <wp:wrapNone/>
+                <wp:docPr id="95" name="Straight Arrow Connector 95"/>
+                <wp:cNvGraphicFramePr/>
+                <a:graphic xmlns:a="http://schemas.openxmlformats.org/drawingml/2006/main">
+                  <a:graphicData uri="http://schemas.microsoft.com/office/word/2010/wordprocessingShape">
+                    <wps:wsp>
+                      <wps:cNvCnPr/>
+                      <wps:spPr>
+                        <a:xfrm flipH="1">
+                          <a:off x="0" y="0"/>
+                          <a:ext cx="2018538" cy="416967"/>
+                        </a:xfrm>
+                        <a:prstGeom prst="straightConnector1">
+                          <a:avLst/>
+                        </a:prstGeom>
+                        <a:ln>
+                          <a:tailEnd type="triangle"/>
+                        </a:ln>
+                      </wps:spPr>
+                      <wps:style>
+                        <a:lnRef idx="1">
+                          <a:schemeClr val="accent1"/>
+                        </a:lnRef>
+                        <a:fillRef idx="0">
+                          <a:schemeClr val="accent1"/>
+                        </a:fillRef>
+                        <a:effectRef idx="0">
+                          <a:schemeClr val="accent1"/>
+                        </a:effectRef>
+                        <a:fontRef idx="minor">
+                          <a:schemeClr val="tx1"/>
+                        </a:fontRef>
+                      </wps:style>
+                      <wps:bodyPr/>
+                    </wps:wsp>
+                  </a:graphicData>
+                </a:graphic>
+                <wp14:sizeRelH relativeFrom="margin">
+                  <wp14:pctWidth>0</wp14:pctWidth>
+                </wp14:sizeRelH>
+                <wp14:sizeRelV relativeFrom="margin">
+                  <wp14:pctHeight>0</wp14:pctHeight>
+                </wp14:sizeRelV>
+              </wp:anchor>
+            </w:drawing>
+          </mc:Choice>
+          <mc:Fallback>
+            <w:pict>
+              <v:shapetype w14:anchorId="7679E094" id="_x0000_t32" coordsize="21600,21600" o:spt="32" o:oned="t" path="m,l21600,21600e" filled="f">
+                <v:path arrowok="t" fillok="f" o:connecttype="none"/>
+                <o:lock v:ext="edit" shapetype="t"/>
+              </v:shapetype>
+              <v:shape id="Straight Arrow Connector 95" o:spid="_x0000_s1026" type="#_x0000_t32" style="position:absolute;margin-left:19pt;margin-top:22.8pt;width:158.95pt;height:32.85pt;flip:x;z-index:251842560;visibility:visible;mso-wrap-style:square;mso-width-percent:0;mso-height-percent:0;mso-wrap-distance-left:9pt;mso-wrap-distance-top:0;mso-wrap-distance-right:9pt;mso-wrap-distance-bottom:0;mso-position-horizontal:absolute;mso-position-horizontal-relative:page;mso-position-vertical:absolute;mso-position-vertical-relative:text;mso-width-percent:0;mso-height-percent:0;mso-width-relative:margin;mso-height-relative:margin" o:gfxdata="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" strokecolor="#5b9bd5 [3204]" strokeweight=".5pt">
+                <v:stroke endarrow="block" joinstyle="miter"/>
+                <w10:wrap anchorx="page"/>
+              </v:shape>
+            </w:pict>
+          </mc:Fallback>
+        </mc:AlternateContent>
+      </w:r>
+    </w:p>
+    <w:p/>
+    <w:p>
+      <w:r>
+        <w:rPr>
+          <w:noProof/>
+        </w:rPr>
+        <mc:AlternateContent>
+          <mc:Choice Requires="wps">
+            <w:drawing>
+              <wp:anchor distT="0" distB="0" distL="114300" distR="114300" simplePos="0" relativeHeight="251844608" behindDoc="0" locked="0" layoutInCell="1" allowOverlap="1" wp14:anchorId="017F6553" wp14:editId="0F5EE3C4">
+                <wp:simplePos x="0" y="0"/>
+                <wp:positionH relativeFrom="page">
+                  <wp:align>left</wp:align>
+                </wp:positionH>
+                <wp:positionV relativeFrom="paragraph">
+                  <wp:posOffset>229134</wp:posOffset>
+                </wp:positionV>
+                <wp:extent cx="358445" cy="358165"/>
+                <wp:effectExtent l="0" t="0" r="22860" b="22860"/>
+                <wp:wrapNone/>
+                <wp:docPr id="96" name="Rounded Rectangle 96"/>
+                <wp:cNvGraphicFramePr/>
+                <a:graphic xmlns:a="http://schemas.openxmlformats.org/drawingml/2006/main">
+                  <a:graphicData uri="http://schemas.microsoft.com/office/word/2010/wordprocessingShape">
+                    <wps:wsp>
+                      <wps:cNvSpPr/>
+                      <wps:spPr>
+                        <a:xfrm>
+                          <a:off x="0" y="0"/>
+                          <a:ext cx="358445" cy="358165"/>
+                        </a:xfrm>
+                        <a:prstGeom prst="roundRect">
+                          <a:avLst/>
+                        </a:prstGeom>
+                      </wps:spPr>
+                      <wps:style>
+                        <a:lnRef idx="2">
+                          <a:schemeClr val="accent1">
+                            <a:shade val="50000"/>
+                          </a:schemeClr>
+                        </a:lnRef>
+                        <a:fillRef idx="1">
+                          <a:schemeClr val="accent1"/>
+                        </a:fillRef>
+                        <a:effectRef idx="0">
+                          <a:schemeClr val="accent1"/>
+                        </a:effectRef>
+                        <a:fontRef idx="minor">
+                          <a:schemeClr val="lt1"/>
+                        </a:fontRef>
+                      </wps:style>
+                      <wps:txbx>
+                        <w:txbxContent>
+                          <w:p>
+                            <w:pPr>
+                              <w:jc w:val="center"/>
+                              <w:rPr>
+                                <w:sz w:val="18"/>
+                              </w:rPr>
+                            </w:pPr>
+                            <w:r>
+                              <w:rPr>
+                                <w:sz w:val="18"/>
+                              </w:rPr>
+                              <w:t>28</w:t>
+                            </w:r>
+                          </w:p>
+                        </w:txbxContent>
+                      </wps:txbx>
+                      <wps:bodyPr rot="0" spcFirstLastPara="0" vertOverflow="overflow" horzOverflow="overflow" vert="horz" wrap="square" lIns="91440" tIns="45720" rIns="91440" bIns="45720" numCol="1" spcCol="0" rtlCol="0" fromWordArt="0" anchor="ctr" anchorCtr="0" forceAA="0" compatLnSpc="1">
+                        <a:prstTxWarp prst="textNoShape">
+                          <a:avLst/>
+                        </a:prstTxWarp>
+                        <a:noAutofit/>
+                      </wps:bodyPr>
+                    </wps:wsp>
+                  </a:graphicData>
+                </a:graphic>
+                <wp14:sizeRelH relativeFrom="margin">
+                  <wp14:pctWidth>0</wp14:pctWidth>
+                </wp14:sizeRelH>
+                <wp14:sizeRelV relativeFrom="margin">
+                  <wp14:pctHeight>0</wp14:pctHeight>
+                </wp14:sizeRelV>
+              </wp:anchor>
+            </w:drawing>
+          </mc:Choice>
+          <mc:Fallback>
+            <w:pict>
+              <v:roundrect w14:anchorId="017F6553" id="Rounded Rectangle 96" o:spid="_x0000_s1052" style="position:absolute;margin-left:0;margin-top:18.05pt;width:28.2pt;height:28.2pt;z-index:251844608;visibility:visible;mso-wrap-style:square;mso-width-percent:0;mso-height-percent:0;mso-wrap-distance-left:9pt;mso-wrap-distance-top:0;mso-wrap-distance-right:9pt;mso-wrap-distance-bottom:0;mso-position-horizontal:left;mso-position-horizontal-relative:page;mso-position-vertical:absolute;mso-position-vertical-relative:text;mso-width-percent:0;mso-height-percent:0;mso-width-relative:margin;mso-height-relative:margin;v-text-anchor:middle" arcsize="10923f" o:gfxdata="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" fillcolor="#5b9bd5 [3204]" strokecolor="#1f4d78 [1604]" strokeweight="1pt">
+                <v:stroke joinstyle="miter"/>
+                <v:textbox>
+                  <w:txbxContent>
+                    <w:p>
+                      <w:pPr>
+                        <w:jc w:val="center"/>
+                        <w:rPr>
+                          <w:sz w:val="18"/>
+                        </w:rPr>
+                      </w:pPr>
+                      <w:r>
+                        <w:rPr>
+                          <w:sz w:val="18"/>
+                        </w:rPr>
+                        <w:t>28</w:t>
+                      </w:r>
+                    </w:p>
+                  </w:txbxContent>
+                </v:textbox>
+                <w10:wrap anchorx="page"/>
+              </v:roundrect>
+            </w:pict>
+          </mc:Fallback>
+        </mc:AlternateContent>
+      </w:r>
+    </w:p>
+    <w:p>
+      <w:r>
+        <w:rPr>
+          <w:noProof/>
+        </w:rPr>
+        <mc:AlternateContent>
+          <mc:Choice Requires="wps">
+            <w:drawing>
+              <wp:anchor distT="0" distB="0" distL="114300" distR="114300" simplePos="0" relativeHeight="251838464" behindDoc="0" locked="0" layoutInCell="1" allowOverlap="1" wp14:anchorId="08448DE0" wp14:editId="49037708">
                 <wp:simplePos x="0" y="0"/>
                 <wp:positionH relativeFrom="page">
                   <wp:align>right</wp:align>
@@ -7636,7 +7828,7 @@
         <mc:AlternateContent>
           <mc:Choice Requires="wps">
             <w:drawing>
-              <wp:anchor distT="0" distB="0" distL="114300" distR="114300" simplePos="0" relativeHeight="251834368" behindDoc="0" locked="0" layoutInCell="1" allowOverlap="1" wp14:anchorId="3CBCA0D6" wp14:editId="2B731912">
+              <wp:anchor distT="0" distB="0" distL="114300" distR="114300" simplePos="0" relativeHeight="251834368" behindDoc="0" locked="0" layoutInCell="1" allowOverlap="1" wp14:anchorId="2DD5C757" wp14:editId="7D4D247A">
                 <wp:simplePos x="0" y="0"/>
                 <wp:positionH relativeFrom="page">
                   <wp:posOffset>212141</wp:posOffset>
@@ -7843,7 +8035,7 @@
                               <w:rPr>
                                 <w:sz w:val="18"/>
                               </w:rPr>
-                              <w:t>24</w:t>
+                              <w:t>29</w:t>
                             </w:r>
                           </w:p>
                         </w:txbxContent>
@@ -7868,7 +8060,7 @@
           </mc:Choice>
           <mc:Fallback>
             <w:pict>
-              <v:roundrect w14:anchorId="7ED0CBDE" id="Rounded Rectangle 92" o:spid="_x0000_s1052" style="position:absolute;margin-left:0;margin-top:28.9pt;width:28.2pt;height:28.2pt;z-index:251836416;visibility:visible;mso-wrap-style:square;mso-width-percent:0;mso-height-percent:0;mso-wrap-distance-left:9pt;mso-wrap-distance-top:0;mso-wrap-distance-right:9pt;mso-wrap-distance-bottom:0;mso-position-horizontal:left;mso-position-horizontal-relative:page;mso-position-vertical:absolute;mso-position-vertical-relative:text;mso-width-percent:0;mso-height-percent:0;mso-width-relative:margin;mso-height-relative:margin;v-text-anchor:middle" arcsize="10923f" o:gfxdata="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" fillcolor="#5b9bd5 [3204]" strokecolor="#1f4d78 [1604]" strokeweight="1pt">
+              <v:roundrect w14:anchorId="7ED0CBDE" id="Rounded Rectangle 92" o:spid="_x0000_s1053" style="position:absolute;margin-left:0;margin-top:28.9pt;width:28.2pt;height:28.2pt;z-index:251836416;visibility:visible;mso-wrap-style:square;mso-width-percent:0;mso-height-percent:0;mso-wrap-distance-left:9pt;mso-wrap-distance-top:0;mso-wrap-distance-right:9pt;mso-wrap-distance-bottom:0;mso-position-horizontal:left;mso-position-horizontal-relative:page;mso-position-vertical:absolute;mso-position-vertical-relative:text;mso-width-percent:0;mso-height-percent:0;mso-width-relative:margin;mso-height-relative:margin;v-text-anchor:middle" arcsize="10923f" o:gfxdata="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" fillcolor="#5b9bd5 [3204]" strokecolor="#1f4d78 [1604]" strokeweight="1pt">
                 <v:stroke joinstyle="miter"/>
                 <v:textbox>
                   <w:txbxContent>
@@ -7883,7 +8075,7 @@
                         <w:rPr>
                           <w:sz w:val="18"/>
                         </w:rPr>
-                        <w:t>24</w:t>
+                        <w:t>29</w:t>
                       </w:r>
                     </w:p>
                   </w:txbxContent>
@@ -7958,7 +8150,7 @@
                               <w:rPr>
                                 <w:sz w:val="18"/>
                               </w:rPr>
-                              <w:t>25</w:t>
+                              <w:t>27</w:t>
                             </w:r>
                           </w:p>
                         </w:txbxContent>
@@ -7983,7 +8175,7 @@
           </mc:Choice>
           <mc:Fallback>
             <w:pict>
-              <v:roundrect w14:anchorId="6801215F" id="Rounded Rectangle 94" o:spid="_x0000_s1053" style="position:absolute;margin-left:588.6pt;margin-top:11.6pt;width:28.2pt;height:28.2pt;z-index:251840512;visibility:visible;mso-wrap-style:square;mso-width-percent:0;mso-height-percent:0;mso-wrap-distance-left:9pt;mso-wrap-distance-top:0;mso-wrap-distance-right:9pt;mso-wrap-distance-bottom:0;mso-position-horizontal:absolute;mso-position-horizontal-relative:page;mso-position-vertical:absolute;mso-position-vertical-relative:text;mso-width-percent:0;mso-height-percent:0;mso-width-relative:margin;mso-height-relative:margin;v-text-anchor:middle" arcsize="10923f" o:gfxdata="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" fillcolor="#5b9bd5 [3204]" strokecolor="#1f4d78 [1604]" strokeweight="1pt">
+              <v:roundrect w14:anchorId="6801215F" id="Rounded Rectangle 94" o:spid="_x0000_s1054" style="position:absolute;margin-left:588.6pt;margin-top:11.6pt;width:28.2pt;height:28.2pt;z-index:251840512;visibility:visible;mso-wrap-style:square;mso-width-percent:0;mso-height-percent:0;mso-wrap-distance-left:9pt;mso-wrap-distance-top:0;mso-wrap-distance-right:9pt;mso-wrap-distance-bottom:0;mso-position-horizontal:absolute;mso-position-horizontal-relative:page;mso-position-vertical:absolute;mso-position-vertical-relative:text;mso-width-percent:0;mso-height-percent:0;mso-width-relative:margin;mso-height-relative:margin;v-text-anchor:middle" arcsize="10923f" o:gfxdata="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" fillcolor="#5b9bd5 [3204]" strokecolor="#1f4d78 [1604]" strokeweight="1pt">
                 <v:stroke joinstyle="miter"/>
                 <v:textbox>
                   <w:txbxContent>
@@ -7998,7 +8190,7 @@
                         <w:rPr>
                           <w:sz w:val="18"/>
                         </w:rPr>
-                        <w:t>25</w:t>
+                        <w:t>27</w:t>
                       </w:r>
                     </w:p>
                   </w:txbxContent>
@@ -8036,9 +8228,16 @@
           <w:tab w:val="left" w:pos="3951"/>
         </w:tabs>
       </w:pPr>
-      <w:r>
-        <w:t>Keterangan :</w:t>
-      </w:r>
+      <w:proofErr w:type="spellStart"/>
+      <w:proofErr w:type="gramStart"/>
+      <w:r>
+        <w:t>Keterangan</w:t>
+      </w:r>
+      <w:proofErr w:type="spellEnd"/>
+      <w:r>
+        <w:t xml:space="preserve"> :</w:t>
+      </w:r>
+      <w:proofErr w:type="gramEnd"/>
     </w:p>
     <w:p>
       <w:pPr>
@@ -8051,8 +8250,21 @@
           <w:tab w:val="left" w:pos="3951"/>
         </w:tabs>
       </w:pPr>
-      <w:r>
-        <w:t>Diakses melalui google chrome</w:t>
+      <w:proofErr w:type="spellStart"/>
+      <w:r>
+        <w:t>Diakses</w:t>
+      </w:r>
+      <w:proofErr w:type="spellEnd"/>
+      <w:r>
+        <w:t xml:space="preserve"> </w:t>
+      </w:r>
+      <w:proofErr w:type="spellStart"/>
+      <w:r>
+        <w:t>melalui</w:t>
+      </w:r>
+      <w:proofErr w:type="spellEnd"/>
+      <w:r>
+        <w:t xml:space="preserve"> google chrome</w:t>
       </w:r>
     </w:p>
     <w:p>
@@ -8082,8 +8294,45 @@
         </w:tabs>
       </w:pPr>
       <w:r>
-        <w:t>Widget button previous page untuk menuju ke halaman web sebelumnya</w:t>
-      </w:r>
+        <w:t xml:space="preserve">Widget button previous page </w:t>
+      </w:r>
+      <w:proofErr w:type="spellStart"/>
+      <w:r>
+        <w:t>untuk</w:t>
+      </w:r>
+      <w:proofErr w:type="spellEnd"/>
+      <w:r>
+        <w:t xml:space="preserve"> </w:t>
+      </w:r>
+      <w:proofErr w:type="spellStart"/>
+      <w:r>
+        <w:t>menuju</w:t>
+      </w:r>
+      <w:proofErr w:type="spellEnd"/>
+      <w:r>
+        <w:t xml:space="preserve"> </w:t>
+      </w:r>
+      <w:proofErr w:type="spellStart"/>
+      <w:r>
+        <w:t>ke</w:t>
+      </w:r>
+      <w:proofErr w:type="spellEnd"/>
+      <w:r>
+        <w:t xml:space="preserve"> </w:t>
+      </w:r>
+      <w:proofErr w:type="spellStart"/>
+      <w:r>
+        <w:t>halaman</w:t>
+      </w:r>
+      <w:proofErr w:type="spellEnd"/>
+      <w:r>
+        <w:t xml:space="preserve"> web </w:t>
+      </w:r>
+      <w:proofErr w:type="spellStart"/>
+      <w:r>
+        <w:t>sebelumnya</w:t>
+      </w:r>
+      <w:proofErr w:type="spellEnd"/>
     </w:p>
     <w:p>
       <w:pPr>
@@ -8097,8 +8346,45 @@
         </w:tabs>
       </w:pPr>
       <w:r>
-        <w:t>Widget button next page untuk menuju ke halaman web selanjutnya</w:t>
-      </w:r>
+        <w:t xml:space="preserve">Widget button next page </w:t>
+      </w:r>
+      <w:proofErr w:type="spellStart"/>
+      <w:r>
+        <w:t>untuk</w:t>
+      </w:r>
+      <w:proofErr w:type="spellEnd"/>
+      <w:r>
+        <w:t xml:space="preserve"> </w:t>
+      </w:r>
+      <w:proofErr w:type="spellStart"/>
+      <w:r>
+        <w:t>menuju</w:t>
+      </w:r>
+      <w:proofErr w:type="spellEnd"/>
+      <w:r>
+        <w:t xml:space="preserve"> </w:t>
+      </w:r>
+      <w:proofErr w:type="spellStart"/>
+      <w:r>
+        <w:t>ke</w:t>
+      </w:r>
+      <w:proofErr w:type="spellEnd"/>
+      <w:r>
+        <w:t xml:space="preserve"> </w:t>
+      </w:r>
+      <w:proofErr w:type="spellStart"/>
+      <w:r>
+        <w:t>halaman</w:t>
+      </w:r>
+      <w:proofErr w:type="spellEnd"/>
+      <w:r>
+        <w:t xml:space="preserve"> web </w:t>
+      </w:r>
+      <w:proofErr w:type="spellStart"/>
+      <w:r>
+        <w:t>selanjutnya</w:t>
+      </w:r>
+      <w:proofErr w:type="spellEnd"/>
     </w:p>
     <w:p>
       <w:pPr>
@@ -8113,7 +8399,39 @@
       </w:pPr>
       <w:r>
         <w:lastRenderedPageBreak/>
-        <w:t>Widget button reload untuk memuat ulang halaman website</w:t>
+        <w:t xml:space="preserve">Widget button reload </w:t>
+      </w:r>
+      <w:proofErr w:type="spellStart"/>
+      <w:r>
+        <w:t>untuk</w:t>
+      </w:r>
+      <w:proofErr w:type="spellEnd"/>
+      <w:r>
+        <w:t xml:space="preserve"> </w:t>
+      </w:r>
+      <w:proofErr w:type="spellStart"/>
+      <w:r>
+        <w:t>memuat</w:t>
+      </w:r>
+      <w:proofErr w:type="spellEnd"/>
+      <w:r>
+        <w:t xml:space="preserve"> </w:t>
+      </w:r>
+      <w:proofErr w:type="spellStart"/>
+      <w:r>
+        <w:t>ulang</w:t>
+      </w:r>
+      <w:proofErr w:type="spellEnd"/>
+      <w:r>
+        <w:t xml:space="preserve"> </w:t>
+      </w:r>
+      <w:proofErr w:type="spellStart"/>
+      <w:r>
+        <w:t>halaman</w:t>
+      </w:r>
+      <w:proofErr w:type="spellEnd"/>
+      <w:r>
+        <w:t xml:space="preserve"> website</w:t>
       </w:r>
     </w:p>
     <w:p>
@@ -8143,7 +8461,23 @@
         </w:tabs>
       </w:pPr>
       <w:r>
-        <w:t xml:space="preserve">Widget url dari website </w:t>
+        <w:t xml:space="preserve">Widget </w:t>
+      </w:r>
+      <w:proofErr w:type="spellStart"/>
+      <w:r>
+        <w:t>url</w:t>
+      </w:r>
+      <w:proofErr w:type="spellEnd"/>
+      <w:r>
+        <w:t xml:space="preserve"> </w:t>
+      </w:r>
+      <w:proofErr w:type="spellStart"/>
+      <w:r>
+        <w:t>dari</w:t>
+      </w:r>
+      <w:proofErr w:type="spellEnd"/>
+      <w:r>
+        <w:t xml:space="preserve"> website </w:t>
       </w:r>
       <w:hyperlink r:id="rId6" w:history="1">
         <w:r>
@@ -8166,7 +8500,23 @@
         </w:tabs>
       </w:pPr>
       <w:r>
-        <w:t>Widget button untuk bookmark halaman website joox.com</w:t>
+        <w:t xml:space="preserve">Widget button </w:t>
+      </w:r>
+      <w:proofErr w:type="spellStart"/>
+      <w:r>
+        <w:t>untuk</w:t>
+      </w:r>
+      <w:proofErr w:type="spellEnd"/>
+      <w:r>
+        <w:t xml:space="preserve"> bookmark </w:t>
+      </w:r>
+      <w:proofErr w:type="spellStart"/>
+      <w:r>
+        <w:t>halaman</w:t>
+      </w:r>
+      <w:proofErr w:type="spellEnd"/>
+      <w:r>
+        <w:t xml:space="preserve"> website joox.com</w:t>
       </w:r>
     </w:p>
     <w:p>
@@ -8181,7 +8531,31 @@
         </w:tabs>
       </w:pPr>
       <w:r>
-        <w:t>Widget button skype untuk link ke halaman skype desktop</w:t>
+        <w:t xml:space="preserve">Widget button skype </w:t>
+      </w:r>
+      <w:proofErr w:type="spellStart"/>
+      <w:r>
+        <w:t>untuk</w:t>
+      </w:r>
+      <w:proofErr w:type="spellEnd"/>
+      <w:r>
+        <w:t xml:space="preserve"> link </w:t>
+      </w:r>
+      <w:proofErr w:type="spellStart"/>
+      <w:r>
+        <w:t>ke</w:t>
+      </w:r>
+      <w:proofErr w:type="spellEnd"/>
+      <w:r>
+        <w:t xml:space="preserve"> </w:t>
+      </w:r>
+      <w:proofErr w:type="spellStart"/>
+      <w:r>
+        <w:t>halaman</w:t>
+      </w:r>
+      <w:proofErr w:type="spellEnd"/>
+      <w:r>
+        <w:t xml:space="preserve"> skype desktop</w:t>
       </w:r>
     </w:p>
     <w:p>
@@ -8196,7 +8570,31 @@
         </w:tabs>
       </w:pPr>
       <w:r>
-        <w:t>Widget button google dictionary untuk link ke halaman google dictionary</w:t>
+        <w:t xml:space="preserve">Widget button google dictionary </w:t>
+      </w:r>
+      <w:proofErr w:type="spellStart"/>
+      <w:r>
+        <w:t>untuk</w:t>
+      </w:r>
+      <w:proofErr w:type="spellEnd"/>
+      <w:r>
+        <w:t xml:space="preserve"> link </w:t>
+      </w:r>
+      <w:proofErr w:type="spellStart"/>
+      <w:r>
+        <w:t>ke</w:t>
+      </w:r>
+      <w:proofErr w:type="spellEnd"/>
+      <w:r>
+        <w:t xml:space="preserve"> </w:t>
+      </w:r>
+      <w:proofErr w:type="spellStart"/>
+      <w:r>
+        <w:t>halaman</w:t>
+      </w:r>
+      <w:proofErr w:type="spellEnd"/>
+      <w:r>
+        <w:t xml:space="preserve"> google dictionary</w:t>
       </w:r>
     </w:p>
     <w:p>
@@ -8211,7 +8609,55 @@
         </w:tabs>
       </w:pPr>
       <w:r>
-        <w:t>Widget button grammar for chrome untuk link membenarkan ejaan dan grammar yang ada dihalaman joox.com</w:t>
+        <w:t xml:space="preserve">Widget button grammar for chrome </w:t>
+      </w:r>
+      <w:proofErr w:type="spellStart"/>
+      <w:r>
+        <w:t>untuk</w:t>
+      </w:r>
+      <w:proofErr w:type="spellEnd"/>
+      <w:r>
+        <w:t xml:space="preserve"> link </w:t>
+      </w:r>
+      <w:proofErr w:type="spellStart"/>
+      <w:r>
+        <w:t>membenarkan</w:t>
+      </w:r>
+      <w:proofErr w:type="spellEnd"/>
+      <w:r>
+        <w:t xml:space="preserve"> </w:t>
+      </w:r>
+      <w:proofErr w:type="spellStart"/>
+      <w:r>
+        <w:t>ejaan</w:t>
+      </w:r>
+      <w:proofErr w:type="spellEnd"/>
+      <w:r>
+        <w:t xml:space="preserve"> </w:t>
+      </w:r>
+      <w:proofErr w:type="spellStart"/>
+      <w:r>
+        <w:t>dan</w:t>
+      </w:r>
+      <w:proofErr w:type="spellEnd"/>
+      <w:r>
+        <w:t xml:space="preserve"> grammar yang </w:t>
+      </w:r>
+      <w:proofErr w:type="spellStart"/>
+      <w:r>
+        <w:t>ada</w:t>
+      </w:r>
+      <w:proofErr w:type="spellEnd"/>
+      <w:r>
+        <w:t xml:space="preserve"> </w:t>
+      </w:r>
+      <w:proofErr w:type="spellStart"/>
+      <w:r>
+        <w:t>dihalaman</w:t>
+      </w:r>
+      <w:proofErr w:type="spellEnd"/>
+      <w:r>
+        <w:t xml:space="preserve"> joox.com</w:t>
       </w:r>
     </w:p>
     <w:p>
@@ -8226,7 +8672,15 @@
         </w:tabs>
       </w:pPr>
       <w:r>
-        <w:t>Widget menu bar untuk customize and control google chrome</w:t>
+        <w:t xml:space="preserve">Widget menu bar </w:t>
+      </w:r>
+      <w:proofErr w:type="spellStart"/>
+      <w:r>
+        <w:t>untuk</w:t>
+      </w:r>
+      <w:proofErr w:type="spellEnd"/>
+      <w:r>
+        <w:t xml:space="preserve"> customize and control google chrome</w:t>
       </w:r>
     </w:p>
     <w:p>
@@ -8241,8 +8695,117 @@
         </w:tabs>
       </w:pPr>
       <w:r>
-        <w:t>Widget Button Home, New Releases, Recommended, JOOX Charts and artist masing-masing mempunyai fungsi untuk link ke halaman masing-masing. Jika hover maka font akan otomatis berganti warna hijau</w:t>
-      </w:r>
+        <w:t xml:space="preserve">Widget Button Home, New Releases, Recommended, JOOX Charts and artist </w:t>
+      </w:r>
+      <w:proofErr w:type="spellStart"/>
+      <w:r>
+        <w:t>masing-masing</w:t>
+      </w:r>
+      <w:proofErr w:type="spellEnd"/>
+      <w:r>
+        <w:t xml:space="preserve"> </w:t>
+      </w:r>
+      <w:proofErr w:type="spellStart"/>
+      <w:r>
+        <w:t>mempunyai</w:t>
+      </w:r>
+      <w:proofErr w:type="spellEnd"/>
+      <w:r>
+        <w:t xml:space="preserve"> </w:t>
+      </w:r>
+      <w:proofErr w:type="spellStart"/>
+      <w:r>
+        <w:t>fungsi</w:t>
+      </w:r>
+      <w:proofErr w:type="spellEnd"/>
+      <w:r>
+        <w:t xml:space="preserve"> </w:t>
+      </w:r>
+      <w:proofErr w:type="spellStart"/>
+      <w:r>
+        <w:t>untuk</w:t>
+      </w:r>
+      <w:proofErr w:type="spellEnd"/>
+      <w:r>
+        <w:t xml:space="preserve"> link </w:t>
+      </w:r>
+      <w:proofErr w:type="spellStart"/>
+      <w:r>
+        <w:t>ke</w:t>
+      </w:r>
+      <w:proofErr w:type="spellEnd"/>
+      <w:r>
+        <w:t xml:space="preserve"> </w:t>
+      </w:r>
+      <w:proofErr w:type="spellStart"/>
+      <w:r>
+        <w:t>halaman</w:t>
+      </w:r>
+      <w:proofErr w:type="spellEnd"/>
+      <w:r>
+        <w:t xml:space="preserve"> </w:t>
+      </w:r>
+      <w:proofErr w:type="spellStart"/>
+      <w:r>
+        <w:t>masing-masing</w:t>
+      </w:r>
+      <w:proofErr w:type="spellEnd"/>
+      <w:r>
+        <w:t xml:space="preserve">. </w:t>
+      </w:r>
+      <w:proofErr w:type="spellStart"/>
+      <w:r>
+        <w:t>Jika</w:t>
+      </w:r>
+      <w:proofErr w:type="spellEnd"/>
+      <w:r>
+        <w:t xml:space="preserve"> hover </w:t>
+      </w:r>
+      <w:proofErr w:type="spellStart"/>
+      <w:r>
+        <w:t>maka</w:t>
+      </w:r>
+      <w:proofErr w:type="spellEnd"/>
+      <w:r>
+        <w:t xml:space="preserve"> font </w:t>
+      </w:r>
+      <w:proofErr w:type="spellStart"/>
+      <w:r>
+        <w:t>akan</w:t>
+      </w:r>
+      <w:proofErr w:type="spellEnd"/>
+      <w:r>
+        <w:t xml:space="preserve"> </w:t>
+      </w:r>
+      <w:proofErr w:type="spellStart"/>
+      <w:r>
+        <w:t>otomatis</w:t>
+      </w:r>
+      <w:proofErr w:type="spellEnd"/>
+      <w:r>
+        <w:t xml:space="preserve"> </w:t>
+      </w:r>
+      <w:proofErr w:type="spellStart"/>
+      <w:r>
+        <w:t>berganti</w:t>
+      </w:r>
+      <w:proofErr w:type="spellEnd"/>
+      <w:r>
+        <w:t xml:space="preserve"> </w:t>
+      </w:r>
+      <w:proofErr w:type="spellStart"/>
+      <w:r>
+        <w:t>warna</w:t>
+      </w:r>
+      <w:proofErr w:type="spellEnd"/>
+      <w:r>
+        <w:t xml:space="preserve"> </w:t>
+      </w:r>
+      <w:proofErr w:type="spellStart"/>
+      <w:r>
+        <w:t>hijau</w:t>
+      </w:r>
+      <w:proofErr w:type="spellEnd"/>
     </w:p>
     <w:p>
       <w:pPr>
@@ -8256,8 +8819,45 @@
         </w:tabs>
       </w:pPr>
       <w:r>
-        <w:t>Widget play queue berisi list lagu yang sedang kita putar</w:t>
-      </w:r>
+        <w:t xml:space="preserve">Widget play queue </w:t>
+      </w:r>
+      <w:proofErr w:type="spellStart"/>
+      <w:r>
+        <w:t>berisi</w:t>
+      </w:r>
+      <w:proofErr w:type="spellEnd"/>
+      <w:r>
+        <w:t xml:space="preserve"> list </w:t>
+      </w:r>
+      <w:proofErr w:type="spellStart"/>
+      <w:r>
+        <w:t>lagu</w:t>
+      </w:r>
+      <w:proofErr w:type="spellEnd"/>
+      <w:r>
+        <w:t xml:space="preserve"> yang </w:t>
+      </w:r>
+      <w:proofErr w:type="spellStart"/>
+      <w:r>
+        <w:t>sedang</w:t>
+      </w:r>
+      <w:proofErr w:type="spellEnd"/>
+      <w:r>
+        <w:t xml:space="preserve"> </w:t>
+      </w:r>
+      <w:proofErr w:type="spellStart"/>
+      <w:r>
+        <w:t>kita</w:t>
+      </w:r>
+      <w:proofErr w:type="spellEnd"/>
+      <w:r>
+        <w:t xml:space="preserve"> </w:t>
+      </w:r>
+      <w:proofErr w:type="spellStart"/>
+      <w:r>
+        <w:t>putar</w:t>
+      </w:r>
+      <w:proofErr w:type="spellEnd"/>
     </w:p>
     <w:p>
       <w:pPr>
@@ -8271,8 +8871,37 @@
         </w:tabs>
       </w:pPr>
       <w:r>
-        <w:t>Widget button play previous untuk memutar lagu sebelumnya</w:t>
-      </w:r>
+        <w:t xml:space="preserve">Widget button play previous </w:t>
+      </w:r>
+      <w:proofErr w:type="spellStart"/>
+      <w:r>
+        <w:t>untuk</w:t>
+      </w:r>
+      <w:proofErr w:type="spellEnd"/>
+      <w:r>
+        <w:t xml:space="preserve"> </w:t>
+      </w:r>
+      <w:proofErr w:type="spellStart"/>
+      <w:r>
+        <w:t>memutar</w:t>
+      </w:r>
+      <w:proofErr w:type="spellEnd"/>
+      <w:r>
+        <w:t xml:space="preserve"> </w:t>
+      </w:r>
+      <w:proofErr w:type="spellStart"/>
+      <w:r>
+        <w:t>lagu</w:t>
+      </w:r>
+      <w:proofErr w:type="spellEnd"/>
+      <w:r>
+        <w:t xml:space="preserve"> </w:t>
+      </w:r>
+      <w:proofErr w:type="spellStart"/>
+      <w:r>
+        <w:t>sebelumnya</w:t>
+      </w:r>
+      <w:proofErr w:type="spellEnd"/>
     </w:p>
     <w:p>
       <w:pPr>
@@ -8286,8 +8915,37 @@
         </w:tabs>
       </w:pPr>
       <w:r>
-        <w:t>Widget button play untuk memutar lagu yang diinginkan</w:t>
-      </w:r>
+        <w:t xml:space="preserve">Widget button play </w:t>
+      </w:r>
+      <w:proofErr w:type="spellStart"/>
+      <w:r>
+        <w:t>untuk</w:t>
+      </w:r>
+      <w:proofErr w:type="spellEnd"/>
+      <w:r>
+        <w:t xml:space="preserve"> </w:t>
+      </w:r>
+      <w:proofErr w:type="spellStart"/>
+      <w:r>
+        <w:t>memutar</w:t>
+      </w:r>
+      <w:proofErr w:type="spellEnd"/>
+      <w:r>
+        <w:t xml:space="preserve"> </w:t>
+      </w:r>
+      <w:proofErr w:type="spellStart"/>
+      <w:r>
+        <w:t>lagu</w:t>
+      </w:r>
+      <w:proofErr w:type="spellEnd"/>
+      <w:r>
+        <w:t xml:space="preserve"> yang </w:t>
+      </w:r>
+      <w:proofErr w:type="spellStart"/>
+      <w:r>
+        <w:t>diinginkan</w:t>
+      </w:r>
+      <w:proofErr w:type="spellEnd"/>
     </w:p>
     <w:p>
       <w:pPr>
@@ -8301,8 +8959,37 @@
         </w:tabs>
       </w:pPr>
       <w:r>
-        <w:t>Widget button play next untuk memutar lagu selanjutnya</w:t>
-      </w:r>
+        <w:t xml:space="preserve">Widget button play next </w:t>
+      </w:r>
+      <w:proofErr w:type="spellStart"/>
+      <w:r>
+        <w:t>untuk</w:t>
+      </w:r>
+      <w:proofErr w:type="spellEnd"/>
+      <w:r>
+        <w:t xml:space="preserve"> </w:t>
+      </w:r>
+      <w:proofErr w:type="spellStart"/>
+      <w:r>
+        <w:t>memutar</w:t>
+      </w:r>
+      <w:proofErr w:type="spellEnd"/>
+      <w:r>
+        <w:t xml:space="preserve"> </w:t>
+      </w:r>
+      <w:proofErr w:type="spellStart"/>
+      <w:r>
+        <w:t>lagu</w:t>
+      </w:r>
+      <w:proofErr w:type="spellEnd"/>
+      <w:r>
+        <w:t xml:space="preserve"> </w:t>
+      </w:r>
+      <w:proofErr w:type="spellStart"/>
+      <w:r>
+        <w:t>selanjutnya</w:t>
+      </w:r>
+      <w:proofErr w:type="spellEnd"/>
     </w:p>
     <w:p>
       <w:pPr>
@@ -8316,11 +9003,104 @@
         </w:tabs>
       </w:pPr>
       <w:r>
-        <w:t xml:space="preserve">Widget label lagu dan penyanyi </w:t>
-      </w:r>
-      <w:r>
-        <w:t>yang sedang dimainkan, bisa juga sebagai link untuk menampilkan lirik lagu tersebut</w:t>
-      </w:r>
+        <w:t xml:space="preserve">Widget label </w:t>
+      </w:r>
+      <w:proofErr w:type="spellStart"/>
+      <w:r>
+        <w:t>lagu</w:t>
+      </w:r>
+      <w:proofErr w:type="spellEnd"/>
+      <w:r>
+        <w:t xml:space="preserve"> </w:t>
+      </w:r>
+      <w:proofErr w:type="spellStart"/>
+      <w:r>
+        <w:t>dan</w:t>
+      </w:r>
+      <w:proofErr w:type="spellEnd"/>
+      <w:r>
+        <w:t xml:space="preserve"> </w:t>
+      </w:r>
+      <w:proofErr w:type="spellStart"/>
+      <w:r>
+        <w:t>penyanyi</w:t>
+      </w:r>
+      <w:proofErr w:type="spellEnd"/>
+      <w:r>
+        <w:t xml:space="preserve"> </w:t>
+      </w:r>
+      <w:r>
+        <w:t xml:space="preserve">yang </w:t>
+      </w:r>
+      <w:proofErr w:type="spellStart"/>
+      <w:r>
+        <w:t>sedang</w:t>
+      </w:r>
+      <w:proofErr w:type="spellEnd"/>
+      <w:r>
+        <w:t xml:space="preserve"> </w:t>
+      </w:r>
+      <w:proofErr w:type="spellStart"/>
+      <w:r>
+        <w:t>dimainkan</w:t>
+      </w:r>
+      <w:proofErr w:type="spellEnd"/>
+      <w:r>
+        <w:t xml:space="preserve">, </w:t>
+      </w:r>
+      <w:proofErr w:type="spellStart"/>
+      <w:r>
+        <w:t>bisa</w:t>
+      </w:r>
+      <w:proofErr w:type="spellEnd"/>
+      <w:r>
+        <w:t xml:space="preserve"> juga </w:t>
+      </w:r>
+      <w:proofErr w:type="spellStart"/>
+      <w:r>
+        <w:t>sebagai</w:t>
+      </w:r>
+      <w:proofErr w:type="spellEnd"/>
+      <w:r>
+        <w:t xml:space="preserve"> link </w:t>
+      </w:r>
+      <w:proofErr w:type="spellStart"/>
+      <w:r>
+        <w:t>untuk</w:t>
+      </w:r>
+      <w:proofErr w:type="spellEnd"/>
+      <w:r>
+        <w:t xml:space="preserve"> </w:t>
+      </w:r>
+      <w:proofErr w:type="spellStart"/>
+      <w:r>
+        <w:t>menampilkan</w:t>
+      </w:r>
+      <w:proofErr w:type="spellEnd"/>
+      <w:r>
+        <w:t xml:space="preserve"> </w:t>
+      </w:r>
+      <w:proofErr w:type="spellStart"/>
+      <w:r>
+        <w:t>lirik</w:t>
+      </w:r>
+      <w:proofErr w:type="spellEnd"/>
+      <w:r>
+        <w:t xml:space="preserve"> </w:t>
+      </w:r>
+      <w:proofErr w:type="spellStart"/>
+      <w:r>
+        <w:t>lagu</w:t>
+      </w:r>
+      <w:proofErr w:type="spellEnd"/>
+      <w:r>
+        <w:t xml:space="preserve"> </w:t>
+      </w:r>
+      <w:proofErr w:type="spellStart"/>
+      <w:r>
+        <w:t>tersebut</w:t>
+      </w:r>
+      <w:proofErr w:type="spellEnd"/>
     </w:p>
     <w:p>
       <w:pPr>
@@ -8334,8 +9114,53 @@
         </w:tabs>
       </w:pPr>
       <w:r>
-        <w:t>Widget play bar berisi durasi dari lagu yang sedang diputar</w:t>
-      </w:r>
+        <w:t xml:space="preserve">Widget play bar </w:t>
+      </w:r>
+      <w:proofErr w:type="spellStart"/>
+      <w:r>
+        <w:t>berisi</w:t>
+      </w:r>
+      <w:proofErr w:type="spellEnd"/>
+      <w:r>
+        <w:t xml:space="preserve"> </w:t>
+      </w:r>
+      <w:proofErr w:type="spellStart"/>
+      <w:r>
+        <w:t>durasi</w:t>
+      </w:r>
+      <w:proofErr w:type="spellEnd"/>
+      <w:r>
+        <w:t xml:space="preserve"> </w:t>
+      </w:r>
+      <w:proofErr w:type="spellStart"/>
+      <w:r>
+        <w:t>dari</w:t>
+      </w:r>
+      <w:proofErr w:type="spellEnd"/>
+      <w:r>
+        <w:t xml:space="preserve"> </w:t>
+      </w:r>
+      <w:proofErr w:type="spellStart"/>
+      <w:r>
+        <w:t>lagu</w:t>
+      </w:r>
+      <w:proofErr w:type="spellEnd"/>
+      <w:r>
+        <w:t xml:space="preserve"> yang </w:t>
+      </w:r>
+      <w:proofErr w:type="spellStart"/>
+      <w:r>
+        <w:t>sedang</w:t>
+      </w:r>
+      <w:proofErr w:type="spellEnd"/>
+      <w:r>
+        <w:t xml:space="preserve"> </w:t>
+      </w:r>
+      <w:proofErr w:type="spellStart"/>
+      <w:r>
+        <w:t>diputar</w:t>
+      </w:r>
+      <w:proofErr w:type="spellEnd"/>
     </w:p>
     <w:p>
       <w:pPr>
@@ -8352,8 +9177,198 @@
         <w:rPr>
           <w:color w:val="0D0D0D" w:themeColor="text1" w:themeTint="F2"/>
         </w:rPr>
-        <w:t>Widget button collect untuk menandai bahwa lagu yang sedang kita mainkan merupakan favorit dan akan disimpan ke playlist kita</w:t>
-      </w:r>
+        <w:t xml:space="preserve">Widget button collect </w:t>
+      </w:r>
+      <w:proofErr w:type="spellStart"/>
+      <w:r>
+        <w:rPr>
+          <w:color w:val="0D0D0D" w:themeColor="text1" w:themeTint="F2"/>
+        </w:rPr>
+        <w:t>untuk</w:t>
+      </w:r>
+      <w:proofErr w:type="spellEnd"/>
+      <w:r>
+        <w:rPr>
+          <w:color w:val="0D0D0D" w:themeColor="text1" w:themeTint="F2"/>
+        </w:rPr>
+        <w:t xml:space="preserve"> </w:t>
+      </w:r>
+      <w:proofErr w:type="spellStart"/>
+      <w:r>
+        <w:rPr>
+          <w:color w:val="0D0D0D" w:themeColor="text1" w:themeTint="F2"/>
+        </w:rPr>
+        <w:t>menandai</w:t>
+      </w:r>
+      <w:proofErr w:type="spellEnd"/>
+      <w:r>
+        <w:rPr>
+          <w:color w:val="0D0D0D" w:themeColor="text1" w:themeTint="F2"/>
+        </w:rPr>
+        <w:t xml:space="preserve"> </w:t>
+      </w:r>
+      <w:proofErr w:type="spellStart"/>
+      <w:r>
+        <w:rPr>
+          <w:color w:val="0D0D0D" w:themeColor="text1" w:themeTint="F2"/>
+        </w:rPr>
+        <w:t>bahwa</w:t>
+      </w:r>
+      <w:proofErr w:type="spellEnd"/>
+      <w:r>
+        <w:rPr>
+          <w:color w:val="0D0D0D" w:themeColor="text1" w:themeTint="F2"/>
+        </w:rPr>
+        <w:t xml:space="preserve"> </w:t>
+      </w:r>
+      <w:proofErr w:type="spellStart"/>
+      <w:r>
+        <w:rPr>
+          <w:color w:val="0D0D0D" w:themeColor="text1" w:themeTint="F2"/>
+        </w:rPr>
+        <w:t>lagu</w:t>
+      </w:r>
+      <w:proofErr w:type="spellEnd"/>
+      <w:r>
+        <w:rPr>
+          <w:color w:val="0D0D0D" w:themeColor="text1" w:themeTint="F2"/>
+        </w:rPr>
+        <w:t xml:space="preserve"> yang </w:t>
+      </w:r>
+      <w:proofErr w:type="spellStart"/>
+      <w:r>
+        <w:rPr>
+          <w:color w:val="0D0D0D" w:themeColor="text1" w:themeTint="F2"/>
+        </w:rPr>
+        <w:t>sedang</w:t>
+      </w:r>
+      <w:proofErr w:type="spellEnd"/>
+      <w:r>
+        <w:rPr>
+          <w:color w:val="0D0D0D" w:themeColor="text1" w:themeTint="F2"/>
+        </w:rPr>
+        <w:t xml:space="preserve"> </w:t>
+      </w:r>
+      <w:proofErr w:type="spellStart"/>
+      <w:r>
+        <w:rPr>
+          <w:color w:val="0D0D0D" w:themeColor="text1" w:themeTint="F2"/>
+        </w:rPr>
+        <w:t>kita</w:t>
+      </w:r>
+      <w:proofErr w:type="spellEnd"/>
+      <w:r>
+        <w:rPr>
+          <w:color w:val="0D0D0D" w:themeColor="text1" w:themeTint="F2"/>
+        </w:rPr>
+        <w:t xml:space="preserve"> </w:t>
+      </w:r>
+      <w:proofErr w:type="spellStart"/>
+      <w:r>
+        <w:rPr>
+          <w:color w:val="0D0D0D" w:themeColor="text1" w:themeTint="F2"/>
+        </w:rPr>
+        <w:t>mainkan</w:t>
+      </w:r>
+      <w:proofErr w:type="spellEnd"/>
+      <w:r>
+        <w:rPr>
+          <w:color w:val="0D0D0D" w:themeColor="text1" w:themeTint="F2"/>
+        </w:rPr>
+        <w:t xml:space="preserve"> </w:t>
+      </w:r>
+      <w:proofErr w:type="spellStart"/>
+      <w:r>
+        <w:rPr>
+          <w:color w:val="0D0D0D" w:themeColor="text1" w:themeTint="F2"/>
+        </w:rPr>
+        <w:t>merupakan</w:t>
+      </w:r>
+      <w:proofErr w:type="spellEnd"/>
+      <w:r>
+        <w:rPr>
+          <w:color w:val="0D0D0D" w:themeColor="text1" w:themeTint="F2"/>
+        </w:rPr>
+        <w:t xml:space="preserve"> </w:t>
+      </w:r>
+      <w:proofErr w:type="spellStart"/>
+      <w:r>
+        <w:rPr>
+          <w:color w:val="0D0D0D" w:themeColor="text1" w:themeTint="F2"/>
+        </w:rPr>
+        <w:t>favorit</w:t>
+      </w:r>
+      <w:proofErr w:type="spellEnd"/>
+      <w:r>
+        <w:rPr>
+          <w:color w:val="0D0D0D" w:themeColor="text1" w:themeTint="F2"/>
+        </w:rPr>
+        <w:t xml:space="preserve"> </w:t>
+      </w:r>
+      <w:proofErr w:type="spellStart"/>
+      <w:r>
+        <w:rPr>
+          <w:color w:val="0D0D0D" w:themeColor="text1" w:themeTint="F2"/>
+        </w:rPr>
+        <w:t>dan</w:t>
+      </w:r>
+      <w:proofErr w:type="spellEnd"/>
+      <w:r>
+        <w:rPr>
+          <w:color w:val="0D0D0D" w:themeColor="text1" w:themeTint="F2"/>
+        </w:rPr>
+        <w:t xml:space="preserve"> </w:t>
+      </w:r>
+      <w:proofErr w:type="spellStart"/>
+      <w:r>
+        <w:rPr>
+          <w:color w:val="0D0D0D" w:themeColor="text1" w:themeTint="F2"/>
+        </w:rPr>
+        <w:t>akan</w:t>
+      </w:r>
+      <w:proofErr w:type="spellEnd"/>
+      <w:r>
+        <w:rPr>
+          <w:color w:val="0D0D0D" w:themeColor="text1" w:themeTint="F2"/>
+        </w:rPr>
+        <w:t xml:space="preserve"> </w:t>
+      </w:r>
+      <w:proofErr w:type="spellStart"/>
+      <w:r>
+        <w:rPr>
+          <w:color w:val="0D0D0D" w:themeColor="text1" w:themeTint="F2"/>
+        </w:rPr>
+        <w:t>disimpan</w:t>
+      </w:r>
+      <w:proofErr w:type="spellEnd"/>
+      <w:r>
+        <w:rPr>
+          <w:color w:val="0D0D0D" w:themeColor="text1" w:themeTint="F2"/>
+        </w:rPr>
+        <w:t xml:space="preserve"> </w:t>
+      </w:r>
+      <w:proofErr w:type="spellStart"/>
+      <w:r>
+        <w:rPr>
+          <w:color w:val="0D0D0D" w:themeColor="text1" w:themeTint="F2"/>
+        </w:rPr>
+        <w:t>ke</w:t>
+      </w:r>
+      <w:proofErr w:type="spellEnd"/>
+      <w:r>
+        <w:rPr>
+          <w:color w:val="0D0D0D" w:themeColor="text1" w:themeTint="F2"/>
+        </w:rPr>
+        <w:t xml:space="preserve"> playlist </w:t>
+      </w:r>
+      <w:proofErr w:type="spellStart"/>
+      <w:r>
+        <w:rPr>
+          <w:color w:val="0D0D0D" w:themeColor="text1" w:themeTint="F2"/>
+        </w:rPr>
+        <w:t>kita</w:t>
+      </w:r>
+      <w:proofErr w:type="spellEnd"/>
     </w:p>
     <w:p>
       <w:pPr>
@@ -8370,8 +9385,100 @@
         <w:rPr>
           <w:color w:val="0D0D0D" w:themeColor="text1" w:themeTint="F2"/>
         </w:rPr>
-        <w:t>Widget button volume untuk mengatur besar kecilnya volume lagu yang sedang dimainkan</w:t>
-      </w:r>
+        <w:t xml:space="preserve">Widget button volume </w:t>
+      </w:r>
+      <w:proofErr w:type="spellStart"/>
+      <w:r>
+        <w:rPr>
+          <w:color w:val="0D0D0D" w:themeColor="text1" w:themeTint="F2"/>
+        </w:rPr>
+        <w:t>untuk</w:t>
+      </w:r>
+      <w:proofErr w:type="spellEnd"/>
+      <w:r>
+        <w:rPr>
+          <w:color w:val="0D0D0D" w:themeColor="text1" w:themeTint="F2"/>
+        </w:rPr>
+        <w:t xml:space="preserve"> </w:t>
+      </w:r>
+      <w:proofErr w:type="spellStart"/>
+      <w:r>
+        <w:rPr>
+          <w:color w:val="0D0D0D" w:themeColor="text1" w:themeTint="F2"/>
+        </w:rPr>
+        <w:t>mengatur</w:t>
+      </w:r>
+      <w:proofErr w:type="spellEnd"/>
+      <w:r>
+        <w:rPr>
+          <w:color w:val="0D0D0D" w:themeColor="text1" w:themeTint="F2"/>
+        </w:rPr>
+        <w:t xml:space="preserve"> </w:t>
+      </w:r>
+      <w:proofErr w:type="spellStart"/>
+      <w:r>
+        <w:rPr>
+          <w:color w:val="0D0D0D" w:themeColor="text1" w:themeTint="F2"/>
+        </w:rPr>
+        <w:t>besar</w:t>
+      </w:r>
+      <w:proofErr w:type="spellEnd"/>
+      <w:r>
+        <w:rPr>
+          <w:color w:val="0D0D0D" w:themeColor="text1" w:themeTint="F2"/>
+        </w:rPr>
+        <w:t xml:space="preserve"> </w:t>
+      </w:r>
+      <w:proofErr w:type="spellStart"/>
+      <w:r>
+        <w:rPr>
+          <w:color w:val="0D0D0D" w:themeColor="text1" w:themeTint="F2"/>
+        </w:rPr>
+        <w:t>kecilnya</w:t>
+      </w:r>
+      <w:proofErr w:type="spellEnd"/>
+      <w:r>
+        <w:rPr>
+          <w:color w:val="0D0D0D" w:themeColor="text1" w:themeTint="F2"/>
+        </w:rPr>
+        <w:t xml:space="preserve"> volume </w:t>
+      </w:r>
+      <w:proofErr w:type="spellStart"/>
+      <w:r>
+        <w:rPr>
+          <w:color w:val="0D0D0D" w:themeColor="text1" w:themeTint="F2"/>
+        </w:rPr>
+        <w:t>lagu</w:t>
+      </w:r>
+      <w:proofErr w:type="spellEnd"/>
+      <w:r>
+        <w:rPr>
+          <w:color w:val="0D0D0D" w:themeColor="text1" w:themeTint="F2"/>
+        </w:rPr>
+        <w:t xml:space="preserve"> yang </w:t>
+      </w:r>
+      <w:proofErr w:type="spellStart"/>
+      <w:r>
+        <w:rPr>
+          <w:color w:val="0D0D0D" w:themeColor="text1" w:themeTint="F2"/>
+        </w:rPr>
+        <w:t>sedang</w:t>
+      </w:r>
+      <w:proofErr w:type="spellEnd"/>
+      <w:r>
+        <w:rPr>
+          <w:color w:val="0D0D0D" w:themeColor="text1" w:themeTint="F2"/>
+        </w:rPr>
+        <w:t xml:space="preserve"> </w:t>
+      </w:r>
+      <w:proofErr w:type="spellStart"/>
+      <w:r>
+        <w:rPr>
+          <w:color w:val="0D0D0D" w:themeColor="text1" w:themeTint="F2"/>
+        </w:rPr>
+        <w:t>dimainkan</w:t>
+      </w:r>
+      <w:proofErr w:type="spellEnd"/>
     </w:p>
     <w:p>
       <w:pPr>
@@ -8388,8 +9495,72 @@
         <w:rPr>
           <w:color w:val="0D0D0D" w:themeColor="text1" w:themeTint="F2"/>
         </w:rPr>
-        <w:t>Widget button mode untuk menentukan mode playlist dalam memutar lagu</w:t>
-      </w:r>
+        <w:t xml:space="preserve">Widget button mode </w:t>
+      </w:r>
+      <w:proofErr w:type="spellStart"/>
+      <w:r>
+        <w:rPr>
+          <w:color w:val="0D0D0D" w:themeColor="text1" w:themeTint="F2"/>
+        </w:rPr>
+        <w:t>untuk</w:t>
+      </w:r>
+      <w:proofErr w:type="spellEnd"/>
+      <w:r>
+        <w:rPr>
+          <w:color w:val="0D0D0D" w:themeColor="text1" w:themeTint="F2"/>
+        </w:rPr>
+        <w:t xml:space="preserve"> </w:t>
+      </w:r>
+      <w:proofErr w:type="spellStart"/>
+      <w:r>
+        <w:rPr>
+          <w:color w:val="0D0D0D" w:themeColor="text1" w:themeTint="F2"/>
+        </w:rPr>
+        <w:t>menentukan</w:t>
+      </w:r>
+      <w:proofErr w:type="spellEnd"/>
+      <w:r>
+        <w:rPr>
+          <w:color w:val="0D0D0D" w:themeColor="text1" w:themeTint="F2"/>
+        </w:rPr>
+        <w:t xml:space="preserve"> mode playlist </w:t>
+      </w:r>
+      <w:proofErr w:type="spellStart"/>
+      <w:r>
+        <w:rPr>
+          <w:color w:val="0D0D0D" w:themeColor="text1" w:themeTint="F2"/>
+        </w:rPr>
+        <w:t>dalam</w:t>
+      </w:r>
+      <w:proofErr w:type="spellEnd"/>
+      <w:r>
+        <w:rPr>
+          <w:color w:val="0D0D0D" w:themeColor="text1" w:themeTint="F2"/>
+        </w:rPr>
+        <w:t xml:space="preserve"> </w:t>
+      </w:r>
+      <w:proofErr w:type="spellStart"/>
+      <w:r>
+        <w:rPr>
+          <w:color w:val="0D0D0D" w:themeColor="text1" w:themeTint="F2"/>
+        </w:rPr>
+        <w:t>memutar</w:t>
+      </w:r>
+      <w:proofErr w:type="spellEnd"/>
+      <w:r>
+        <w:rPr>
+          <w:color w:val="0D0D0D" w:themeColor="text1" w:themeTint="F2"/>
+        </w:rPr>
+        <w:t xml:space="preserve"> </w:t>
+      </w:r>
+      <w:proofErr w:type="spellStart"/>
+      <w:r>
+        <w:rPr>
+          <w:color w:val="0D0D0D" w:themeColor="text1" w:themeTint="F2"/>
+        </w:rPr>
+        <w:t>lagu</w:t>
+      </w:r>
+      <w:proofErr w:type="spellEnd"/>
     </w:p>
     <w:p>
       <w:pPr>
@@ -8406,8 +9577,72 @@
         <w:rPr>
           <w:color w:val="0D0D0D" w:themeColor="text1" w:themeTint="F2"/>
         </w:rPr>
-        <w:t>Widget button playlist berisi kumpulan lagu dalam playlist kita</w:t>
-      </w:r>
+        <w:t xml:space="preserve">Widget button playlist </w:t>
+      </w:r>
+      <w:proofErr w:type="spellStart"/>
+      <w:r>
+        <w:rPr>
+          <w:color w:val="0D0D0D" w:themeColor="text1" w:themeTint="F2"/>
+        </w:rPr>
+        <w:t>berisi</w:t>
+      </w:r>
+      <w:proofErr w:type="spellEnd"/>
+      <w:r>
+        <w:rPr>
+          <w:color w:val="0D0D0D" w:themeColor="text1" w:themeTint="F2"/>
+        </w:rPr>
+        <w:t xml:space="preserve"> </w:t>
+      </w:r>
+      <w:proofErr w:type="spellStart"/>
+      <w:r>
+        <w:rPr>
+          <w:color w:val="0D0D0D" w:themeColor="text1" w:themeTint="F2"/>
+        </w:rPr>
+        <w:t>kumpulan</w:t>
+      </w:r>
+      <w:proofErr w:type="spellEnd"/>
+      <w:r>
+        <w:rPr>
+          <w:color w:val="0D0D0D" w:themeColor="text1" w:themeTint="F2"/>
+        </w:rPr>
+        <w:t xml:space="preserve"> </w:t>
+      </w:r>
+      <w:proofErr w:type="spellStart"/>
+      <w:r>
+        <w:rPr>
+          <w:color w:val="0D0D0D" w:themeColor="text1" w:themeTint="F2"/>
+        </w:rPr>
+        <w:t>lagu</w:t>
+      </w:r>
+      <w:proofErr w:type="spellEnd"/>
+      <w:r>
+        <w:rPr>
+          <w:color w:val="0D0D0D" w:themeColor="text1" w:themeTint="F2"/>
+        </w:rPr>
+        <w:t xml:space="preserve"> </w:t>
+      </w:r>
+      <w:proofErr w:type="spellStart"/>
+      <w:r>
+        <w:rPr>
+          <w:color w:val="0D0D0D" w:themeColor="text1" w:themeTint="F2"/>
+        </w:rPr>
+        <w:t>dalam</w:t>
+      </w:r>
+      <w:proofErr w:type="spellEnd"/>
+      <w:r>
+        <w:rPr>
+          <w:color w:val="0D0D0D" w:themeColor="text1" w:themeTint="F2"/>
+        </w:rPr>
+        <w:t xml:space="preserve"> playlist </w:t>
+      </w:r>
+      <w:proofErr w:type="spellStart"/>
+      <w:r>
+        <w:rPr>
+          <w:color w:val="0D0D0D" w:themeColor="text1" w:themeTint="F2"/>
+        </w:rPr>
+        <w:t>kita</w:t>
+      </w:r>
+      <w:proofErr w:type="spellEnd"/>
     </w:p>
     <w:p>
       <w:pPr>
@@ -8424,8 +9659,86 @@
         <w:rPr>
           <w:color w:val="0D0D0D" w:themeColor="text1" w:themeTint="F2"/>
         </w:rPr>
-        <w:t>Widget list lirik, berisi lirik lagu yang sedang dimainkan</w:t>
-      </w:r>
+        <w:t xml:space="preserve">Widget list </w:t>
+      </w:r>
+      <w:proofErr w:type="spellStart"/>
+      <w:r>
+        <w:rPr>
+          <w:color w:val="0D0D0D" w:themeColor="text1" w:themeTint="F2"/>
+        </w:rPr>
+        <w:t>lirik</w:t>
+      </w:r>
+      <w:proofErr w:type="spellEnd"/>
+      <w:r>
+        <w:rPr>
+          <w:color w:val="0D0D0D" w:themeColor="text1" w:themeTint="F2"/>
+        </w:rPr>
+        <w:t xml:space="preserve">, </w:t>
+      </w:r>
+      <w:proofErr w:type="spellStart"/>
+      <w:r>
+        <w:rPr>
+          <w:color w:val="0D0D0D" w:themeColor="text1" w:themeTint="F2"/>
+        </w:rPr>
+        <w:t>berisi</w:t>
+      </w:r>
+      <w:proofErr w:type="spellEnd"/>
+      <w:r>
+        <w:rPr>
+          <w:color w:val="0D0D0D" w:themeColor="text1" w:themeTint="F2"/>
+        </w:rPr>
+        <w:t xml:space="preserve"> </w:t>
+      </w:r>
+      <w:proofErr w:type="spellStart"/>
+      <w:r>
+        <w:rPr>
+          <w:color w:val="0D0D0D" w:themeColor="text1" w:themeTint="F2"/>
+        </w:rPr>
+        <w:t>lirik</w:t>
+      </w:r>
+      <w:proofErr w:type="spellEnd"/>
+      <w:r>
+        <w:rPr>
+          <w:color w:val="0D0D0D" w:themeColor="text1" w:themeTint="F2"/>
+        </w:rPr>
+        <w:t xml:space="preserve"> </w:t>
+      </w:r>
+      <w:proofErr w:type="spellStart"/>
+      <w:r>
+        <w:rPr>
+          <w:color w:val="0D0D0D" w:themeColor="text1" w:themeTint="F2"/>
+        </w:rPr>
+        <w:t>lagu</w:t>
+      </w:r>
+      <w:proofErr w:type="spellEnd"/>
+      <w:r>
+        <w:rPr>
+          <w:color w:val="0D0D0D" w:themeColor="text1" w:themeTint="F2"/>
+        </w:rPr>
+        <w:t xml:space="preserve"> yang </w:t>
+      </w:r>
+      <w:proofErr w:type="spellStart"/>
+      <w:r>
+        <w:rPr>
+          <w:color w:val="0D0D0D" w:themeColor="text1" w:themeTint="F2"/>
+        </w:rPr>
+        <w:t>sedang</w:t>
+      </w:r>
+      <w:proofErr w:type="spellEnd"/>
+      <w:r>
+        <w:rPr>
+          <w:color w:val="0D0D0D" w:themeColor="text1" w:themeTint="F2"/>
+        </w:rPr>
+        <w:t xml:space="preserve"> </w:t>
+      </w:r>
+      <w:proofErr w:type="spellStart"/>
+      <w:r>
+        <w:rPr>
+          <w:color w:val="0D0D0D" w:themeColor="text1" w:themeTint="F2"/>
+        </w:rPr>
+        <w:t>dimainkan</w:t>
+      </w:r>
+      <w:proofErr w:type="spellEnd"/>
     </w:p>
     <w:p>
       <w:pPr>
@@ -8454,13 +9767,90 @@
         </w:numPr>
         <w:rPr>
           <w:color w:val="0D0D0D" w:themeColor="text1" w:themeTint="F2"/>
+          <w:sz w:val="18"/>
         </w:rPr>
       </w:pPr>
       <w:r>
         <w:rPr>
           <w:color w:val="0D0D0D" w:themeColor="text1" w:themeTint="F2"/>
         </w:rPr>
-        <w:t>Widget joox header song berisi label play queue jumlah antrian dan button clear list</w:t>
+        <w:t xml:space="preserve">Widget </w:t>
+      </w:r>
+      <w:r>
+        <w:rPr>
+          <w:color w:val="0D0D0D" w:themeColor="text1" w:themeTint="F2"/>
+        </w:rPr>
+        <w:t xml:space="preserve">form </w:t>
+      </w:r>
+      <w:r>
+        <w:rPr>
+          <w:color w:val="0D0D0D" w:themeColor="text1" w:themeTint="F2"/>
+        </w:rPr>
+        <w:t xml:space="preserve">search </w:t>
+      </w:r>
+      <w:proofErr w:type="spellStart"/>
+      <w:r>
+        <w:rPr>
+          <w:color w:val="0D0D0D" w:themeColor="text1" w:themeTint="F2"/>
+        </w:rPr>
+        <w:t>untuk</w:t>
+      </w:r>
+      <w:proofErr w:type="spellEnd"/>
+      <w:r>
+        <w:rPr>
+          <w:color w:val="0D0D0D" w:themeColor="text1" w:themeTint="F2"/>
+        </w:rPr>
+        <w:t xml:space="preserve"> </w:t>
+      </w:r>
+      <w:proofErr w:type="spellStart"/>
+      <w:r>
+        <w:rPr>
+          <w:color w:val="0D0D0D" w:themeColor="text1" w:themeTint="F2"/>
+        </w:rPr>
+        <w:t>mencari</w:t>
+      </w:r>
+      <w:proofErr w:type="spellEnd"/>
+      <w:r>
+        <w:rPr>
+          <w:color w:val="0D0D0D" w:themeColor="text1" w:themeTint="F2"/>
+        </w:rPr>
+        <w:t xml:space="preserve"> </w:t>
+      </w:r>
+      <w:proofErr w:type="spellStart"/>
+      <w:r>
+        <w:rPr>
+          <w:color w:val="0D0D0D" w:themeColor="text1" w:themeTint="F2"/>
+        </w:rPr>
+        <w:t>lagu</w:t>
+      </w:r>
+      <w:proofErr w:type="spellEnd"/>
+      <w:r>
+        <w:rPr>
+          <w:color w:val="0D0D0D" w:themeColor="text1" w:themeTint="F2"/>
+        </w:rPr>
+        <w:t xml:space="preserve"> </w:t>
+      </w:r>
+      <w:proofErr w:type="spellStart"/>
+      <w:proofErr w:type="gramStart"/>
+      <w:r>
+        <w:rPr>
+          <w:color w:val="0D0D0D" w:themeColor="text1" w:themeTint="F2"/>
+        </w:rPr>
+        <w:t>berdasar</w:t>
+      </w:r>
+      <w:proofErr w:type="spellEnd"/>
+      <w:r>
+        <w:rPr>
+          <w:color w:val="0D0D0D" w:themeColor="text1" w:themeTint="F2"/>
+        </w:rPr>
+        <w:t xml:space="preserve">  artist</w:t>
+      </w:r>
+      <w:proofErr w:type="gramEnd"/>
+      <w:r>
+        <w:rPr>
+          <w:color w:val="0D0D0D" w:themeColor="text1" w:themeTint="F2"/>
+        </w:rPr>
+        <w:t>, songs, albums</w:t>
       </w:r>
     </w:p>
     <w:p>
@@ -8472,16 +9862,355 @@
         </w:numPr>
         <w:rPr>
           <w:color w:val="0D0D0D" w:themeColor="text1" w:themeTint="F2"/>
+          <w:sz w:val="14"/>
         </w:rPr>
       </w:pPr>
       <w:r>
         <w:rPr>
           <w:color w:val="0D0D0D" w:themeColor="text1" w:themeTint="F2"/>
-        </w:rPr>
-        <w:t>Widget button clear list untuk menghapus playlist yang kita punya</w:t>
-      </w:r>
+          <w:sz w:val="20"/>
+        </w:rPr>
+        <w:t xml:space="preserve">Widget Log </w:t>
+      </w:r>
+      <w:proofErr w:type="gramStart"/>
+      <w:r>
+        <w:rPr>
+          <w:color w:val="0D0D0D" w:themeColor="text1" w:themeTint="F2"/>
+          <w:sz w:val="20"/>
+        </w:rPr>
+        <w:t>In</w:t>
+      </w:r>
+      <w:proofErr w:type="gramEnd"/>
+      <w:r>
+        <w:rPr>
+          <w:color w:val="0D0D0D" w:themeColor="text1" w:themeTint="F2"/>
+          <w:sz w:val="20"/>
+        </w:rPr>
+        <w:t xml:space="preserve"> </w:t>
+      </w:r>
+      <w:proofErr w:type="spellStart"/>
+      <w:r>
+        <w:rPr>
+          <w:color w:val="0D0D0D" w:themeColor="text1" w:themeTint="F2"/>
+          <w:sz w:val="20"/>
+        </w:rPr>
+        <w:t>untuk</w:t>
+      </w:r>
+      <w:proofErr w:type="spellEnd"/>
+      <w:r>
+        <w:rPr>
+          <w:color w:val="0D0D0D" w:themeColor="text1" w:themeTint="F2"/>
+          <w:sz w:val="20"/>
+        </w:rPr>
+        <w:t xml:space="preserve"> </w:t>
+      </w:r>
+      <w:proofErr w:type="spellStart"/>
+      <w:r>
+        <w:rPr>
+          <w:color w:val="0D0D0D" w:themeColor="text1" w:themeTint="F2"/>
+          <w:sz w:val="20"/>
+        </w:rPr>
+        <w:t>masuk</w:t>
+      </w:r>
+      <w:proofErr w:type="spellEnd"/>
+      <w:r>
+        <w:rPr>
+          <w:color w:val="0D0D0D" w:themeColor="text1" w:themeTint="F2"/>
+          <w:sz w:val="20"/>
+        </w:rPr>
+        <w:t xml:space="preserve"> kea kun </w:t>
+      </w:r>
+      <w:proofErr w:type="spellStart"/>
+      <w:r>
+        <w:rPr>
+          <w:color w:val="0D0D0D" w:themeColor="text1" w:themeTint="F2"/>
+          <w:sz w:val="20"/>
+        </w:rPr>
+        <w:t>kita</w:t>
+      </w:r>
+      <w:proofErr w:type="spellEnd"/>
+      <w:r>
+        <w:rPr>
+          <w:color w:val="0D0D0D" w:themeColor="text1" w:themeTint="F2"/>
+          <w:sz w:val="20"/>
+        </w:rPr>
+        <w:t xml:space="preserve"> </w:t>
+      </w:r>
+      <w:proofErr w:type="spellStart"/>
+      <w:r>
+        <w:rPr>
+          <w:color w:val="0D0D0D" w:themeColor="text1" w:themeTint="F2"/>
+          <w:sz w:val="20"/>
+        </w:rPr>
+        <w:t>sendiri</w:t>
+      </w:r>
+      <w:proofErr w:type="spellEnd"/>
+      <w:r>
+        <w:rPr>
+          <w:color w:val="0D0D0D" w:themeColor="text1" w:themeTint="F2"/>
+          <w:sz w:val="20"/>
+        </w:rPr>
+        <w:t xml:space="preserve"> di joox.com</w:t>
+      </w:r>
+    </w:p>
+    <w:p>
+      <w:pPr>
+        <w:pStyle w:val="ListParagraph"/>
+        <w:numPr>
+          <w:ilvl w:val="0"/>
+          <w:numId w:val="2"/>
+        </w:numPr>
+        <w:rPr>
+          <w:color w:val="0D0D0D" w:themeColor="text1" w:themeTint="F2"/>
+          <w:sz w:val="28"/>
+        </w:rPr>
+      </w:pPr>
+      <w:r>
+        <w:rPr>
+          <w:color w:val="0D0D0D" w:themeColor="text1" w:themeTint="F2"/>
+        </w:rPr>
+        <w:t xml:space="preserve">Widget drop down menu </w:t>
+      </w:r>
+      <w:proofErr w:type="spellStart"/>
+      <w:r>
+        <w:rPr>
+          <w:color w:val="0D0D0D" w:themeColor="text1" w:themeTint="F2"/>
+        </w:rPr>
+        <w:t>untuk</w:t>
+      </w:r>
+      <w:proofErr w:type="spellEnd"/>
+      <w:r>
+        <w:rPr>
+          <w:color w:val="0D0D0D" w:themeColor="text1" w:themeTint="F2"/>
+        </w:rPr>
+        <w:t xml:space="preserve"> </w:t>
+      </w:r>
+      <w:proofErr w:type="spellStart"/>
+      <w:r>
+        <w:rPr>
+          <w:color w:val="0D0D0D" w:themeColor="text1" w:themeTint="F2"/>
+        </w:rPr>
+        <w:t>memilih</w:t>
+      </w:r>
+      <w:proofErr w:type="spellEnd"/>
+      <w:r>
+        <w:rPr>
+          <w:color w:val="0D0D0D" w:themeColor="text1" w:themeTint="F2"/>
+        </w:rPr>
+        <w:t xml:space="preserve"> Bahasa di joox.com</w:t>
+      </w:r>
+    </w:p>
+    <w:p>
+      <w:pPr>
+        <w:pStyle w:val="ListParagraph"/>
+        <w:numPr>
+          <w:ilvl w:val="0"/>
+          <w:numId w:val="2"/>
+        </w:numPr>
+        <w:rPr>
+          <w:color w:val="0D0D0D" w:themeColor="text1" w:themeTint="F2"/>
+        </w:rPr>
+      </w:pPr>
+      <w:r>
+        <w:rPr>
+          <w:color w:val="0D0D0D" w:themeColor="text1" w:themeTint="F2"/>
+        </w:rPr>
+        <w:t xml:space="preserve">Widget button clear list </w:t>
+      </w:r>
+      <w:proofErr w:type="spellStart"/>
+      <w:r>
+        <w:rPr>
+          <w:color w:val="0D0D0D" w:themeColor="text1" w:themeTint="F2"/>
+        </w:rPr>
+        <w:t>untuk</w:t>
+      </w:r>
+      <w:proofErr w:type="spellEnd"/>
+      <w:r>
+        <w:rPr>
+          <w:color w:val="0D0D0D" w:themeColor="text1" w:themeTint="F2"/>
+        </w:rPr>
+        <w:t xml:space="preserve"> </w:t>
+      </w:r>
+      <w:proofErr w:type="spellStart"/>
+      <w:r>
+        <w:rPr>
+          <w:color w:val="0D0D0D" w:themeColor="text1" w:themeTint="F2"/>
+        </w:rPr>
+        <w:t>menghapus</w:t>
+      </w:r>
+      <w:proofErr w:type="spellEnd"/>
+      <w:r>
+        <w:rPr>
+          <w:color w:val="0D0D0D" w:themeColor="text1" w:themeTint="F2"/>
+        </w:rPr>
+        <w:t xml:space="preserve"> playlist yang </w:t>
+      </w:r>
+      <w:proofErr w:type="spellStart"/>
+      <w:r>
+        <w:rPr>
+          <w:color w:val="0D0D0D" w:themeColor="text1" w:themeTint="F2"/>
+        </w:rPr>
+        <w:t>kita</w:t>
+      </w:r>
+      <w:proofErr w:type="spellEnd"/>
+      <w:r>
+        <w:rPr>
+          <w:color w:val="0D0D0D" w:themeColor="text1" w:themeTint="F2"/>
+        </w:rPr>
+        <w:t xml:space="preserve"> </w:t>
+      </w:r>
+      <w:proofErr w:type="spellStart"/>
+      <w:r>
+        <w:rPr>
+          <w:color w:val="0D0D0D" w:themeColor="text1" w:themeTint="F2"/>
+        </w:rPr>
+        <w:t>punya</w:t>
+      </w:r>
+      <w:proofErr w:type="spellEnd"/>
+    </w:p>
+    <w:p>
+      <w:pPr>
+        <w:pStyle w:val="ListParagraph"/>
+        <w:numPr>
+          <w:ilvl w:val="0"/>
+          <w:numId w:val="2"/>
+        </w:numPr>
+        <w:rPr>
+          <w:color w:val="0D0D0D" w:themeColor="text1" w:themeTint="F2"/>
+        </w:rPr>
+      </w:pPr>
+      <w:r>
+        <w:rPr>
+          <w:color w:val="0D0D0D" w:themeColor="text1" w:themeTint="F2"/>
+        </w:rPr>
+        <w:t xml:space="preserve">Widget image logo artist yang </w:t>
+      </w:r>
+      <w:proofErr w:type="spellStart"/>
+      <w:r>
+        <w:rPr>
+          <w:color w:val="0D0D0D" w:themeColor="text1" w:themeTint="F2"/>
+        </w:rPr>
+        <w:t>sedang</w:t>
+      </w:r>
+      <w:proofErr w:type="spellEnd"/>
+      <w:r>
+        <w:rPr>
+          <w:color w:val="0D0D0D" w:themeColor="text1" w:themeTint="F2"/>
+        </w:rPr>
+        <w:t xml:space="preserve"> </w:t>
+      </w:r>
+      <w:proofErr w:type="spellStart"/>
+      <w:r>
+        <w:rPr>
+          <w:color w:val="0D0D0D" w:themeColor="text1" w:themeTint="F2"/>
+        </w:rPr>
+        <w:t>dimainkan</w:t>
+      </w:r>
+      <w:proofErr w:type="spellEnd"/>
+      <w:r>
+        <w:rPr>
+          <w:color w:val="0D0D0D" w:themeColor="text1" w:themeTint="F2"/>
+        </w:rPr>
+        <w:t xml:space="preserve"> </w:t>
+      </w:r>
+      <w:proofErr w:type="spellStart"/>
+      <w:r>
+        <w:rPr>
+          <w:color w:val="0D0D0D" w:themeColor="text1" w:themeTint="F2"/>
+        </w:rPr>
+        <w:t>playlistnya</w:t>
+      </w:r>
+      <w:proofErr w:type="spellEnd"/>
+    </w:p>
+    <w:p>
+      <w:pPr>
+        <w:pStyle w:val="ListParagraph"/>
+        <w:numPr>
+          <w:ilvl w:val="0"/>
+          <w:numId w:val="2"/>
+        </w:numPr>
+        <w:rPr>
+          <w:color w:val="0D0D0D" w:themeColor="text1" w:themeTint="F2"/>
+        </w:rPr>
+      </w:pPr>
       <w:bookmarkStart w:id="0" w:name="_GoBack"/>
       <w:bookmarkEnd w:id="0"/>
+      <w:r>
+        <w:rPr>
+          <w:color w:val="0D0D0D" w:themeColor="text1" w:themeTint="F2"/>
+        </w:rPr>
+        <w:t xml:space="preserve">Widget </w:t>
+      </w:r>
+      <w:proofErr w:type="spellStart"/>
+      <w:r>
+        <w:rPr>
+          <w:color w:val="0D0D0D" w:themeColor="text1" w:themeTint="F2"/>
+        </w:rPr>
+        <w:t>joox</w:t>
+      </w:r>
+      <w:proofErr w:type="spellEnd"/>
+      <w:r>
+        <w:rPr>
+          <w:color w:val="0D0D0D" w:themeColor="text1" w:themeTint="F2"/>
+        </w:rPr>
+        <w:t xml:space="preserve"> header song </w:t>
+      </w:r>
+      <w:proofErr w:type="spellStart"/>
+      <w:r>
+        <w:rPr>
+          <w:color w:val="0D0D0D" w:themeColor="text1" w:themeTint="F2"/>
+        </w:rPr>
+        <w:t>berisi</w:t>
+      </w:r>
+      <w:proofErr w:type="spellEnd"/>
+      <w:r>
+        <w:rPr>
+          <w:color w:val="0D0D0D" w:themeColor="text1" w:themeTint="F2"/>
+        </w:rPr>
+        <w:t xml:space="preserve"> label play queue </w:t>
+      </w:r>
+      <w:proofErr w:type="spellStart"/>
+      <w:r>
+        <w:rPr>
+          <w:color w:val="0D0D0D" w:themeColor="text1" w:themeTint="F2"/>
+        </w:rPr>
+        <w:t>jumlah</w:t>
+      </w:r>
+      <w:proofErr w:type="spellEnd"/>
+      <w:r>
+        <w:rPr>
+          <w:color w:val="0D0D0D" w:themeColor="text1" w:themeTint="F2"/>
+        </w:rPr>
+        <w:t xml:space="preserve"> </w:t>
+      </w:r>
+      <w:proofErr w:type="spellStart"/>
+      <w:r>
+        <w:rPr>
+          <w:color w:val="0D0D0D" w:themeColor="text1" w:themeTint="F2"/>
+        </w:rPr>
+        <w:t>antrian</w:t>
+      </w:r>
+      <w:proofErr w:type="spellEnd"/>
+      <w:r>
+        <w:rPr>
+          <w:color w:val="0D0D0D" w:themeColor="text1" w:themeTint="F2"/>
+        </w:rPr>
+        <w:t xml:space="preserve"> </w:t>
+      </w:r>
+      <w:proofErr w:type="spellStart"/>
+      <w:r>
+        <w:rPr>
+          <w:color w:val="0D0D0D" w:themeColor="text1" w:themeTint="F2"/>
+        </w:rPr>
+        <w:t>dan</w:t>
+      </w:r>
+      <w:proofErr w:type="spellEnd"/>
+      <w:r>
+        <w:rPr>
+          <w:color w:val="0D0D0D" w:themeColor="text1" w:themeTint="F2"/>
+        </w:rPr>
+        <w:t xml:space="preserve"> button clear list</w:t>
+      </w:r>
     </w:p>
     <w:p>
       <w:pPr>

</xml_diff>

<commit_message>
update menambahkan definisi widget slide
</commit_message>
<xml_diff>
--- a/widget revisi.docx
+++ b/widget revisi.docx
@@ -7556,7 +7556,7 @@
         <mc:AlternateContent>
           <mc:Choice Requires="wps">
             <w:drawing>
-              <wp:anchor distT="0" distB="0" distL="114300" distR="114300" simplePos="0" relativeHeight="251842560" behindDoc="0" locked="0" layoutInCell="1" allowOverlap="1" wp14:anchorId="048A68C8" wp14:editId="4CE266A5">
+              <wp:anchor distT="0" distB="0" distL="114300" distR="114300" simplePos="0" relativeHeight="251842560" behindDoc="0" locked="0" layoutInCell="1" allowOverlap="1" wp14:anchorId="6F098186" wp14:editId="5ABAE73E">
                 <wp:simplePos x="0" y="0"/>
                 <wp:positionH relativeFrom="page">
                   <wp:posOffset>241402</wp:posOffset>
@@ -7614,7 +7614,7 @@
           </mc:Choice>
           <mc:Fallback>
             <w:pict>
-              <v:shapetype w14:anchorId="7679E094" id="_x0000_t32" coordsize="21600,21600" o:spt="32" o:oned="t" path="m,l21600,21600e" filled="f">
+              <v:shapetype w14:anchorId="69F46E4C" id="_x0000_t32" coordsize="21600,21600" o:spt="32" o:oned="t" path="m,l21600,21600e" filled="f">
                 <v:path arrowok="t" fillok="f" o:connecttype="none"/>
                 <o:lock v:ext="edit" shapetype="t"/>
               </v:shapetype>
@@ -7636,7 +7636,193 @@
         <mc:AlternateContent>
           <mc:Choice Requires="wps">
             <w:drawing>
-              <wp:anchor distT="0" distB="0" distL="114300" distR="114300" simplePos="0" relativeHeight="251844608" behindDoc="0" locked="0" layoutInCell="1" allowOverlap="1" wp14:anchorId="017F6553" wp14:editId="0F5EE3C4">
+              <wp:anchor distT="0" distB="0" distL="114300" distR="114300" simplePos="0" relativeHeight="251846656" behindDoc="0" locked="0" layoutInCell="1" allowOverlap="1" wp14:anchorId="3D3BE305" wp14:editId="3D80FEE6">
+                <wp:simplePos x="0" y="0"/>
+                <wp:positionH relativeFrom="page">
+                  <wp:posOffset>6444691</wp:posOffset>
+                </wp:positionH>
+                <wp:positionV relativeFrom="paragraph">
+                  <wp:posOffset>216154</wp:posOffset>
+                </wp:positionV>
+                <wp:extent cx="1148461" cy="292481"/>
+                <wp:effectExtent l="0" t="0" r="90170" b="69850"/>
+                <wp:wrapNone/>
+                <wp:docPr id="97" name="Straight Arrow Connector 97"/>
+                <wp:cNvGraphicFramePr/>
+                <a:graphic xmlns:a="http://schemas.openxmlformats.org/drawingml/2006/main">
+                  <a:graphicData uri="http://schemas.microsoft.com/office/word/2010/wordprocessingShape">
+                    <wps:wsp>
+                      <wps:cNvCnPr/>
+                      <wps:spPr>
+                        <a:xfrm>
+                          <a:off x="0" y="0"/>
+                          <a:ext cx="1148461" cy="292481"/>
+                        </a:xfrm>
+                        <a:prstGeom prst="straightConnector1">
+                          <a:avLst/>
+                        </a:prstGeom>
+                        <a:ln>
+                          <a:tailEnd type="triangle"/>
+                        </a:ln>
+                      </wps:spPr>
+                      <wps:style>
+                        <a:lnRef idx="1">
+                          <a:schemeClr val="accent1"/>
+                        </a:lnRef>
+                        <a:fillRef idx="0">
+                          <a:schemeClr val="accent1"/>
+                        </a:fillRef>
+                        <a:effectRef idx="0">
+                          <a:schemeClr val="accent1"/>
+                        </a:effectRef>
+                        <a:fontRef idx="minor">
+                          <a:schemeClr val="tx1"/>
+                        </a:fontRef>
+                      </wps:style>
+                      <wps:bodyPr/>
+                    </wps:wsp>
+                  </a:graphicData>
+                </a:graphic>
+                <wp14:sizeRelH relativeFrom="margin">
+                  <wp14:pctWidth>0</wp14:pctWidth>
+                </wp14:sizeRelH>
+                <wp14:sizeRelV relativeFrom="margin">
+                  <wp14:pctHeight>0</wp14:pctHeight>
+                </wp14:sizeRelV>
+              </wp:anchor>
+            </w:drawing>
+          </mc:Choice>
+          <mc:Fallback>
+            <w:pict>
+              <v:shape w14:anchorId="42825537" id="Straight Arrow Connector 97" o:spid="_x0000_s1026" type="#_x0000_t32" style="position:absolute;margin-left:507.45pt;margin-top:17pt;width:90.45pt;height:23.05pt;z-index:251846656;visibility:visible;mso-wrap-style:square;mso-width-percent:0;mso-height-percent:0;mso-wrap-distance-left:9pt;mso-wrap-distance-top:0;mso-wrap-distance-right:9pt;mso-wrap-distance-bottom:0;mso-position-horizontal:absolute;mso-position-horizontal-relative:page;mso-position-vertical:absolute;mso-position-vertical-relative:text;mso-width-percent:0;mso-height-percent:0;mso-width-relative:margin;mso-height-relative:margin" o:gfxdata="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" strokecolor="#5b9bd5 [3204]" strokeweight=".5pt">
+                <v:stroke endarrow="block" joinstyle="miter"/>
+                <w10:wrap anchorx="page"/>
+              </v:shape>
+            </w:pict>
+          </mc:Fallback>
+        </mc:AlternateContent>
+      </w:r>
+      <w:r>
+        <w:rPr>
+          <w:noProof/>
+        </w:rPr>
+        <mc:AlternateContent>
+          <mc:Choice Requires="wps">
+            <w:drawing>
+              <wp:anchor distT="0" distB="0" distL="114300" distR="114300" simplePos="0" relativeHeight="251848704" behindDoc="0" locked="0" layoutInCell="1" allowOverlap="1" wp14:anchorId="6F59B844" wp14:editId="5FFEF57F">
+                <wp:simplePos x="0" y="0"/>
+                <wp:positionH relativeFrom="page">
+                  <wp:posOffset>7401484</wp:posOffset>
+                </wp:positionH>
+                <wp:positionV relativeFrom="paragraph">
+                  <wp:posOffset>368199</wp:posOffset>
+                </wp:positionV>
+                <wp:extent cx="358445" cy="358165"/>
+                <wp:effectExtent l="0" t="0" r="22860" b="22860"/>
+                <wp:wrapNone/>
+                <wp:docPr id="98" name="Rounded Rectangle 98"/>
+                <wp:cNvGraphicFramePr/>
+                <a:graphic xmlns:a="http://schemas.openxmlformats.org/drawingml/2006/main">
+                  <a:graphicData uri="http://schemas.microsoft.com/office/word/2010/wordprocessingShape">
+                    <wps:wsp>
+                      <wps:cNvSpPr/>
+                      <wps:spPr>
+                        <a:xfrm>
+                          <a:off x="0" y="0"/>
+                          <a:ext cx="358445" cy="358165"/>
+                        </a:xfrm>
+                        <a:prstGeom prst="roundRect">
+                          <a:avLst/>
+                        </a:prstGeom>
+                      </wps:spPr>
+                      <wps:style>
+                        <a:lnRef idx="2">
+                          <a:schemeClr val="accent1">
+                            <a:shade val="50000"/>
+                          </a:schemeClr>
+                        </a:lnRef>
+                        <a:fillRef idx="1">
+                          <a:schemeClr val="accent1"/>
+                        </a:fillRef>
+                        <a:effectRef idx="0">
+                          <a:schemeClr val="accent1"/>
+                        </a:effectRef>
+                        <a:fontRef idx="minor">
+                          <a:schemeClr val="lt1"/>
+                        </a:fontRef>
+                      </wps:style>
+                      <wps:txbx>
+                        <w:txbxContent>
+                          <w:p>
+                            <w:pPr>
+                              <w:jc w:val="center"/>
+                              <w:rPr>
+                                <w:sz w:val="18"/>
+                              </w:rPr>
+                            </w:pPr>
+                            <w:r>
+                              <w:rPr>
+                                <w:sz w:val="18"/>
+                              </w:rPr>
+                              <w:t>30</w:t>
+                            </w:r>
+                          </w:p>
+                        </w:txbxContent>
+                      </wps:txbx>
+                      <wps:bodyPr rot="0" spcFirstLastPara="0" vertOverflow="overflow" horzOverflow="overflow" vert="horz" wrap="square" lIns="91440" tIns="45720" rIns="91440" bIns="45720" numCol="1" spcCol="0" rtlCol="0" fromWordArt="0" anchor="ctr" anchorCtr="0" forceAA="0" compatLnSpc="1">
+                        <a:prstTxWarp prst="textNoShape">
+                          <a:avLst/>
+                        </a:prstTxWarp>
+                        <a:noAutofit/>
+                      </wps:bodyPr>
+                    </wps:wsp>
+                  </a:graphicData>
+                </a:graphic>
+                <wp14:sizeRelH relativeFrom="margin">
+                  <wp14:pctWidth>0</wp14:pctWidth>
+                </wp14:sizeRelH>
+                <wp14:sizeRelV relativeFrom="margin">
+                  <wp14:pctHeight>0</wp14:pctHeight>
+                </wp14:sizeRelV>
+              </wp:anchor>
+            </w:drawing>
+          </mc:Choice>
+          <mc:Fallback>
+            <w:pict>
+              <v:roundrect w14:anchorId="6F59B844" id="Rounded Rectangle 98" o:spid="_x0000_s1052" style="position:absolute;margin-left:582.8pt;margin-top:29pt;width:28.2pt;height:28.2pt;z-index:251848704;visibility:visible;mso-wrap-style:square;mso-width-percent:0;mso-height-percent:0;mso-wrap-distance-left:9pt;mso-wrap-distance-top:0;mso-wrap-distance-right:9pt;mso-wrap-distance-bottom:0;mso-position-horizontal:absolute;mso-position-horizontal-relative:page;mso-position-vertical:absolute;mso-position-vertical-relative:text;mso-width-percent:0;mso-height-percent:0;mso-width-relative:margin;mso-height-relative:margin;v-text-anchor:middle" arcsize="10923f" o:gfxdata="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" fillcolor="#5b9bd5 [3204]" strokecolor="#1f4d78 [1604]" strokeweight="1pt">
+                <v:stroke joinstyle="miter"/>
+                <v:textbox>
+                  <w:txbxContent>
+                    <w:p>
+                      <w:pPr>
+                        <w:jc w:val="center"/>
+                        <w:rPr>
+                          <w:sz w:val="18"/>
+                        </w:rPr>
+                      </w:pPr>
+                      <w:r>
+                        <w:rPr>
+                          <w:sz w:val="18"/>
+                        </w:rPr>
+                        <w:t>30</w:t>
+                      </w:r>
+                    </w:p>
+                  </w:txbxContent>
+                </v:textbox>
+                <w10:wrap anchorx="page"/>
+              </v:roundrect>
+            </w:pict>
+          </mc:Fallback>
+        </mc:AlternateContent>
+      </w:r>
+      <w:r>
+        <w:rPr>
+          <w:noProof/>
+        </w:rPr>
+        <mc:AlternateContent>
+          <mc:Choice Requires="wps">
+            <w:drawing>
+              <wp:anchor distT="0" distB="0" distL="114300" distR="114300" simplePos="0" relativeHeight="251844608" behindDoc="0" locked="0" layoutInCell="1" allowOverlap="1" wp14:anchorId="576FCD90" wp14:editId="772DFB87">
                 <wp:simplePos x="0" y="0"/>
                 <wp:positionH relativeFrom="page">
                   <wp:align>left</wp:align>
@@ -7716,7 +7902,7 @@
           </mc:Choice>
           <mc:Fallback>
             <w:pict>
-              <v:roundrect w14:anchorId="017F6553" id="Rounded Rectangle 96" o:spid="_x0000_s1052" style="position:absolute;margin-left:0;margin-top:18.05pt;width:28.2pt;height:28.2pt;z-index:251844608;visibility:visible;mso-wrap-style:square;mso-width-percent:0;mso-height-percent:0;mso-wrap-distance-left:9pt;mso-wrap-distance-top:0;mso-wrap-distance-right:9pt;mso-wrap-distance-bottom:0;mso-position-horizontal:left;mso-position-horizontal-relative:page;mso-position-vertical:absolute;mso-position-vertical-relative:text;mso-width-percent:0;mso-height-percent:0;mso-width-relative:margin;mso-height-relative:margin;v-text-anchor:middle" arcsize="10923f" o:gfxdata="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" fillcolor="#5b9bd5 [3204]" strokecolor="#1f4d78 [1604]" strokeweight="1pt">
+              <v:roundrect w14:anchorId="576FCD90" id="Rounded Rectangle 96" o:spid="_x0000_s1053" style="position:absolute;margin-left:0;margin-top:18.05pt;width:28.2pt;height:28.2pt;z-index:251844608;visibility:visible;mso-wrap-style:square;mso-width-percent:0;mso-height-percent:0;mso-wrap-distance-left:9pt;mso-wrap-distance-top:0;mso-wrap-distance-right:9pt;mso-wrap-distance-bottom:0;mso-position-horizontal:left;mso-position-horizontal-relative:page;mso-position-vertical:absolute;mso-position-vertical-relative:text;mso-width-percent:0;mso-height-percent:0;mso-width-relative:margin;mso-height-relative:margin;v-text-anchor:middle" arcsize="10923f" o:gfxdata="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" fillcolor="#5b9bd5 [3204]" strokecolor="#1f4d78 [1604]" strokeweight="1pt">
                 <v:stroke joinstyle="miter"/>
                 <v:textbox>
                   <w:txbxContent>
@@ -7751,13 +7937,13 @@
         <mc:AlternateContent>
           <mc:Choice Requires="wps">
             <w:drawing>
-              <wp:anchor distT="0" distB="0" distL="114300" distR="114300" simplePos="0" relativeHeight="251838464" behindDoc="0" locked="0" layoutInCell="1" allowOverlap="1" wp14:anchorId="08448DE0" wp14:editId="49037708">
+              <wp:anchor distT="0" distB="0" distL="114300" distR="114300" simplePos="0" relativeHeight="251838464" behindDoc="0" locked="0" layoutInCell="1" allowOverlap="1" wp14:anchorId="3A1771AA" wp14:editId="307057E8">
                 <wp:simplePos x="0" y="0"/>
                 <wp:positionH relativeFrom="page">
-                  <wp:align>right</wp:align>
+                  <wp:posOffset>4495800</wp:posOffset>
                 </wp:positionH>
                 <wp:positionV relativeFrom="paragraph">
-                  <wp:posOffset>215697</wp:posOffset>
+                  <wp:posOffset>193320</wp:posOffset>
                 </wp:positionV>
                 <wp:extent cx="3204515" cy="387705"/>
                 <wp:effectExtent l="0" t="0" r="72390" b="88900"/>
@@ -7809,11 +7995,7 @@
           </mc:Choice>
           <mc:Fallback>
             <w:pict>
-              <v:shapetype w14:anchorId="4A927BD8" id="_x0000_t32" coordsize="21600,21600" o:spt="32" o:oned="t" path="m,l21600,21600e" filled="f">
-                <v:path arrowok="t" fillok="f" o:connecttype="none"/>
-                <o:lock v:ext="edit" shapetype="t"/>
-              </v:shapetype>
-              <v:shape id="Straight Arrow Connector 93" o:spid="_x0000_s1026" type="#_x0000_t32" style="position:absolute;margin-left:201.1pt;margin-top:17pt;width:252.3pt;height:30.55pt;z-index:251838464;visibility:visible;mso-wrap-style:square;mso-width-percent:0;mso-height-percent:0;mso-wrap-distance-left:9pt;mso-wrap-distance-top:0;mso-wrap-distance-right:9pt;mso-wrap-distance-bottom:0;mso-position-horizontal:right;mso-position-horizontal-relative:page;mso-position-vertical:absolute;mso-position-vertical-relative:text;mso-width-percent:0;mso-height-percent:0;mso-width-relative:margin;mso-height-relative:margin" o:gfxdata="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" strokecolor="#5b9bd5 [3204]" strokeweight=".5pt">
+              <v:shape w14:anchorId="23153B0C" id="Straight Arrow Connector 93" o:spid="_x0000_s1026" type="#_x0000_t32" style="position:absolute;margin-left:354pt;margin-top:15.2pt;width:252.3pt;height:30.55pt;z-index:251838464;visibility:visible;mso-wrap-style:square;mso-width-percent:0;mso-height-percent:0;mso-wrap-distance-left:9pt;mso-wrap-distance-top:0;mso-wrap-distance-right:9pt;mso-wrap-distance-bottom:0;mso-position-horizontal:absolute;mso-position-horizontal-relative:page;mso-position-vertical:absolute;mso-position-vertical-relative:text;mso-width-percent:0;mso-height-percent:0;mso-width-relative:margin;mso-height-relative:margin" o:gfxdata="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" strokecolor="#5b9bd5 [3204]" strokeweight=".5pt">
                 <v:stroke endarrow="block" joinstyle="miter"/>
                 <w10:wrap anchorx="page"/>
               </v:shape>
@@ -7828,7 +8010,7 @@
         <mc:AlternateContent>
           <mc:Choice Requires="wps">
             <w:drawing>
-              <wp:anchor distT="0" distB="0" distL="114300" distR="114300" simplePos="0" relativeHeight="251834368" behindDoc="0" locked="0" layoutInCell="1" allowOverlap="1" wp14:anchorId="2DD5C757" wp14:editId="7D4D247A">
+              <wp:anchor distT="0" distB="0" distL="114300" distR="114300" simplePos="0" relativeHeight="251834368" behindDoc="0" locked="0" layoutInCell="1" allowOverlap="1" wp14:anchorId="60E92E41" wp14:editId="6CA05EAF">
                 <wp:simplePos x="0" y="0"/>
                 <wp:positionH relativeFrom="page">
                   <wp:posOffset>212141</wp:posOffset>
@@ -7901,7 +8083,7 @@
         <mc:AlternateContent>
           <mc:Choice Requires="wps">
             <w:drawing>
-              <wp:anchor distT="0" distB="0" distL="114300" distR="114300" simplePos="0" relativeHeight="251832320" behindDoc="0" locked="0" layoutInCell="1" allowOverlap="1" wp14:anchorId="79958D85" wp14:editId="79631A2E">
+              <wp:anchor distT="0" distB="0" distL="114300" distR="114300" simplePos="0" relativeHeight="251832320" behindDoc="0" locked="0" layoutInCell="1" allowOverlap="1" wp14:anchorId="5F5D4F11" wp14:editId="19AF23CF">
                 <wp:simplePos x="0" y="0"/>
                 <wp:positionH relativeFrom="column">
                   <wp:posOffset>395021</wp:posOffset>
@@ -7980,7 +8162,7 @@
         <mc:AlternateContent>
           <mc:Choice Requires="wps">
             <w:drawing>
-              <wp:anchor distT="0" distB="0" distL="114300" distR="114300" simplePos="0" relativeHeight="251836416" behindDoc="0" locked="0" layoutInCell="1" allowOverlap="1" wp14:anchorId="7ED0CBDE" wp14:editId="2B29F731">
+              <wp:anchor distT="0" distB="0" distL="114300" distR="114300" simplePos="0" relativeHeight="251836416" behindDoc="0" locked="0" layoutInCell="1" allowOverlap="1" wp14:anchorId="6EFD6D80" wp14:editId="0B5EB546">
                 <wp:simplePos x="0" y="0"/>
                 <wp:positionH relativeFrom="page">
                   <wp:align>left</wp:align>
@@ -8060,7 +8242,7 @@
           </mc:Choice>
           <mc:Fallback>
             <w:pict>
-              <v:roundrect w14:anchorId="7ED0CBDE" id="Rounded Rectangle 92" o:spid="_x0000_s1053" style="position:absolute;margin-left:0;margin-top:28.9pt;width:28.2pt;height:28.2pt;z-index:251836416;visibility:visible;mso-wrap-style:square;mso-width-percent:0;mso-height-percent:0;mso-wrap-distance-left:9pt;mso-wrap-distance-top:0;mso-wrap-distance-right:9pt;mso-wrap-distance-bottom:0;mso-position-horizontal:left;mso-position-horizontal-relative:page;mso-position-vertical:absolute;mso-position-vertical-relative:text;mso-width-percent:0;mso-height-percent:0;mso-width-relative:margin;mso-height-relative:margin;v-text-anchor:middle" arcsize="10923f" o:gfxdata="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" fillcolor="#5b9bd5 [3204]" strokecolor="#1f4d78 [1604]" strokeweight="1pt">
+              <v:roundrect w14:anchorId="6EFD6D80" id="Rounded Rectangle 92" o:spid="_x0000_s1054" style="position:absolute;margin-left:0;margin-top:28.9pt;width:28.2pt;height:28.2pt;z-index:251836416;visibility:visible;mso-wrap-style:square;mso-width-percent:0;mso-height-percent:0;mso-wrap-distance-left:9pt;mso-wrap-distance-top:0;mso-wrap-distance-right:9pt;mso-wrap-distance-bottom:0;mso-position-horizontal:left;mso-position-horizontal-relative:page;mso-position-vertical:absolute;mso-position-vertical-relative:text;mso-width-percent:0;mso-height-percent:0;mso-width-relative:margin;mso-height-relative:margin;v-text-anchor:middle" arcsize="10923f" o:gfxdata="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" fillcolor="#5b9bd5 [3204]" strokecolor="#1f4d78 [1604]" strokeweight="1pt">
                 <v:stroke joinstyle="miter"/>
                 <v:textbox>
                   <w:txbxContent>
@@ -8175,7 +8357,7 @@
           </mc:Choice>
           <mc:Fallback>
             <w:pict>
-              <v:roundrect w14:anchorId="6801215F" id="Rounded Rectangle 94" o:spid="_x0000_s1054" style="position:absolute;margin-left:588.6pt;margin-top:11.6pt;width:28.2pt;height:28.2pt;z-index:251840512;visibility:visible;mso-wrap-style:square;mso-width-percent:0;mso-height-percent:0;mso-wrap-distance-left:9pt;mso-wrap-distance-top:0;mso-wrap-distance-right:9pt;mso-wrap-distance-bottom:0;mso-position-horizontal:absolute;mso-position-horizontal-relative:page;mso-position-vertical:absolute;mso-position-vertical-relative:text;mso-width-percent:0;mso-height-percent:0;mso-width-relative:margin;mso-height-relative:margin;v-text-anchor:middle" arcsize="10923f" o:gfxdata="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" fillcolor="#5b9bd5 [3204]" strokecolor="#1f4d78 [1604]" strokeweight="1pt">
+              <v:roundrect w14:anchorId="6801215F" id="Rounded Rectangle 94" o:spid="_x0000_s1055" style="position:absolute;margin-left:588.6pt;margin-top:11.6pt;width:28.2pt;height:28.2pt;z-index:251840512;visibility:visible;mso-wrap-style:square;mso-width-percent:0;mso-height-percent:0;mso-wrap-distance-left:9pt;mso-wrap-distance-top:0;mso-wrap-distance-right:9pt;mso-wrap-distance-bottom:0;mso-position-horizontal:absolute;mso-position-horizontal-relative:page;mso-position-vertical:absolute;mso-position-vertical-relative:text;mso-width-percent:0;mso-height-percent:0;mso-width-relative:margin;mso-height-relative:margin;v-text-anchor:middle" arcsize="10923f" o:gfxdata="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" fillcolor="#5b9bd5 [3204]" strokecolor="#1f4d78 [1604]" strokeweight="1pt">
                 <v:stroke joinstyle="miter"/>
                 <v:textbox>
                   <w:txbxContent>
@@ -8228,16 +8410,9 @@
           <w:tab w:val="left" w:pos="3951"/>
         </w:tabs>
       </w:pPr>
-      <w:proofErr w:type="spellStart"/>
-      <w:proofErr w:type="gramStart"/>
-      <w:r>
-        <w:t>Keterangan</w:t>
-      </w:r>
-      <w:proofErr w:type="spellEnd"/>
-      <w:r>
-        <w:t xml:space="preserve"> :</w:t>
-      </w:r>
-      <w:proofErr w:type="gramEnd"/>
+      <w:r>
+        <w:t>Keterangan :</w:t>
+      </w:r>
     </w:p>
     <w:p>
       <w:pPr>
@@ -8250,21 +8425,8 @@
           <w:tab w:val="left" w:pos="3951"/>
         </w:tabs>
       </w:pPr>
-      <w:proofErr w:type="spellStart"/>
-      <w:r>
-        <w:t>Diakses</w:t>
-      </w:r>
-      <w:proofErr w:type="spellEnd"/>
-      <w:r>
-        <w:t xml:space="preserve"> </w:t>
-      </w:r>
-      <w:proofErr w:type="spellStart"/>
-      <w:r>
-        <w:t>melalui</w:t>
-      </w:r>
-      <w:proofErr w:type="spellEnd"/>
-      <w:r>
-        <w:t xml:space="preserve"> google chrome</w:t>
+      <w:r>
+        <w:t>Diakses melalui google chrome</w:t>
       </w:r>
     </w:p>
     <w:p>
@@ -8294,45 +8456,8 @@
         </w:tabs>
       </w:pPr>
       <w:r>
-        <w:t xml:space="preserve">Widget button previous page </w:t>
-      </w:r>
-      <w:proofErr w:type="spellStart"/>
-      <w:r>
-        <w:t>untuk</w:t>
-      </w:r>
-      <w:proofErr w:type="spellEnd"/>
-      <w:r>
-        <w:t xml:space="preserve"> </w:t>
-      </w:r>
-      <w:proofErr w:type="spellStart"/>
-      <w:r>
-        <w:t>menuju</w:t>
-      </w:r>
-      <w:proofErr w:type="spellEnd"/>
-      <w:r>
-        <w:t xml:space="preserve"> </w:t>
-      </w:r>
-      <w:proofErr w:type="spellStart"/>
-      <w:r>
-        <w:t>ke</w:t>
-      </w:r>
-      <w:proofErr w:type="spellEnd"/>
-      <w:r>
-        <w:t xml:space="preserve"> </w:t>
-      </w:r>
-      <w:proofErr w:type="spellStart"/>
-      <w:r>
-        <w:t>halaman</w:t>
-      </w:r>
-      <w:proofErr w:type="spellEnd"/>
-      <w:r>
-        <w:t xml:space="preserve"> web </w:t>
-      </w:r>
-      <w:proofErr w:type="spellStart"/>
-      <w:r>
-        <w:t>sebelumnya</w:t>
-      </w:r>
-      <w:proofErr w:type="spellEnd"/>
+        <w:t>Widget button previous page untuk menuju ke halaman web sebelumnya</w:t>
+      </w:r>
     </w:p>
     <w:p>
       <w:pPr>
@@ -8346,45 +8471,8 @@
         </w:tabs>
       </w:pPr>
       <w:r>
-        <w:t xml:space="preserve">Widget button next page </w:t>
-      </w:r>
-      <w:proofErr w:type="spellStart"/>
-      <w:r>
-        <w:t>untuk</w:t>
-      </w:r>
-      <w:proofErr w:type="spellEnd"/>
-      <w:r>
-        <w:t xml:space="preserve"> </w:t>
-      </w:r>
-      <w:proofErr w:type="spellStart"/>
-      <w:r>
-        <w:t>menuju</w:t>
-      </w:r>
-      <w:proofErr w:type="spellEnd"/>
-      <w:r>
-        <w:t xml:space="preserve"> </w:t>
-      </w:r>
-      <w:proofErr w:type="spellStart"/>
-      <w:r>
-        <w:t>ke</w:t>
-      </w:r>
-      <w:proofErr w:type="spellEnd"/>
-      <w:r>
-        <w:t xml:space="preserve"> </w:t>
-      </w:r>
-      <w:proofErr w:type="spellStart"/>
-      <w:r>
-        <w:t>halaman</w:t>
-      </w:r>
-      <w:proofErr w:type="spellEnd"/>
-      <w:r>
-        <w:t xml:space="preserve"> web </w:t>
-      </w:r>
-      <w:proofErr w:type="spellStart"/>
-      <w:r>
-        <w:t>selanjutnya</w:t>
-      </w:r>
-      <w:proofErr w:type="spellEnd"/>
+        <w:t>Widget button next page untuk menuju ke halaman web selanjutnya</w:t>
+      </w:r>
     </w:p>
     <w:p>
       <w:pPr>
@@ -8399,39 +8487,7 @@
       </w:pPr>
       <w:r>
         <w:lastRenderedPageBreak/>
-        <w:t xml:space="preserve">Widget button reload </w:t>
-      </w:r>
-      <w:proofErr w:type="spellStart"/>
-      <w:r>
-        <w:t>untuk</w:t>
-      </w:r>
-      <w:proofErr w:type="spellEnd"/>
-      <w:r>
-        <w:t xml:space="preserve"> </w:t>
-      </w:r>
-      <w:proofErr w:type="spellStart"/>
-      <w:r>
-        <w:t>memuat</w:t>
-      </w:r>
-      <w:proofErr w:type="spellEnd"/>
-      <w:r>
-        <w:t xml:space="preserve"> </w:t>
-      </w:r>
-      <w:proofErr w:type="spellStart"/>
-      <w:r>
-        <w:t>ulang</w:t>
-      </w:r>
-      <w:proofErr w:type="spellEnd"/>
-      <w:r>
-        <w:t xml:space="preserve"> </w:t>
-      </w:r>
-      <w:proofErr w:type="spellStart"/>
-      <w:r>
-        <w:t>halaman</w:t>
-      </w:r>
-      <w:proofErr w:type="spellEnd"/>
-      <w:r>
-        <w:t xml:space="preserve"> website</w:t>
+        <w:t>Widget button reload untuk memuat ulang halaman website</w:t>
       </w:r>
     </w:p>
     <w:p>
@@ -8461,23 +8517,7 @@
         </w:tabs>
       </w:pPr>
       <w:r>
-        <w:t xml:space="preserve">Widget </w:t>
-      </w:r>
-      <w:proofErr w:type="spellStart"/>
-      <w:r>
-        <w:t>url</w:t>
-      </w:r>
-      <w:proofErr w:type="spellEnd"/>
-      <w:r>
-        <w:t xml:space="preserve"> </w:t>
-      </w:r>
-      <w:proofErr w:type="spellStart"/>
-      <w:r>
-        <w:t>dari</w:t>
-      </w:r>
-      <w:proofErr w:type="spellEnd"/>
-      <w:r>
-        <w:t xml:space="preserve"> website </w:t>
+        <w:t xml:space="preserve">Widget url dari website </w:t>
       </w:r>
       <w:hyperlink r:id="rId6" w:history="1">
         <w:r>
@@ -8500,23 +8540,7 @@
         </w:tabs>
       </w:pPr>
       <w:r>
-        <w:t xml:space="preserve">Widget button </w:t>
-      </w:r>
-      <w:proofErr w:type="spellStart"/>
-      <w:r>
-        <w:t>untuk</w:t>
-      </w:r>
-      <w:proofErr w:type="spellEnd"/>
-      <w:r>
-        <w:t xml:space="preserve"> bookmark </w:t>
-      </w:r>
-      <w:proofErr w:type="spellStart"/>
-      <w:r>
-        <w:t>halaman</w:t>
-      </w:r>
-      <w:proofErr w:type="spellEnd"/>
-      <w:r>
-        <w:t xml:space="preserve"> website joox.com</w:t>
+        <w:t>Widget button untuk bookmark halaman website joox.com</w:t>
       </w:r>
     </w:p>
     <w:p>
@@ -8531,31 +8555,7 @@
         </w:tabs>
       </w:pPr>
       <w:r>
-        <w:t xml:space="preserve">Widget button skype </w:t>
-      </w:r>
-      <w:proofErr w:type="spellStart"/>
-      <w:r>
-        <w:t>untuk</w:t>
-      </w:r>
-      <w:proofErr w:type="spellEnd"/>
-      <w:r>
-        <w:t xml:space="preserve"> link </w:t>
-      </w:r>
-      <w:proofErr w:type="spellStart"/>
-      <w:r>
-        <w:t>ke</w:t>
-      </w:r>
-      <w:proofErr w:type="spellEnd"/>
-      <w:r>
-        <w:t xml:space="preserve"> </w:t>
-      </w:r>
-      <w:proofErr w:type="spellStart"/>
-      <w:r>
-        <w:t>halaman</w:t>
-      </w:r>
-      <w:proofErr w:type="spellEnd"/>
-      <w:r>
-        <w:t xml:space="preserve"> skype desktop</w:t>
+        <w:t>Widget button skype untuk link ke halaman skype desktop</w:t>
       </w:r>
     </w:p>
     <w:p>
@@ -8570,31 +8570,7 @@
         </w:tabs>
       </w:pPr>
       <w:r>
-        <w:t xml:space="preserve">Widget button google dictionary </w:t>
-      </w:r>
-      <w:proofErr w:type="spellStart"/>
-      <w:r>
-        <w:t>untuk</w:t>
-      </w:r>
-      <w:proofErr w:type="spellEnd"/>
-      <w:r>
-        <w:t xml:space="preserve"> link </w:t>
-      </w:r>
-      <w:proofErr w:type="spellStart"/>
-      <w:r>
-        <w:t>ke</w:t>
-      </w:r>
-      <w:proofErr w:type="spellEnd"/>
-      <w:r>
-        <w:t xml:space="preserve"> </w:t>
-      </w:r>
-      <w:proofErr w:type="spellStart"/>
-      <w:r>
-        <w:t>halaman</w:t>
-      </w:r>
-      <w:proofErr w:type="spellEnd"/>
-      <w:r>
-        <w:t xml:space="preserve"> google dictionary</w:t>
+        <w:t>Widget button google dictionary untuk link ke halaman google dictionary</w:t>
       </w:r>
     </w:p>
     <w:p>
@@ -8609,55 +8585,7 @@
         </w:tabs>
       </w:pPr>
       <w:r>
-        <w:t xml:space="preserve">Widget button grammar for chrome </w:t>
-      </w:r>
-      <w:proofErr w:type="spellStart"/>
-      <w:r>
-        <w:t>untuk</w:t>
-      </w:r>
-      <w:proofErr w:type="spellEnd"/>
-      <w:r>
-        <w:t xml:space="preserve"> link </w:t>
-      </w:r>
-      <w:proofErr w:type="spellStart"/>
-      <w:r>
-        <w:t>membenarkan</w:t>
-      </w:r>
-      <w:proofErr w:type="spellEnd"/>
-      <w:r>
-        <w:t xml:space="preserve"> </w:t>
-      </w:r>
-      <w:proofErr w:type="spellStart"/>
-      <w:r>
-        <w:t>ejaan</w:t>
-      </w:r>
-      <w:proofErr w:type="spellEnd"/>
-      <w:r>
-        <w:t xml:space="preserve"> </w:t>
-      </w:r>
-      <w:proofErr w:type="spellStart"/>
-      <w:r>
-        <w:t>dan</w:t>
-      </w:r>
-      <w:proofErr w:type="spellEnd"/>
-      <w:r>
-        <w:t xml:space="preserve"> grammar yang </w:t>
-      </w:r>
-      <w:proofErr w:type="spellStart"/>
-      <w:r>
-        <w:t>ada</w:t>
-      </w:r>
-      <w:proofErr w:type="spellEnd"/>
-      <w:r>
-        <w:t xml:space="preserve"> </w:t>
-      </w:r>
-      <w:proofErr w:type="spellStart"/>
-      <w:r>
-        <w:t>dihalaman</w:t>
-      </w:r>
-      <w:proofErr w:type="spellEnd"/>
-      <w:r>
-        <w:t xml:space="preserve"> joox.com</w:t>
+        <w:t>Widget button grammar for chrome untuk link membenarkan ejaan dan grammar yang ada dihalaman joox.com</w:t>
       </w:r>
     </w:p>
     <w:p>
@@ -8672,15 +8600,7 @@
         </w:tabs>
       </w:pPr>
       <w:r>
-        <w:t xml:space="preserve">Widget menu bar </w:t>
-      </w:r>
-      <w:proofErr w:type="spellStart"/>
-      <w:r>
-        <w:t>untuk</w:t>
-      </w:r>
-      <w:proofErr w:type="spellEnd"/>
-      <w:r>
-        <w:t xml:space="preserve"> customize and control google chrome</w:t>
+        <w:t>Widget menu bar untuk customize and control google chrome</w:t>
       </w:r>
     </w:p>
     <w:p>
@@ -8695,117 +8615,8 @@
         </w:tabs>
       </w:pPr>
       <w:r>
-        <w:t xml:space="preserve">Widget Button Home, New Releases, Recommended, JOOX Charts and artist </w:t>
-      </w:r>
-      <w:proofErr w:type="spellStart"/>
-      <w:r>
-        <w:t>masing-masing</w:t>
-      </w:r>
-      <w:proofErr w:type="spellEnd"/>
-      <w:r>
-        <w:t xml:space="preserve"> </w:t>
-      </w:r>
-      <w:proofErr w:type="spellStart"/>
-      <w:r>
-        <w:t>mempunyai</w:t>
-      </w:r>
-      <w:proofErr w:type="spellEnd"/>
-      <w:r>
-        <w:t xml:space="preserve"> </w:t>
-      </w:r>
-      <w:proofErr w:type="spellStart"/>
-      <w:r>
-        <w:t>fungsi</w:t>
-      </w:r>
-      <w:proofErr w:type="spellEnd"/>
-      <w:r>
-        <w:t xml:space="preserve"> </w:t>
-      </w:r>
-      <w:proofErr w:type="spellStart"/>
-      <w:r>
-        <w:t>untuk</w:t>
-      </w:r>
-      <w:proofErr w:type="spellEnd"/>
-      <w:r>
-        <w:t xml:space="preserve"> link </w:t>
-      </w:r>
-      <w:proofErr w:type="spellStart"/>
-      <w:r>
-        <w:t>ke</w:t>
-      </w:r>
-      <w:proofErr w:type="spellEnd"/>
-      <w:r>
-        <w:t xml:space="preserve"> </w:t>
-      </w:r>
-      <w:proofErr w:type="spellStart"/>
-      <w:r>
-        <w:t>halaman</w:t>
-      </w:r>
-      <w:proofErr w:type="spellEnd"/>
-      <w:r>
-        <w:t xml:space="preserve"> </w:t>
-      </w:r>
-      <w:proofErr w:type="spellStart"/>
-      <w:r>
-        <w:t>masing-masing</w:t>
-      </w:r>
-      <w:proofErr w:type="spellEnd"/>
-      <w:r>
-        <w:t xml:space="preserve">. </w:t>
-      </w:r>
-      <w:proofErr w:type="spellStart"/>
-      <w:r>
-        <w:t>Jika</w:t>
-      </w:r>
-      <w:proofErr w:type="spellEnd"/>
-      <w:r>
-        <w:t xml:space="preserve"> hover </w:t>
-      </w:r>
-      <w:proofErr w:type="spellStart"/>
-      <w:r>
-        <w:t>maka</w:t>
-      </w:r>
-      <w:proofErr w:type="spellEnd"/>
-      <w:r>
-        <w:t xml:space="preserve"> font </w:t>
-      </w:r>
-      <w:proofErr w:type="spellStart"/>
-      <w:r>
-        <w:t>akan</w:t>
-      </w:r>
-      <w:proofErr w:type="spellEnd"/>
-      <w:r>
-        <w:t xml:space="preserve"> </w:t>
-      </w:r>
-      <w:proofErr w:type="spellStart"/>
-      <w:r>
-        <w:t>otomatis</w:t>
-      </w:r>
-      <w:proofErr w:type="spellEnd"/>
-      <w:r>
-        <w:t xml:space="preserve"> </w:t>
-      </w:r>
-      <w:proofErr w:type="spellStart"/>
-      <w:r>
-        <w:t>berganti</w:t>
-      </w:r>
-      <w:proofErr w:type="spellEnd"/>
-      <w:r>
-        <w:t xml:space="preserve"> </w:t>
-      </w:r>
-      <w:proofErr w:type="spellStart"/>
-      <w:r>
-        <w:t>warna</w:t>
-      </w:r>
-      <w:proofErr w:type="spellEnd"/>
-      <w:r>
-        <w:t xml:space="preserve"> </w:t>
-      </w:r>
-      <w:proofErr w:type="spellStart"/>
-      <w:r>
-        <w:t>hijau</w:t>
-      </w:r>
-      <w:proofErr w:type="spellEnd"/>
+        <w:t>Widget Button Home, New Releases, Recommended, JOOX Charts and artist masing-masing mempunyai fungsi untuk link ke halaman masing-masing. Jika hover maka font akan otomatis berganti warna hijau</w:t>
+      </w:r>
     </w:p>
     <w:p>
       <w:pPr>
@@ -8819,45 +8630,8 @@
         </w:tabs>
       </w:pPr>
       <w:r>
-        <w:t xml:space="preserve">Widget play queue </w:t>
-      </w:r>
-      <w:proofErr w:type="spellStart"/>
-      <w:r>
-        <w:t>berisi</w:t>
-      </w:r>
-      <w:proofErr w:type="spellEnd"/>
-      <w:r>
-        <w:t xml:space="preserve"> list </w:t>
-      </w:r>
-      <w:proofErr w:type="spellStart"/>
-      <w:r>
-        <w:t>lagu</w:t>
-      </w:r>
-      <w:proofErr w:type="spellEnd"/>
-      <w:r>
-        <w:t xml:space="preserve"> yang </w:t>
-      </w:r>
-      <w:proofErr w:type="spellStart"/>
-      <w:r>
-        <w:t>sedang</w:t>
-      </w:r>
-      <w:proofErr w:type="spellEnd"/>
-      <w:r>
-        <w:t xml:space="preserve"> </w:t>
-      </w:r>
-      <w:proofErr w:type="spellStart"/>
-      <w:r>
-        <w:t>kita</w:t>
-      </w:r>
-      <w:proofErr w:type="spellEnd"/>
-      <w:r>
-        <w:t xml:space="preserve"> </w:t>
-      </w:r>
-      <w:proofErr w:type="spellStart"/>
-      <w:r>
-        <w:t>putar</w:t>
-      </w:r>
-      <w:proofErr w:type="spellEnd"/>
+        <w:t>Widget play queue berisi list lagu yang sedang kita putar</w:t>
+      </w:r>
     </w:p>
     <w:p>
       <w:pPr>
@@ -8871,37 +8645,8 @@
         </w:tabs>
       </w:pPr>
       <w:r>
-        <w:t xml:space="preserve">Widget button play previous </w:t>
-      </w:r>
-      <w:proofErr w:type="spellStart"/>
-      <w:r>
-        <w:t>untuk</w:t>
-      </w:r>
-      <w:proofErr w:type="spellEnd"/>
-      <w:r>
-        <w:t xml:space="preserve"> </w:t>
-      </w:r>
-      <w:proofErr w:type="spellStart"/>
-      <w:r>
-        <w:t>memutar</w:t>
-      </w:r>
-      <w:proofErr w:type="spellEnd"/>
-      <w:r>
-        <w:t xml:space="preserve"> </w:t>
-      </w:r>
-      <w:proofErr w:type="spellStart"/>
-      <w:r>
-        <w:t>lagu</w:t>
-      </w:r>
-      <w:proofErr w:type="spellEnd"/>
-      <w:r>
-        <w:t xml:space="preserve"> </w:t>
-      </w:r>
-      <w:proofErr w:type="spellStart"/>
-      <w:r>
-        <w:t>sebelumnya</w:t>
-      </w:r>
-      <w:proofErr w:type="spellEnd"/>
+        <w:t>Widget button play previous untuk memutar lagu sebelumnya</w:t>
+      </w:r>
     </w:p>
     <w:p>
       <w:pPr>
@@ -8915,37 +8660,8 @@
         </w:tabs>
       </w:pPr>
       <w:r>
-        <w:t xml:space="preserve">Widget button play </w:t>
-      </w:r>
-      <w:proofErr w:type="spellStart"/>
-      <w:r>
-        <w:t>untuk</w:t>
-      </w:r>
-      <w:proofErr w:type="spellEnd"/>
-      <w:r>
-        <w:t xml:space="preserve"> </w:t>
-      </w:r>
-      <w:proofErr w:type="spellStart"/>
-      <w:r>
-        <w:t>memutar</w:t>
-      </w:r>
-      <w:proofErr w:type="spellEnd"/>
-      <w:r>
-        <w:t xml:space="preserve"> </w:t>
-      </w:r>
-      <w:proofErr w:type="spellStart"/>
-      <w:r>
-        <w:t>lagu</w:t>
-      </w:r>
-      <w:proofErr w:type="spellEnd"/>
-      <w:r>
-        <w:t xml:space="preserve"> yang </w:t>
-      </w:r>
-      <w:proofErr w:type="spellStart"/>
-      <w:r>
-        <w:t>diinginkan</w:t>
-      </w:r>
-      <w:proofErr w:type="spellEnd"/>
+        <w:t>Widget button play untuk memutar lagu yang diinginkan</w:t>
+      </w:r>
     </w:p>
     <w:p>
       <w:pPr>
@@ -8959,37 +8675,8 @@
         </w:tabs>
       </w:pPr>
       <w:r>
-        <w:t xml:space="preserve">Widget button play next </w:t>
-      </w:r>
-      <w:proofErr w:type="spellStart"/>
-      <w:r>
-        <w:t>untuk</w:t>
-      </w:r>
-      <w:proofErr w:type="spellEnd"/>
-      <w:r>
-        <w:t xml:space="preserve"> </w:t>
-      </w:r>
-      <w:proofErr w:type="spellStart"/>
-      <w:r>
-        <w:t>memutar</w:t>
-      </w:r>
-      <w:proofErr w:type="spellEnd"/>
-      <w:r>
-        <w:t xml:space="preserve"> </w:t>
-      </w:r>
-      <w:proofErr w:type="spellStart"/>
-      <w:r>
-        <w:t>lagu</w:t>
-      </w:r>
-      <w:proofErr w:type="spellEnd"/>
-      <w:r>
-        <w:t xml:space="preserve"> </w:t>
-      </w:r>
-      <w:proofErr w:type="spellStart"/>
-      <w:r>
-        <w:t>selanjutnya</w:t>
-      </w:r>
-      <w:proofErr w:type="spellEnd"/>
+        <w:t>Widget button play next untuk memutar lagu selanjutnya</w:t>
+      </w:r>
     </w:p>
     <w:p>
       <w:pPr>
@@ -9003,104 +8690,11 @@
         </w:tabs>
       </w:pPr>
       <w:r>
-        <w:t xml:space="preserve">Widget label </w:t>
-      </w:r>
-      <w:proofErr w:type="spellStart"/>
-      <w:r>
-        <w:t>lagu</w:t>
-      </w:r>
-      <w:proofErr w:type="spellEnd"/>
-      <w:r>
-        <w:t xml:space="preserve"> </w:t>
-      </w:r>
-      <w:proofErr w:type="spellStart"/>
-      <w:r>
-        <w:t>dan</w:t>
-      </w:r>
-      <w:proofErr w:type="spellEnd"/>
-      <w:r>
-        <w:t xml:space="preserve"> </w:t>
-      </w:r>
-      <w:proofErr w:type="spellStart"/>
-      <w:r>
-        <w:t>penyanyi</w:t>
-      </w:r>
-      <w:proofErr w:type="spellEnd"/>
-      <w:r>
-        <w:t xml:space="preserve"> </w:t>
-      </w:r>
-      <w:r>
-        <w:t xml:space="preserve">yang </w:t>
-      </w:r>
-      <w:proofErr w:type="spellStart"/>
-      <w:r>
-        <w:t>sedang</w:t>
-      </w:r>
-      <w:proofErr w:type="spellEnd"/>
-      <w:r>
-        <w:t xml:space="preserve"> </w:t>
-      </w:r>
-      <w:proofErr w:type="spellStart"/>
-      <w:r>
-        <w:t>dimainkan</w:t>
-      </w:r>
-      <w:proofErr w:type="spellEnd"/>
-      <w:r>
-        <w:t xml:space="preserve">, </w:t>
-      </w:r>
-      <w:proofErr w:type="spellStart"/>
-      <w:r>
-        <w:t>bisa</w:t>
-      </w:r>
-      <w:proofErr w:type="spellEnd"/>
-      <w:r>
-        <w:t xml:space="preserve"> juga </w:t>
-      </w:r>
-      <w:proofErr w:type="spellStart"/>
-      <w:r>
-        <w:t>sebagai</w:t>
-      </w:r>
-      <w:proofErr w:type="spellEnd"/>
-      <w:r>
-        <w:t xml:space="preserve"> link </w:t>
-      </w:r>
-      <w:proofErr w:type="spellStart"/>
-      <w:r>
-        <w:t>untuk</w:t>
-      </w:r>
-      <w:proofErr w:type="spellEnd"/>
-      <w:r>
-        <w:t xml:space="preserve"> </w:t>
-      </w:r>
-      <w:proofErr w:type="spellStart"/>
-      <w:r>
-        <w:t>menampilkan</w:t>
-      </w:r>
-      <w:proofErr w:type="spellEnd"/>
-      <w:r>
-        <w:t xml:space="preserve"> </w:t>
-      </w:r>
-      <w:proofErr w:type="spellStart"/>
-      <w:r>
-        <w:t>lirik</w:t>
-      </w:r>
-      <w:proofErr w:type="spellEnd"/>
-      <w:r>
-        <w:t xml:space="preserve"> </w:t>
-      </w:r>
-      <w:proofErr w:type="spellStart"/>
-      <w:r>
-        <w:t>lagu</w:t>
-      </w:r>
-      <w:proofErr w:type="spellEnd"/>
-      <w:r>
-        <w:t xml:space="preserve"> </w:t>
-      </w:r>
-      <w:proofErr w:type="spellStart"/>
-      <w:r>
-        <w:t>tersebut</w:t>
-      </w:r>
-      <w:proofErr w:type="spellEnd"/>
+        <w:t xml:space="preserve">Widget label lagu dan penyanyi </w:t>
+      </w:r>
+      <w:r>
+        <w:t>yang sedang dimainkan, bisa juga sebagai link untuk menampilkan lirik lagu tersebut</w:t>
+      </w:r>
     </w:p>
     <w:p>
       <w:pPr>
@@ -9114,53 +8708,8 @@
         </w:tabs>
       </w:pPr>
       <w:r>
-        <w:t xml:space="preserve">Widget play bar </w:t>
-      </w:r>
-      <w:proofErr w:type="spellStart"/>
-      <w:r>
-        <w:t>berisi</w:t>
-      </w:r>
-      <w:proofErr w:type="spellEnd"/>
-      <w:r>
-        <w:t xml:space="preserve"> </w:t>
-      </w:r>
-      <w:proofErr w:type="spellStart"/>
-      <w:r>
-        <w:t>durasi</w:t>
-      </w:r>
-      <w:proofErr w:type="spellEnd"/>
-      <w:r>
-        <w:t xml:space="preserve"> </w:t>
-      </w:r>
-      <w:proofErr w:type="spellStart"/>
-      <w:r>
-        <w:t>dari</w:t>
-      </w:r>
-      <w:proofErr w:type="spellEnd"/>
-      <w:r>
-        <w:t xml:space="preserve"> </w:t>
-      </w:r>
-      <w:proofErr w:type="spellStart"/>
-      <w:r>
-        <w:t>lagu</w:t>
-      </w:r>
-      <w:proofErr w:type="spellEnd"/>
-      <w:r>
-        <w:t xml:space="preserve"> yang </w:t>
-      </w:r>
-      <w:proofErr w:type="spellStart"/>
-      <w:r>
-        <w:t>sedang</w:t>
-      </w:r>
-      <w:proofErr w:type="spellEnd"/>
-      <w:r>
-        <w:t xml:space="preserve"> </w:t>
-      </w:r>
-      <w:proofErr w:type="spellStart"/>
-      <w:r>
-        <w:t>diputar</w:t>
-      </w:r>
-      <w:proofErr w:type="spellEnd"/>
+        <w:t>Widget play bar berisi durasi dari lagu yang sedang diputar</w:t>
+      </w:r>
     </w:p>
     <w:p>
       <w:pPr>
@@ -9177,198 +8726,8 @@
         <w:rPr>
           <w:color w:val="0D0D0D" w:themeColor="text1" w:themeTint="F2"/>
         </w:rPr>
-        <w:t xml:space="preserve">Widget button collect </w:t>
-      </w:r>
-      <w:proofErr w:type="spellStart"/>
-      <w:r>
-        <w:rPr>
-          <w:color w:val="0D0D0D" w:themeColor="text1" w:themeTint="F2"/>
-        </w:rPr>
-        <w:t>untuk</w:t>
-      </w:r>
-      <w:proofErr w:type="spellEnd"/>
-      <w:r>
-        <w:rPr>
-          <w:color w:val="0D0D0D" w:themeColor="text1" w:themeTint="F2"/>
-        </w:rPr>
-        <w:t xml:space="preserve"> </w:t>
-      </w:r>
-      <w:proofErr w:type="spellStart"/>
-      <w:r>
-        <w:rPr>
-          <w:color w:val="0D0D0D" w:themeColor="text1" w:themeTint="F2"/>
-        </w:rPr>
-        <w:t>menandai</w:t>
-      </w:r>
-      <w:proofErr w:type="spellEnd"/>
-      <w:r>
-        <w:rPr>
-          <w:color w:val="0D0D0D" w:themeColor="text1" w:themeTint="F2"/>
-        </w:rPr>
-        <w:t xml:space="preserve"> </w:t>
-      </w:r>
-      <w:proofErr w:type="spellStart"/>
-      <w:r>
-        <w:rPr>
-          <w:color w:val="0D0D0D" w:themeColor="text1" w:themeTint="F2"/>
-        </w:rPr>
-        <w:t>bahwa</w:t>
-      </w:r>
-      <w:proofErr w:type="spellEnd"/>
-      <w:r>
-        <w:rPr>
-          <w:color w:val="0D0D0D" w:themeColor="text1" w:themeTint="F2"/>
-        </w:rPr>
-        <w:t xml:space="preserve"> </w:t>
-      </w:r>
-      <w:proofErr w:type="spellStart"/>
-      <w:r>
-        <w:rPr>
-          <w:color w:val="0D0D0D" w:themeColor="text1" w:themeTint="F2"/>
-        </w:rPr>
-        <w:t>lagu</w:t>
-      </w:r>
-      <w:proofErr w:type="spellEnd"/>
-      <w:r>
-        <w:rPr>
-          <w:color w:val="0D0D0D" w:themeColor="text1" w:themeTint="F2"/>
-        </w:rPr>
-        <w:t xml:space="preserve"> yang </w:t>
-      </w:r>
-      <w:proofErr w:type="spellStart"/>
-      <w:r>
-        <w:rPr>
-          <w:color w:val="0D0D0D" w:themeColor="text1" w:themeTint="F2"/>
-        </w:rPr>
-        <w:t>sedang</w:t>
-      </w:r>
-      <w:proofErr w:type="spellEnd"/>
-      <w:r>
-        <w:rPr>
-          <w:color w:val="0D0D0D" w:themeColor="text1" w:themeTint="F2"/>
-        </w:rPr>
-        <w:t xml:space="preserve"> </w:t>
-      </w:r>
-      <w:proofErr w:type="spellStart"/>
-      <w:r>
-        <w:rPr>
-          <w:color w:val="0D0D0D" w:themeColor="text1" w:themeTint="F2"/>
-        </w:rPr>
-        <w:t>kita</w:t>
-      </w:r>
-      <w:proofErr w:type="spellEnd"/>
-      <w:r>
-        <w:rPr>
-          <w:color w:val="0D0D0D" w:themeColor="text1" w:themeTint="F2"/>
-        </w:rPr>
-        <w:t xml:space="preserve"> </w:t>
-      </w:r>
-      <w:proofErr w:type="spellStart"/>
-      <w:r>
-        <w:rPr>
-          <w:color w:val="0D0D0D" w:themeColor="text1" w:themeTint="F2"/>
-        </w:rPr>
-        <w:t>mainkan</w:t>
-      </w:r>
-      <w:proofErr w:type="spellEnd"/>
-      <w:r>
-        <w:rPr>
-          <w:color w:val="0D0D0D" w:themeColor="text1" w:themeTint="F2"/>
-        </w:rPr>
-        <w:t xml:space="preserve"> </w:t>
-      </w:r>
-      <w:proofErr w:type="spellStart"/>
-      <w:r>
-        <w:rPr>
-          <w:color w:val="0D0D0D" w:themeColor="text1" w:themeTint="F2"/>
-        </w:rPr>
-        <w:t>merupakan</w:t>
-      </w:r>
-      <w:proofErr w:type="spellEnd"/>
-      <w:r>
-        <w:rPr>
-          <w:color w:val="0D0D0D" w:themeColor="text1" w:themeTint="F2"/>
-        </w:rPr>
-        <w:t xml:space="preserve"> </w:t>
-      </w:r>
-      <w:proofErr w:type="spellStart"/>
-      <w:r>
-        <w:rPr>
-          <w:color w:val="0D0D0D" w:themeColor="text1" w:themeTint="F2"/>
-        </w:rPr>
-        <w:t>favorit</w:t>
-      </w:r>
-      <w:proofErr w:type="spellEnd"/>
-      <w:r>
-        <w:rPr>
-          <w:color w:val="0D0D0D" w:themeColor="text1" w:themeTint="F2"/>
-        </w:rPr>
-        <w:t xml:space="preserve"> </w:t>
-      </w:r>
-      <w:proofErr w:type="spellStart"/>
-      <w:r>
-        <w:rPr>
-          <w:color w:val="0D0D0D" w:themeColor="text1" w:themeTint="F2"/>
-        </w:rPr>
-        <w:t>dan</w:t>
-      </w:r>
-      <w:proofErr w:type="spellEnd"/>
-      <w:r>
-        <w:rPr>
-          <w:color w:val="0D0D0D" w:themeColor="text1" w:themeTint="F2"/>
-        </w:rPr>
-        <w:t xml:space="preserve"> </w:t>
-      </w:r>
-      <w:proofErr w:type="spellStart"/>
-      <w:r>
-        <w:rPr>
-          <w:color w:val="0D0D0D" w:themeColor="text1" w:themeTint="F2"/>
-        </w:rPr>
-        <w:t>akan</w:t>
-      </w:r>
-      <w:proofErr w:type="spellEnd"/>
-      <w:r>
-        <w:rPr>
-          <w:color w:val="0D0D0D" w:themeColor="text1" w:themeTint="F2"/>
-        </w:rPr>
-        <w:t xml:space="preserve"> </w:t>
-      </w:r>
-      <w:proofErr w:type="spellStart"/>
-      <w:r>
-        <w:rPr>
-          <w:color w:val="0D0D0D" w:themeColor="text1" w:themeTint="F2"/>
-        </w:rPr>
-        <w:t>disimpan</w:t>
-      </w:r>
-      <w:proofErr w:type="spellEnd"/>
-      <w:r>
-        <w:rPr>
-          <w:color w:val="0D0D0D" w:themeColor="text1" w:themeTint="F2"/>
-        </w:rPr>
-        <w:t xml:space="preserve"> </w:t>
-      </w:r>
-      <w:proofErr w:type="spellStart"/>
-      <w:r>
-        <w:rPr>
-          <w:color w:val="0D0D0D" w:themeColor="text1" w:themeTint="F2"/>
-        </w:rPr>
-        <w:t>ke</w:t>
-      </w:r>
-      <w:proofErr w:type="spellEnd"/>
-      <w:r>
-        <w:rPr>
-          <w:color w:val="0D0D0D" w:themeColor="text1" w:themeTint="F2"/>
-        </w:rPr>
-        <w:t xml:space="preserve"> playlist </w:t>
-      </w:r>
-      <w:proofErr w:type="spellStart"/>
-      <w:r>
-        <w:rPr>
-          <w:color w:val="0D0D0D" w:themeColor="text1" w:themeTint="F2"/>
-        </w:rPr>
-        <w:t>kita</w:t>
-      </w:r>
-      <w:proofErr w:type="spellEnd"/>
+        <w:t>Widget button collect untuk menandai bahwa lagu yang sedang kita mainkan merupakan favorit dan akan disimpan ke playlist kita</w:t>
+      </w:r>
     </w:p>
     <w:p>
       <w:pPr>
@@ -9385,100 +8744,8 @@
         <w:rPr>
           <w:color w:val="0D0D0D" w:themeColor="text1" w:themeTint="F2"/>
         </w:rPr>
-        <w:t xml:space="preserve">Widget button volume </w:t>
-      </w:r>
-      <w:proofErr w:type="spellStart"/>
-      <w:r>
-        <w:rPr>
-          <w:color w:val="0D0D0D" w:themeColor="text1" w:themeTint="F2"/>
-        </w:rPr>
-        <w:t>untuk</w:t>
-      </w:r>
-      <w:proofErr w:type="spellEnd"/>
-      <w:r>
-        <w:rPr>
-          <w:color w:val="0D0D0D" w:themeColor="text1" w:themeTint="F2"/>
-        </w:rPr>
-        <w:t xml:space="preserve"> </w:t>
-      </w:r>
-      <w:proofErr w:type="spellStart"/>
-      <w:r>
-        <w:rPr>
-          <w:color w:val="0D0D0D" w:themeColor="text1" w:themeTint="F2"/>
-        </w:rPr>
-        <w:t>mengatur</w:t>
-      </w:r>
-      <w:proofErr w:type="spellEnd"/>
-      <w:r>
-        <w:rPr>
-          <w:color w:val="0D0D0D" w:themeColor="text1" w:themeTint="F2"/>
-        </w:rPr>
-        <w:t xml:space="preserve"> </w:t>
-      </w:r>
-      <w:proofErr w:type="spellStart"/>
-      <w:r>
-        <w:rPr>
-          <w:color w:val="0D0D0D" w:themeColor="text1" w:themeTint="F2"/>
-        </w:rPr>
-        <w:t>besar</w:t>
-      </w:r>
-      <w:proofErr w:type="spellEnd"/>
-      <w:r>
-        <w:rPr>
-          <w:color w:val="0D0D0D" w:themeColor="text1" w:themeTint="F2"/>
-        </w:rPr>
-        <w:t xml:space="preserve"> </w:t>
-      </w:r>
-      <w:proofErr w:type="spellStart"/>
-      <w:r>
-        <w:rPr>
-          <w:color w:val="0D0D0D" w:themeColor="text1" w:themeTint="F2"/>
-        </w:rPr>
-        <w:t>kecilnya</w:t>
-      </w:r>
-      <w:proofErr w:type="spellEnd"/>
-      <w:r>
-        <w:rPr>
-          <w:color w:val="0D0D0D" w:themeColor="text1" w:themeTint="F2"/>
-        </w:rPr>
-        <w:t xml:space="preserve"> volume </w:t>
-      </w:r>
-      <w:proofErr w:type="spellStart"/>
-      <w:r>
-        <w:rPr>
-          <w:color w:val="0D0D0D" w:themeColor="text1" w:themeTint="F2"/>
-        </w:rPr>
-        <w:t>lagu</w:t>
-      </w:r>
-      <w:proofErr w:type="spellEnd"/>
-      <w:r>
-        <w:rPr>
-          <w:color w:val="0D0D0D" w:themeColor="text1" w:themeTint="F2"/>
-        </w:rPr>
-        <w:t xml:space="preserve"> yang </w:t>
-      </w:r>
-      <w:proofErr w:type="spellStart"/>
-      <w:r>
-        <w:rPr>
-          <w:color w:val="0D0D0D" w:themeColor="text1" w:themeTint="F2"/>
-        </w:rPr>
-        <w:t>sedang</w:t>
-      </w:r>
-      <w:proofErr w:type="spellEnd"/>
-      <w:r>
-        <w:rPr>
-          <w:color w:val="0D0D0D" w:themeColor="text1" w:themeTint="F2"/>
-        </w:rPr>
-        <w:t xml:space="preserve"> </w:t>
-      </w:r>
-      <w:proofErr w:type="spellStart"/>
-      <w:r>
-        <w:rPr>
-          <w:color w:val="0D0D0D" w:themeColor="text1" w:themeTint="F2"/>
-        </w:rPr>
-        <w:t>dimainkan</w:t>
-      </w:r>
-      <w:proofErr w:type="spellEnd"/>
+        <w:t>Widget button volume untuk mengatur besar kecilnya volume lagu yang sedang dimainkan</w:t>
+      </w:r>
     </w:p>
     <w:p>
       <w:pPr>
@@ -9495,72 +8762,8 @@
         <w:rPr>
           <w:color w:val="0D0D0D" w:themeColor="text1" w:themeTint="F2"/>
         </w:rPr>
-        <w:t xml:space="preserve">Widget button mode </w:t>
-      </w:r>
-      <w:proofErr w:type="spellStart"/>
-      <w:r>
-        <w:rPr>
-          <w:color w:val="0D0D0D" w:themeColor="text1" w:themeTint="F2"/>
-        </w:rPr>
-        <w:t>untuk</w:t>
-      </w:r>
-      <w:proofErr w:type="spellEnd"/>
-      <w:r>
-        <w:rPr>
-          <w:color w:val="0D0D0D" w:themeColor="text1" w:themeTint="F2"/>
-        </w:rPr>
-        <w:t xml:space="preserve"> </w:t>
-      </w:r>
-      <w:proofErr w:type="spellStart"/>
-      <w:r>
-        <w:rPr>
-          <w:color w:val="0D0D0D" w:themeColor="text1" w:themeTint="F2"/>
-        </w:rPr>
-        <w:t>menentukan</w:t>
-      </w:r>
-      <w:proofErr w:type="spellEnd"/>
-      <w:r>
-        <w:rPr>
-          <w:color w:val="0D0D0D" w:themeColor="text1" w:themeTint="F2"/>
-        </w:rPr>
-        <w:t xml:space="preserve"> mode playlist </w:t>
-      </w:r>
-      <w:proofErr w:type="spellStart"/>
-      <w:r>
-        <w:rPr>
-          <w:color w:val="0D0D0D" w:themeColor="text1" w:themeTint="F2"/>
-        </w:rPr>
-        <w:t>dalam</w:t>
-      </w:r>
-      <w:proofErr w:type="spellEnd"/>
-      <w:r>
-        <w:rPr>
-          <w:color w:val="0D0D0D" w:themeColor="text1" w:themeTint="F2"/>
-        </w:rPr>
-        <w:t xml:space="preserve"> </w:t>
-      </w:r>
-      <w:proofErr w:type="spellStart"/>
-      <w:r>
-        <w:rPr>
-          <w:color w:val="0D0D0D" w:themeColor="text1" w:themeTint="F2"/>
-        </w:rPr>
-        <w:t>memutar</w:t>
-      </w:r>
-      <w:proofErr w:type="spellEnd"/>
-      <w:r>
-        <w:rPr>
-          <w:color w:val="0D0D0D" w:themeColor="text1" w:themeTint="F2"/>
-        </w:rPr>
-        <w:t xml:space="preserve"> </w:t>
-      </w:r>
-      <w:proofErr w:type="spellStart"/>
-      <w:r>
-        <w:rPr>
-          <w:color w:val="0D0D0D" w:themeColor="text1" w:themeTint="F2"/>
-        </w:rPr>
-        <w:t>lagu</w:t>
-      </w:r>
-      <w:proofErr w:type="spellEnd"/>
+        <w:t>Widget button mode untuk menentukan mode playlist dalam memutar lagu</w:t>
+      </w:r>
     </w:p>
     <w:p>
       <w:pPr>
@@ -9577,72 +8780,8 @@
         <w:rPr>
           <w:color w:val="0D0D0D" w:themeColor="text1" w:themeTint="F2"/>
         </w:rPr>
-        <w:t xml:space="preserve">Widget button playlist </w:t>
-      </w:r>
-      <w:proofErr w:type="spellStart"/>
-      <w:r>
-        <w:rPr>
-          <w:color w:val="0D0D0D" w:themeColor="text1" w:themeTint="F2"/>
-        </w:rPr>
-        <w:t>berisi</w:t>
-      </w:r>
-      <w:proofErr w:type="spellEnd"/>
-      <w:r>
-        <w:rPr>
-          <w:color w:val="0D0D0D" w:themeColor="text1" w:themeTint="F2"/>
-        </w:rPr>
-        <w:t xml:space="preserve"> </w:t>
-      </w:r>
-      <w:proofErr w:type="spellStart"/>
-      <w:r>
-        <w:rPr>
-          <w:color w:val="0D0D0D" w:themeColor="text1" w:themeTint="F2"/>
-        </w:rPr>
-        <w:t>kumpulan</w:t>
-      </w:r>
-      <w:proofErr w:type="spellEnd"/>
-      <w:r>
-        <w:rPr>
-          <w:color w:val="0D0D0D" w:themeColor="text1" w:themeTint="F2"/>
-        </w:rPr>
-        <w:t xml:space="preserve"> </w:t>
-      </w:r>
-      <w:proofErr w:type="spellStart"/>
-      <w:r>
-        <w:rPr>
-          <w:color w:val="0D0D0D" w:themeColor="text1" w:themeTint="F2"/>
-        </w:rPr>
-        <w:t>lagu</w:t>
-      </w:r>
-      <w:proofErr w:type="spellEnd"/>
-      <w:r>
-        <w:rPr>
-          <w:color w:val="0D0D0D" w:themeColor="text1" w:themeTint="F2"/>
-        </w:rPr>
-        <w:t xml:space="preserve"> </w:t>
-      </w:r>
-      <w:proofErr w:type="spellStart"/>
-      <w:r>
-        <w:rPr>
-          <w:color w:val="0D0D0D" w:themeColor="text1" w:themeTint="F2"/>
-        </w:rPr>
-        <w:t>dalam</w:t>
-      </w:r>
-      <w:proofErr w:type="spellEnd"/>
-      <w:r>
-        <w:rPr>
-          <w:color w:val="0D0D0D" w:themeColor="text1" w:themeTint="F2"/>
-        </w:rPr>
-        <w:t xml:space="preserve"> playlist </w:t>
-      </w:r>
-      <w:proofErr w:type="spellStart"/>
-      <w:r>
-        <w:rPr>
-          <w:color w:val="0D0D0D" w:themeColor="text1" w:themeTint="F2"/>
-        </w:rPr>
-        <w:t>kita</w:t>
-      </w:r>
-      <w:proofErr w:type="spellEnd"/>
+        <w:t>Widget button playlist berisi kumpulan lagu dalam playlist kita</w:t>
+      </w:r>
     </w:p>
     <w:p>
       <w:pPr>
@@ -9659,86 +8798,8 @@
         <w:rPr>
           <w:color w:val="0D0D0D" w:themeColor="text1" w:themeTint="F2"/>
         </w:rPr>
-        <w:t xml:space="preserve">Widget list </w:t>
-      </w:r>
-      <w:proofErr w:type="spellStart"/>
-      <w:r>
-        <w:rPr>
-          <w:color w:val="0D0D0D" w:themeColor="text1" w:themeTint="F2"/>
-        </w:rPr>
-        <w:t>lirik</w:t>
-      </w:r>
-      <w:proofErr w:type="spellEnd"/>
-      <w:r>
-        <w:rPr>
-          <w:color w:val="0D0D0D" w:themeColor="text1" w:themeTint="F2"/>
-        </w:rPr>
-        <w:t xml:space="preserve">, </w:t>
-      </w:r>
-      <w:proofErr w:type="spellStart"/>
-      <w:r>
-        <w:rPr>
-          <w:color w:val="0D0D0D" w:themeColor="text1" w:themeTint="F2"/>
-        </w:rPr>
-        <w:t>berisi</w:t>
-      </w:r>
-      <w:proofErr w:type="spellEnd"/>
-      <w:r>
-        <w:rPr>
-          <w:color w:val="0D0D0D" w:themeColor="text1" w:themeTint="F2"/>
-        </w:rPr>
-        <w:t xml:space="preserve"> </w:t>
-      </w:r>
-      <w:proofErr w:type="spellStart"/>
-      <w:r>
-        <w:rPr>
-          <w:color w:val="0D0D0D" w:themeColor="text1" w:themeTint="F2"/>
-        </w:rPr>
-        <w:t>lirik</w:t>
-      </w:r>
-      <w:proofErr w:type="spellEnd"/>
-      <w:r>
-        <w:rPr>
-          <w:color w:val="0D0D0D" w:themeColor="text1" w:themeTint="F2"/>
-        </w:rPr>
-        <w:t xml:space="preserve"> </w:t>
-      </w:r>
-      <w:proofErr w:type="spellStart"/>
-      <w:r>
-        <w:rPr>
-          <w:color w:val="0D0D0D" w:themeColor="text1" w:themeTint="F2"/>
-        </w:rPr>
-        <w:t>lagu</w:t>
-      </w:r>
-      <w:proofErr w:type="spellEnd"/>
-      <w:r>
-        <w:rPr>
-          <w:color w:val="0D0D0D" w:themeColor="text1" w:themeTint="F2"/>
-        </w:rPr>
-        <w:t xml:space="preserve"> yang </w:t>
-      </w:r>
-      <w:proofErr w:type="spellStart"/>
-      <w:r>
-        <w:rPr>
-          <w:color w:val="0D0D0D" w:themeColor="text1" w:themeTint="F2"/>
-        </w:rPr>
-        <w:t>sedang</w:t>
-      </w:r>
-      <w:proofErr w:type="spellEnd"/>
-      <w:r>
-        <w:rPr>
-          <w:color w:val="0D0D0D" w:themeColor="text1" w:themeTint="F2"/>
-        </w:rPr>
-        <w:t xml:space="preserve"> </w:t>
-      </w:r>
-      <w:proofErr w:type="spellStart"/>
-      <w:r>
-        <w:rPr>
-          <w:color w:val="0D0D0D" w:themeColor="text1" w:themeTint="F2"/>
-        </w:rPr>
-        <w:t>dimainkan</w:t>
-      </w:r>
-      <w:proofErr w:type="spellEnd"/>
+        <w:t>Widget list lirik, berisi lirik lagu yang sedang dimainkan</w:t>
+      </w:r>
     </w:p>
     <w:p>
       <w:pPr>
@@ -9786,71 +8847,7 @@
         <w:rPr>
           <w:color w:val="0D0D0D" w:themeColor="text1" w:themeTint="F2"/>
         </w:rPr>
-        <w:t xml:space="preserve">search </w:t>
-      </w:r>
-      <w:proofErr w:type="spellStart"/>
-      <w:r>
-        <w:rPr>
-          <w:color w:val="0D0D0D" w:themeColor="text1" w:themeTint="F2"/>
-        </w:rPr>
-        <w:t>untuk</w:t>
-      </w:r>
-      <w:proofErr w:type="spellEnd"/>
-      <w:r>
-        <w:rPr>
-          <w:color w:val="0D0D0D" w:themeColor="text1" w:themeTint="F2"/>
-        </w:rPr>
-        <w:t xml:space="preserve"> </w:t>
-      </w:r>
-      <w:proofErr w:type="spellStart"/>
-      <w:r>
-        <w:rPr>
-          <w:color w:val="0D0D0D" w:themeColor="text1" w:themeTint="F2"/>
-        </w:rPr>
-        <w:t>mencari</w:t>
-      </w:r>
-      <w:proofErr w:type="spellEnd"/>
-      <w:r>
-        <w:rPr>
-          <w:color w:val="0D0D0D" w:themeColor="text1" w:themeTint="F2"/>
-        </w:rPr>
-        <w:t xml:space="preserve"> </w:t>
-      </w:r>
-      <w:proofErr w:type="spellStart"/>
-      <w:r>
-        <w:rPr>
-          <w:color w:val="0D0D0D" w:themeColor="text1" w:themeTint="F2"/>
-        </w:rPr>
-        <w:t>lagu</w:t>
-      </w:r>
-      <w:proofErr w:type="spellEnd"/>
-      <w:r>
-        <w:rPr>
-          <w:color w:val="0D0D0D" w:themeColor="text1" w:themeTint="F2"/>
-        </w:rPr>
-        <w:t xml:space="preserve"> </w:t>
-      </w:r>
-      <w:proofErr w:type="spellStart"/>
-      <w:proofErr w:type="gramStart"/>
-      <w:r>
-        <w:rPr>
-          <w:color w:val="0D0D0D" w:themeColor="text1" w:themeTint="F2"/>
-        </w:rPr>
-        <w:t>berdasar</w:t>
-      </w:r>
-      <w:proofErr w:type="spellEnd"/>
-      <w:r>
-        <w:rPr>
-          <w:color w:val="0D0D0D" w:themeColor="text1" w:themeTint="F2"/>
-        </w:rPr>
-        <w:t xml:space="preserve">  artist</w:t>
-      </w:r>
-      <w:proofErr w:type="gramEnd"/>
-      <w:r>
-        <w:rPr>
-          <w:color w:val="0D0D0D" w:themeColor="text1" w:themeTint="F2"/>
-        </w:rPr>
-        <w:t>, songs, albums</w:t>
+        <w:t>search untuk mencari lagu berdasar  artist, songs, albums</w:t>
       </w:r>
     </w:p>
     <w:p>
@@ -9870,87 +8867,7 @@
           <w:color w:val="0D0D0D" w:themeColor="text1" w:themeTint="F2"/>
           <w:sz w:val="20"/>
         </w:rPr>
-        <w:t xml:space="preserve">Widget Log </w:t>
-      </w:r>
-      <w:proofErr w:type="gramStart"/>
-      <w:r>
-        <w:rPr>
-          <w:color w:val="0D0D0D" w:themeColor="text1" w:themeTint="F2"/>
-          <w:sz w:val="20"/>
-        </w:rPr>
-        <w:t>In</w:t>
-      </w:r>
-      <w:proofErr w:type="gramEnd"/>
-      <w:r>
-        <w:rPr>
-          <w:color w:val="0D0D0D" w:themeColor="text1" w:themeTint="F2"/>
-          <w:sz w:val="20"/>
-        </w:rPr>
-        <w:t xml:space="preserve"> </w:t>
-      </w:r>
-      <w:proofErr w:type="spellStart"/>
-      <w:r>
-        <w:rPr>
-          <w:color w:val="0D0D0D" w:themeColor="text1" w:themeTint="F2"/>
-          <w:sz w:val="20"/>
-        </w:rPr>
-        <w:t>untuk</w:t>
-      </w:r>
-      <w:proofErr w:type="spellEnd"/>
-      <w:r>
-        <w:rPr>
-          <w:color w:val="0D0D0D" w:themeColor="text1" w:themeTint="F2"/>
-          <w:sz w:val="20"/>
-        </w:rPr>
-        <w:t xml:space="preserve"> </w:t>
-      </w:r>
-      <w:proofErr w:type="spellStart"/>
-      <w:r>
-        <w:rPr>
-          <w:color w:val="0D0D0D" w:themeColor="text1" w:themeTint="F2"/>
-          <w:sz w:val="20"/>
-        </w:rPr>
-        <w:t>masuk</w:t>
-      </w:r>
-      <w:proofErr w:type="spellEnd"/>
-      <w:r>
-        <w:rPr>
-          <w:color w:val="0D0D0D" w:themeColor="text1" w:themeTint="F2"/>
-          <w:sz w:val="20"/>
-        </w:rPr>
-        <w:t xml:space="preserve"> kea kun </w:t>
-      </w:r>
-      <w:proofErr w:type="spellStart"/>
-      <w:r>
-        <w:rPr>
-          <w:color w:val="0D0D0D" w:themeColor="text1" w:themeTint="F2"/>
-          <w:sz w:val="20"/>
-        </w:rPr>
-        <w:t>kita</w:t>
-      </w:r>
-      <w:proofErr w:type="spellEnd"/>
-      <w:r>
-        <w:rPr>
-          <w:color w:val="0D0D0D" w:themeColor="text1" w:themeTint="F2"/>
-          <w:sz w:val="20"/>
-        </w:rPr>
-        <w:t xml:space="preserve"> </w:t>
-      </w:r>
-      <w:proofErr w:type="spellStart"/>
-      <w:r>
-        <w:rPr>
-          <w:color w:val="0D0D0D" w:themeColor="text1" w:themeTint="F2"/>
-          <w:sz w:val="20"/>
-        </w:rPr>
-        <w:t>sendiri</w:t>
-      </w:r>
-      <w:proofErr w:type="spellEnd"/>
-      <w:r>
-        <w:rPr>
-          <w:color w:val="0D0D0D" w:themeColor="text1" w:themeTint="F2"/>
-          <w:sz w:val="20"/>
-        </w:rPr>
-        <w:t xml:space="preserve"> di joox.com</w:t>
+        <w:t>Widget Log In untuk masuk kea kun kita sendiri di joox.com</w:t>
       </w:r>
     </w:p>
     <w:p>
@@ -9969,35 +8886,7 @@
         <w:rPr>
           <w:color w:val="0D0D0D" w:themeColor="text1" w:themeTint="F2"/>
         </w:rPr>
-        <w:t xml:space="preserve">Widget drop down menu </w:t>
-      </w:r>
-      <w:proofErr w:type="spellStart"/>
-      <w:r>
-        <w:rPr>
-          <w:color w:val="0D0D0D" w:themeColor="text1" w:themeTint="F2"/>
-        </w:rPr>
-        <w:t>untuk</w:t>
-      </w:r>
-      <w:proofErr w:type="spellEnd"/>
-      <w:r>
-        <w:rPr>
-          <w:color w:val="0D0D0D" w:themeColor="text1" w:themeTint="F2"/>
-        </w:rPr>
-        <w:t xml:space="preserve"> </w:t>
-      </w:r>
-      <w:proofErr w:type="spellStart"/>
-      <w:r>
-        <w:rPr>
-          <w:color w:val="0D0D0D" w:themeColor="text1" w:themeTint="F2"/>
-        </w:rPr>
-        <w:t>memilih</w:t>
-      </w:r>
-      <w:proofErr w:type="spellEnd"/>
-      <w:r>
-        <w:rPr>
-          <w:color w:val="0D0D0D" w:themeColor="text1" w:themeTint="F2"/>
-        </w:rPr>
-        <w:t xml:space="preserve"> Bahasa di joox.com</w:t>
+        <w:t>Widget drop down menu untuk memilih Bahasa di joox.com</w:t>
       </w:r>
     </w:p>
     <w:p>
@@ -10015,58 +8904,8 @@
         <w:rPr>
           <w:color w:val="0D0D0D" w:themeColor="text1" w:themeTint="F2"/>
         </w:rPr>
-        <w:t xml:space="preserve">Widget button clear list </w:t>
-      </w:r>
-      <w:proofErr w:type="spellStart"/>
-      <w:r>
-        <w:rPr>
-          <w:color w:val="0D0D0D" w:themeColor="text1" w:themeTint="F2"/>
-        </w:rPr>
-        <w:t>untuk</w:t>
-      </w:r>
-      <w:proofErr w:type="spellEnd"/>
-      <w:r>
-        <w:rPr>
-          <w:color w:val="0D0D0D" w:themeColor="text1" w:themeTint="F2"/>
-        </w:rPr>
-        <w:t xml:space="preserve"> </w:t>
-      </w:r>
-      <w:proofErr w:type="spellStart"/>
-      <w:r>
-        <w:rPr>
-          <w:color w:val="0D0D0D" w:themeColor="text1" w:themeTint="F2"/>
-        </w:rPr>
-        <w:t>menghapus</w:t>
-      </w:r>
-      <w:proofErr w:type="spellEnd"/>
-      <w:r>
-        <w:rPr>
-          <w:color w:val="0D0D0D" w:themeColor="text1" w:themeTint="F2"/>
-        </w:rPr>
-        <w:t xml:space="preserve"> playlist yang </w:t>
-      </w:r>
-      <w:proofErr w:type="spellStart"/>
-      <w:r>
-        <w:rPr>
-          <w:color w:val="0D0D0D" w:themeColor="text1" w:themeTint="F2"/>
-        </w:rPr>
-        <w:t>kita</w:t>
-      </w:r>
-      <w:proofErr w:type="spellEnd"/>
-      <w:r>
-        <w:rPr>
-          <w:color w:val="0D0D0D" w:themeColor="text1" w:themeTint="F2"/>
-        </w:rPr>
-        <w:t xml:space="preserve"> </w:t>
-      </w:r>
-      <w:proofErr w:type="spellStart"/>
-      <w:r>
-        <w:rPr>
-          <w:color w:val="0D0D0D" w:themeColor="text1" w:themeTint="F2"/>
-        </w:rPr>
-        <w:t>punya</w:t>
-      </w:r>
-      <w:proofErr w:type="spellEnd"/>
+        <w:t>Widget button clear list untuk menghapus playlist yang kita punya</w:t>
+      </w:r>
     </w:p>
     <w:p>
       <w:pPr>
@@ -10083,44 +8922,8 @@
         <w:rPr>
           <w:color w:val="0D0D0D" w:themeColor="text1" w:themeTint="F2"/>
         </w:rPr>
-        <w:t xml:space="preserve">Widget image logo artist yang </w:t>
-      </w:r>
-      <w:proofErr w:type="spellStart"/>
-      <w:r>
-        <w:rPr>
-          <w:color w:val="0D0D0D" w:themeColor="text1" w:themeTint="F2"/>
-        </w:rPr>
-        <w:t>sedang</w:t>
-      </w:r>
-      <w:proofErr w:type="spellEnd"/>
-      <w:r>
-        <w:rPr>
-          <w:color w:val="0D0D0D" w:themeColor="text1" w:themeTint="F2"/>
-        </w:rPr>
-        <w:t xml:space="preserve"> </w:t>
-      </w:r>
-      <w:proofErr w:type="spellStart"/>
-      <w:r>
-        <w:rPr>
-          <w:color w:val="0D0D0D" w:themeColor="text1" w:themeTint="F2"/>
-        </w:rPr>
-        <w:t>dimainkan</w:t>
-      </w:r>
-      <w:proofErr w:type="spellEnd"/>
-      <w:r>
-        <w:rPr>
-          <w:color w:val="0D0D0D" w:themeColor="text1" w:themeTint="F2"/>
-        </w:rPr>
-        <w:t xml:space="preserve"> </w:t>
-      </w:r>
-      <w:proofErr w:type="spellStart"/>
-      <w:r>
-        <w:rPr>
-          <w:color w:val="0D0D0D" w:themeColor="text1" w:themeTint="F2"/>
-        </w:rPr>
-        <w:t>playlistnya</w:t>
-      </w:r>
-      <w:proofErr w:type="spellEnd"/>
+        <w:t>Widget image logo artist yang sedang dimainkan playlistnya</w:t>
+      </w:r>
     </w:p>
     <w:p>
       <w:pPr>
@@ -10133,84 +8936,32 @@
           <w:color w:val="0D0D0D" w:themeColor="text1" w:themeTint="F2"/>
         </w:rPr>
       </w:pPr>
+      <w:r>
+        <w:rPr>
+          <w:color w:val="0D0D0D" w:themeColor="text1" w:themeTint="F2"/>
+        </w:rPr>
+        <w:t>Widget joox header song berisi label play queue jumlah antrian dan button clear list</w:t>
+      </w:r>
+    </w:p>
+    <w:p>
+      <w:pPr>
+        <w:pStyle w:val="ListParagraph"/>
+        <w:numPr>
+          <w:ilvl w:val="0"/>
+          <w:numId w:val="2"/>
+        </w:numPr>
+        <w:rPr>
+          <w:color w:val="0D0D0D" w:themeColor="text1" w:themeTint="F2"/>
+        </w:rPr>
+      </w:pPr>
+      <w:r>
+        <w:rPr>
+          <w:color w:val="0D0D0D" w:themeColor="text1" w:themeTint="F2"/>
+        </w:rPr>
+        <w:t xml:space="preserve">Widget slide </w:t>
+      </w:r>
       <w:bookmarkStart w:id="0" w:name="_GoBack"/>
       <w:bookmarkEnd w:id="0"/>
-      <w:r>
-        <w:rPr>
-          <w:color w:val="0D0D0D" w:themeColor="text1" w:themeTint="F2"/>
-        </w:rPr>
-        <w:t xml:space="preserve">Widget </w:t>
-      </w:r>
-      <w:proofErr w:type="spellStart"/>
-      <w:r>
-        <w:rPr>
-          <w:color w:val="0D0D0D" w:themeColor="text1" w:themeTint="F2"/>
-        </w:rPr>
-        <w:t>joox</w:t>
-      </w:r>
-      <w:proofErr w:type="spellEnd"/>
-      <w:r>
-        <w:rPr>
-          <w:color w:val="0D0D0D" w:themeColor="text1" w:themeTint="F2"/>
-        </w:rPr>
-        <w:t xml:space="preserve"> header song </w:t>
-      </w:r>
-      <w:proofErr w:type="spellStart"/>
-      <w:r>
-        <w:rPr>
-          <w:color w:val="0D0D0D" w:themeColor="text1" w:themeTint="F2"/>
-        </w:rPr>
-        <w:t>berisi</w:t>
-      </w:r>
-      <w:proofErr w:type="spellEnd"/>
-      <w:r>
-        <w:rPr>
-          <w:color w:val="0D0D0D" w:themeColor="text1" w:themeTint="F2"/>
-        </w:rPr>
-        <w:t xml:space="preserve"> label play queue </w:t>
-      </w:r>
-      <w:proofErr w:type="spellStart"/>
-      <w:r>
-        <w:rPr>
-          <w:color w:val="0D0D0D" w:themeColor="text1" w:themeTint="F2"/>
-        </w:rPr>
-        <w:t>jumlah</w:t>
-      </w:r>
-      <w:proofErr w:type="spellEnd"/>
-      <w:r>
-        <w:rPr>
-          <w:color w:val="0D0D0D" w:themeColor="text1" w:themeTint="F2"/>
-        </w:rPr>
-        <w:t xml:space="preserve"> </w:t>
-      </w:r>
-      <w:proofErr w:type="spellStart"/>
-      <w:r>
-        <w:rPr>
-          <w:color w:val="0D0D0D" w:themeColor="text1" w:themeTint="F2"/>
-        </w:rPr>
-        <w:t>antrian</w:t>
-      </w:r>
-      <w:proofErr w:type="spellEnd"/>
-      <w:r>
-        <w:rPr>
-          <w:color w:val="0D0D0D" w:themeColor="text1" w:themeTint="F2"/>
-        </w:rPr>
-        <w:t xml:space="preserve"> </w:t>
-      </w:r>
-      <w:proofErr w:type="spellStart"/>
-      <w:r>
-        <w:rPr>
-          <w:color w:val="0D0D0D" w:themeColor="text1" w:themeTint="F2"/>
-        </w:rPr>
-        <w:t>dan</w:t>
-      </w:r>
-      <w:proofErr w:type="spellEnd"/>
-      <w:r>
-        <w:rPr>
-          <w:color w:val="0D0D0D" w:themeColor="text1" w:themeTint="F2"/>
-        </w:rPr>
-        <w:t xml:space="preserve"> button clear list</w:t>
-      </w:r>
     </w:p>
     <w:p>
       <w:pPr>

</xml_diff>